<commit_message>
Change repo location in guidance
</commit_message>
<xml_diff>
--- a/R Weighting Guidance MUST READ/Guidance - Instructions.docx
+++ b/R Weighting Guidance MUST READ/Guidance - Instructions.docx
@@ -194,13 +194,7 @@
         </w:rPr>
       </w:pPr>
       <w:r>
-        <w:t>The following assumes that you have Git and Git Bash installed and setup.</w:t>
-      </w:r>
-      <w:r>
-        <w:t xml:space="preserve"> </w:t>
-      </w:r>
-      <w:r>
-        <w:t xml:space="preserve">See instructions </w:t>
+        <w:t xml:space="preserve">The following assumes that you have Git and Git Bash installed and setup. See instructions </w:t>
       </w:r>
       <w:hyperlink r:id="rId6" w:history="1">
         <w:r>
@@ -289,8 +283,6 @@
       <w:r>
         <w:t xml:space="preserve"> that you want to calculate weightings for.</w:t>
       </w:r>
-      <w:bookmarkStart w:id="0" w:name="_GoBack"/>
-      <w:bookmarkEnd w:id="0"/>
     </w:p>
     <w:p>
       <w:pPr>
@@ -320,18 +312,18 @@
       <w:pPr>
         <w:pStyle w:val="ListParagraph"/>
       </w:pPr>
-      <w:proofErr w:type="gramStart"/>
-      <w:r>
-        <w:t>git</w:t>
-      </w:r>
-      <w:proofErr w:type="gramEnd"/>
-      <w:r>
-        <w:t xml:space="preserve"> clone </w:t>
-      </w:r>
-      <w:proofErr w:type="spellStart"/>
-      <w:r>
-        <w:t>git@github.com:DavidFrenchSG</w:t>
-      </w:r>
+      <w:r>
+        <w:t xml:space="preserve">git clone </w:t>
+      </w:r>
+      <w:proofErr w:type="spellStart"/>
+      <w:r>
+        <w:t>git@github.com:D</w:t>
+      </w:r>
+      <w:r>
+        <w:t>ataScienceScotland</w:t>
+      </w:r>
+      <w:bookmarkStart w:id="0" w:name="_GoBack"/>
+      <w:bookmarkEnd w:id="0"/>
       <w:proofErr w:type="spellEnd"/>
       <w:r>
         <w:t>/</w:t>
@@ -6977,6 +6969,7 @@
   <w:style w:type="character" w:default="1" w:styleId="DefaultParagraphFont">
     <w:name w:val="Default Paragraph Font"/>
     <w:uiPriority w:val="1"/>
+    <w:semiHidden/>
     <w:unhideWhenUsed/>
   </w:style>
   <w:style w:type="table" w:default="1" w:styleId="TableNormal">

</xml_diff>

<commit_message>
Minor error fix in guidance
</commit_message>
<xml_diff>
--- a/R Weighting Guidance MUST READ/Guidance - Instructions.docx
+++ b/R Weighting Guidance MUST READ/Guidance - Instructions.docx
@@ -322,8 +322,6 @@
       <w:r>
         <w:t>ataScienceScotland</w:t>
       </w:r>
-      <w:bookmarkStart w:id="0" w:name="_GoBack"/>
-      <w:bookmarkEnd w:id="0"/>
       <w:proofErr w:type="spellEnd"/>
       <w:r>
         <w:t>/</w:t>
@@ -1166,7 +1164,10 @@
     </w:p>
     <w:p>
       <w:r>
-        <w:t>Use the Load new weights 2010 SAS project (update the name) to import the weights file into SAS.</w:t>
+        <w:t>Use the “Load new weights” SAS project</w:t>
+      </w:r>
+      <w:r>
+        <w:t xml:space="preserve"> to import the weights file into SAS.</w:t>
       </w:r>
     </w:p>
     <w:p>
@@ -1269,6 +1270,8 @@
           <w:sz w:val="32"/>
         </w:rPr>
       </w:pPr>
+      <w:bookmarkStart w:id="0" w:name="_GoBack"/>
+      <w:bookmarkEnd w:id="0"/>
       <w:r>
         <w:t xml:space="preserve">Run </w:t>
       </w:r>
@@ -1331,7 +1334,23 @@
           <w:color w:val="FF0000"/>
           <w:sz w:val="32"/>
         </w:rPr>
-        <w:t>OLD instructions (replaced by the Running Instructions above in December 2022).</w:t>
+        <w:t>OLD instructions (replaced</w:t>
+      </w:r>
+      <w:r>
+        <w:rPr>
+          <w:b/>
+          <w:color w:val="FF0000"/>
+          <w:sz w:val="32"/>
+        </w:rPr>
+        <w:t xml:space="preserve"> in December 2022</w:t>
+      </w:r>
+      <w:r>
+        <w:rPr>
+          <w:b/>
+          <w:color w:val="FF0000"/>
+          <w:sz w:val="32"/>
+        </w:rPr>
+        <w:t xml:space="preserve"> by the Running Instructions above).</w:t>
       </w:r>
     </w:p>
     <w:p>

</xml_diff>

<commit_message>
Updating guidance and gitignore with instructions on updating project
</commit_message>
<xml_diff>
--- a/R Weighting Guidance MUST READ/Guidance - Instructions.docx
+++ b/R Weighting Guidance MUST READ/Guidance - Instructions.docx
@@ -1,6 +1,6 @@
 
 <file path=word/document.xml><?xml version="1.0" encoding="utf-8"?>
-<w:document xmlns:wpc="http://schemas.microsoft.com/office/word/2010/wordprocessingCanvas" xmlns:cx="http://schemas.microsoft.com/office/drawing/2014/chartex" xmlns:cx1="http://schemas.microsoft.com/office/drawing/2015/9/8/chartex" xmlns:mc="http://schemas.openxmlformats.org/markup-compatibility/2006" xmlns:o="urn:schemas-microsoft-com:office:office" xmlns:r="http://schemas.openxmlformats.org/officeDocument/2006/relationships" xmlns:m="http://schemas.openxmlformats.org/officeDocument/2006/math" xmlns:v="urn:schemas-microsoft-com:vml" xmlns:wp14="http://schemas.microsoft.com/office/word/2010/wordprocessingDrawing" xmlns:wp="http://schemas.openxmlformats.org/drawingml/2006/wordprocessingDrawing" xmlns:w10="urn:schemas-microsoft-com:office:word" xmlns:w="http://schemas.openxmlformats.org/wordprocessingml/2006/main" xmlns:w14="http://schemas.microsoft.com/office/word/2010/wordml" xmlns:w15="http://schemas.microsoft.com/office/word/2012/wordml" xmlns:w16se="http://schemas.microsoft.com/office/word/2015/wordml/symex" xmlns:wpg="http://schemas.microsoft.com/office/word/2010/wordprocessingGroup" xmlns:wpi="http://schemas.microsoft.com/office/word/2010/wordprocessingInk" xmlns:wne="http://schemas.microsoft.com/office/word/2006/wordml" xmlns:wps="http://schemas.microsoft.com/office/word/2010/wordprocessingShape" mc:Ignorable="w14 w15 w16se wp14">
+<w:document xmlns:wpc="http://schemas.microsoft.com/office/word/2010/wordprocessingCanvas" xmlns:cx="http://schemas.microsoft.com/office/drawing/2014/chartex" xmlns:cx1="http://schemas.microsoft.com/office/drawing/2015/9/8/chartex" xmlns:cx2="http://schemas.microsoft.com/office/drawing/2015/10/21/chartex" xmlns:cx3="http://schemas.microsoft.com/office/drawing/2016/5/9/chartex" xmlns:cx4="http://schemas.microsoft.com/office/drawing/2016/5/10/chartex" xmlns:cx5="http://schemas.microsoft.com/office/drawing/2016/5/11/chartex" xmlns:cx6="http://schemas.microsoft.com/office/drawing/2016/5/12/chartex" xmlns:cx7="http://schemas.microsoft.com/office/drawing/2016/5/13/chartex" xmlns:cx8="http://schemas.microsoft.com/office/drawing/2016/5/14/chartex" xmlns:mc="http://schemas.openxmlformats.org/markup-compatibility/2006" xmlns:aink="http://schemas.microsoft.com/office/drawing/2016/ink" xmlns:am3d="http://schemas.microsoft.com/office/drawing/2017/model3d" xmlns:o="urn:schemas-microsoft-com:office:office" xmlns:oel="http://schemas.microsoft.com/office/2019/extlst" xmlns:r="http://schemas.openxmlformats.org/officeDocument/2006/relationships" xmlns:m="http://schemas.openxmlformats.org/officeDocument/2006/math" xmlns:v="urn:schemas-microsoft-com:vml" xmlns:wp14="http://schemas.microsoft.com/office/word/2010/wordprocessingDrawing" xmlns:wp="http://schemas.openxmlformats.org/drawingml/2006/wordprocessingDrawing" xmlns:w10="urn:schemas-microsoft-com:office:word" xmlns:w="http://schemas.openxmlformats.org/wordprocessingml/2006/main" xmlns:w14="http://schemas.microsoft.com/office/word/2010/wordml" xmlns:w15="http://schemas.microsoft.com/office/word/2012/wordml" xmlns:w16cex="http://schemas.microsoft.com/office/word/2018/wordml/cex" xmlns:w16cid="http://schemas.microsoft.com/office/word/2016/wordml/cid" xmlns:w16="http://schemas.microsoft.com/office/word/2018/wordml" xmlns:w16sdtdh="http://schemas.microsoft.com/office/word/2020/wordml/sdtdatahash" xmlns:w16se="http://schemas.microsoft.com/office/word/2015/wordml/symex" xmlns:wpg="http://schemas.microsoft.com/office/word/2010/wordprocessingGroup" xmlns:wpi="http://schemas.microsoft.com/office/word/2010/wordprocessingInk" xmlns:wne="http://schemas.microsoft.com/office/word/2006/wordml" xmlns:wps="http://schemas.microsoft.com/office/word/2010/wordprocessingShape" mc:Ignorable="w14 w15 w16se w16cid w16 w16cex w16sdtdh wp14">
   <w:body>
     <w:p>
       <w:pPr>
@@ -45,7 +45,6 @@
         </w:rPr>
         <w:t>/</w:t>
       </w:r>
-      <w:proofErr w:type="spellStart"/>
       <w:r>
         <w:rPr>
           <w:b/>
@@ -67,7 +66,6 @@
         </w:rPr>
         <w:t>es</w:t>
       </w:r>
-      <w:proofErr w:type="spellEnd"/>
     </w:p>
     <w:p>
       <w:pPr>
@@ -103,47 +101,7 @@
     </w:p>
     <w:p>
       <w:r>
-        <w:t xml:space="preserve">Note: this will create weightings for two years, once for the </w:t>
-      </w:r>
-      <w:proofErr w:type="gramStart"/>
-      <w:r>
-        <w:t>new year’s</w:t>
-      </w:r>
-      <w:proofErr w:type="gramEnd"/>
-      <w:r>
-        <w:t xml:space="preserve"> data (</w:t>
-      </w:r>
-      <w:proofErr w:type="spellStart"/>
-      <w:r>
-        <w:t>sampyear</w:t>
-      </w:r>
-      <w:proofErr w:type="spellEnd"/>
-      <w:r>
-        <w:t>=</w:t>
-      </w:r>
-      <w:proofErr w:type="spellStart"/>
-      <w:r>
-        <w:t>datayear</w:t>
-      </w:r>
-      <w:proofErr w:type="spellEnd"/>
-      <w:r>
-        <w:t>) and once for the previous year’s revised data (</w:t>
-      </w:r>
-      <w:proofErr w:type="spellStart"/>
-      <w:r>
-        <w:t>sampyear</w:t>
-      </w:r>
-      <w:proofErr w:type="spellEnd"/>
-      <w:r>
-        <w:t>=</w:t>
-      </w:r>
-      <w:proofErr w:type="spellStart"/>
-      <w:r>
-        <w:t>datayear</w:t>
-      </w:r>
-      <w:proofErr w:type="spellEnd"/>
-      <w:r>
-        <w:t>-1).</w:t>
+        <w:t>Note: this will create weightings for two years, once for the new year’s data (sampyear=datayear) and once for the previous year’s revised data (sampyear=datayear-1).</w:t>
       </w:r>
     </w:p>
     <w:p/>
@@ -153,7 +111,6 @@
           <w:rStyle w:val="IntenseReference"/>
         </w:rPr>
       </w:pPr>
-      <w:proofErr w:type="spellStart"/>
       <w:r>
         <w:rPr>
           <w:rStyle w:val="IntenseReference"/>
@@ -164,14 +121,7 @@
         <w:rPr>
           <w:rStyle w:val="IntenseReference"/>
         </w:rPr>
-        <w:t>thub</w:t>
-      </w:r>
-      <w:proofErr w:type="spellEnd"/>
-      <w:r>
-        <w:rPr>
-          <w:rStyle w:val="IntenseReference"/>
-        </w:rPr>
-        <w:t xml:space="preserve"> </w:t>
+        <w:t xml:space="preserve">thub </w:t>
       </w:r>
       <w:r>
         <w:rPr>
@@ -246,39 +196,7 @@
         <w:t xml:space="preserve"> window, navigate to </w:t>
       </w:r>
       <w:r>
-        <w:t xml:space="preserve">the </w:t>
-      </w:r>
-      <w:proofErr w:type="spellStart"/>
-      <w:r>
-        <w:t>seerad</w:t>
-      </w:r>
-      <w:proofErr w:type="spellEnd"/>
-      <w:r>
-        <w:t>/</w:t>
-      </w:r>
-      <w:proofErr w:type="spellStart"/>
-      <w:r>
-        <w:t>fas</w:t>
-      </w:r>
-      <w:proofErr w:type="spellEnd"/>
-      <w:r>
-        <w:t>/</w:t>
-      </w:r>
-      <w:proofErr w:type="spellStart"/>
-      <w:r>
-        <w:t>raw_data</w:t>
-      </w:r>
-      <w:proofErr w:type="spellEnd"/>
-      <w:r>
-        <w:t>/</w:t>
-      </w:r>
-      <w:proofErr w:type="spellStart"/>
-      <w:r>
-        <w:t>prodYYYY</w:t>
-      </w:r>
-      <w:proofErr w:type="spellEnd"/>
-      <w:r>
-        <w:t xml:space="preserve"> folder</w:t>
+        <w:t>the seerad/fas/raw_data/prodYYYY folder</w:t>
       </w:r>
       <w:r>
         <w:t xml:space="preserve"> that you want to calculate weightings for.</w:t>
@@ -313,24 +231,14 @@
         <w:pStyle w:val="ListParagraph"/>
       </w:pPr>
       <w:r>
-        <w:t xml:space="preserve">git clone </w:t>
-      </w:r>
-      <w:proofErr w:type="spellStart"/>
-      <w:r>
-        <w:t>git@github.com:D</w:t>
+        <w:t>git clone git@github.com:D</w:t>
       </w:r>
       <w:r>
         <w:t>ataScienceScotland</w:t>
       </w:r>
-      <w:proofErr w:type="spellEnd"/>
-      <w:r>
-        <w:t>/</w:t>
-      </w:r>
-      <w:proofErr w:type="spellStart"/>
-      <w:r>
-        <w:t>FBS_R_Weighting.git</w:t>
-      </w:r>
-      <w:proofErr w:type="spellEnd"/>
+      <w:r>
+        <w:t>/FBS_R_Weighting.git</w:t>
+      </w:r>
     </w:p>
     <w:p>
       <w:pPr>
@@ -341,14 +249,12 @@
       <w:r>
         <w:t xml:space="preserve">A folder called </w:t>
       </w:r>
-      <w:proofErr w:type="spellStart"/>
       <w:r>
         <w:rPr>
           <w:i/>
         </w:rPr>
         <w:t>FBS_R_Weighting</w:t>
       </w:r>
-      <w:proofErr w:type="spellEnd"/>
       <w:r>
         <w:t xml:space="preserve"> should </w:t>
       </w:r>
@@ -452,15 +358,7 @@
         </w:numPr>
       </w:pPr>
       <w:r>
-        <w:t xml:space="preserve">A </w:t>
-      </w:r>
-      <w:proofErr w:type="spellStart"/>
-      <w:r>
-        <w:t>Regenesees.R</w:t>
-      </w:r>
-      <w:proofErr w:type="spellEnd"/>
-      <w:r>
-        <w:t xml:space="preserve"> file, which contains functions used by R files created later.</w:t>
+        <w:t>A Regenesees.R file, which contains functions used by R files created later.</w:t>
       </w:r>
     </w:p>
     <w:p>
@@ -496,45 +394,13 @@
         </w:numPr>
       </w:pPr>
       <w:r>
-        <w:t>A couple of additional files used by R or Git – README, .</w:t>
-      </w:r>
-      <w:proofErr w:type="spellStart"/>
-      <w:r>
-        <w:t>gitignore</w:t>
-      </w:r>
-      <w:proofErr w:type="spellEnd"/>
-      <w:r>
-        <w:t>, .</w:t>
-      </w:r>
-      <w:proofErr w:type="spellStart"/>
-      <w:r>
-        <w:t>Rhistory</w:t>
-      </w:r>
-      <w:proofErr w:type="spellEnd"/>
-      <w:r>
-        <w:t xml:space="preserve">, </w:t>
-      </w:r>
-      <w:proofErr w:type="spellStart"/>
-      <w:r>
-        <w:t>FBS_R_Weighting.Rproj</w:t>
-      </w:r>
-      <w:proofErr w:type="spellEnd"/>
-      <w:r>
-        <w:t>. These can be ignored.</w:t>
-      </w:r>
-    </w:p>
-    <w:p/>
-    <w:p>
-      <w:r>
-        <w:t xml:space="preserve">The inputs/outputs folders will each contain a “Placeholder” text file; these are not used – they only exist as </w:t>
-      </w:r>
-      <w:proofErr w:type="spellStart"/>
-      <w:r>
-        <w:t>Github</w:t>
-      </w:r>
-      <w:proofErr w:type="spellEnd"/>
-      <w:r>
-        <w:t xml:space="preserve"> ignores empty folders.</w:t>
+        <w:t>A couple of additional files used by R or Git – README, .gitignore, .Rhistory, FBS_R_Weighting.Rproj. These can be ignored.</w:t>
+      </w:r>
+    </w:p>
+    <w:p/>
+    <w:p>
+      <w:r>
+        <w:t>The inputs/outputs folders will each contain a “Placeholder” text file; these are not used – they only exist as Github ignores empty folders.</w:t>
       </w:r>
     </w:p>
     <w:p/>
@@ -565,32 +431,10 @@
         <w:rPr>
           <w:i/>
         </w:rPr>
-        <w:t xml:space="preserve">FBS </w:t>
-      </w:r>
-      <w:proofErr w:type="spellStart"/>
-      <w:r>
-        <w:rPr>
-          <w:i/>
-        </w:rPr>
-        <w:t>YYYY</w:t>
-      </w:r>
-      <w:proofErr w:type="spellEnd"/>
-      <w:r>
-        <w:rPr>
-          <w:i/>
-        </w:rPr>
-        <w:t xml:space="preserve"> Census Data – Weighting backdating</w:t>
-      </w:r>
-      <w:r>
-        <w:t xml:space="preserve">. </w:t>
-      </w:r>
-      <w:proofErr w:type="spellStart"/>
-      <w:r>
-        <w:t>YYYY</w:t>
-      </w:r>
-      <w:proofErr w:type="spellEnd"/>
-      <w:r>
-        <w:t xml:space="preserve"> here is the </w:t>
+        <w:t>FBS YYYY Census Data – Weighting backdating</w:t>
+      </w:r>
+      <w:r>
+        <w:t xml:space="preserve">. YYYY here is the </w:t>
       </w:r>
       <w:r>
         <w:rPr>
@@ -599,34 +443,10 @@
         <w:t>census</w:t>
       </w:r>
       <w:r>
-        <w:t xml:space="preserve"> year, and is one less than the FBS </w:t>
-      </w:r>
-      <w:proofErr w:type="spellStart"/>
-      <w:r>
-        <w:t>sampyear</w:t>
-      </w:r>
-      <w:proofErr w:type="spellEnd"/>
-      <w:r>
-        <w:t xml:space="preserve">. So for </w:t>
-      </w:r>
-      <w:proofErr w:type="spellStart"/>
-      <w:r>
-        <w:t>FBS2022_22</w:t>
-      </w:r>
-      <w:proofErr w:type="spellEnd"/>
-      <w:r>
-        <w:t>, we use census year 2021</w:t>
-      </w:r>
-      <w:r>
-        <w:t xml:space="preserve"> and for </w:t>
-      </w:r>
-      <w:proofErr w:type="spellStart"/>
-      <w:r>
-        <w:t>FBS2022_21</w:t>
-      </w:r>
-      <w:proofErr w:type="spellEnd"/>
-      <w:r>
-        <w:t xml:space="preserve"> we use census year 2020</w:t>
+        <w:t xml:space="preserve"> year, and is one less than the FBS sampyear. So for FBS2022_22, we use census year 2021</w:t>
+      </w:r>
+      <w:r>
+        <w:t xml:space="preserve"> and for FBS2022_21 we use census year 2020</w:t>
       </w:r>
       <w:r>
         <w:t xml:space="preserve">. Save a copy in the same folder as the files listed above. </w:t>
@@ -681,15 +501,7 @@
       </w:pPr>
       <w:r>
         <w:lastRenderedPageBreak/>
-        <w:t xml:space="preserve">Copy the data from the Total Link tab into the </w:t>
-      </w:r>
-      <w:proofErr w:type="spellStart"/>
-      <w:r>
-        <w:t>CensusTotalsYYYY</w:t>
-      </w:r>
-      <w:proofErr w:type="spellEnd"/>
-      <w:r>
-        <w:t xml:space="preserve"> tab.</w:t>
+        <w:t>Copy the data from the Total Link tab into the CensusTotalsYYYY tab.</w:t>
       </w:r>
     </w:p>
     <w:p>
@@ -701,15 +513,7 @@
         </w:numPr>
       </w:pPr>
       <w:r>
-        <w:t xml:space="preserve">Copy the data from the Farm Census Link tab into the </w:t>
-      </w:r>
-      <w:proofErr w:type="spellStart"/>
-      <w:r>
-        <w:t>farmcensusYYYY</w:t>
-      </w:r>
-      <w:proofErr w:type="spellEnd"/>
-      <w:r>
-        <w:t xml:space="preserve"> tab.</w:t>
+        <w:t>Copy the data from the Farm Census Link tab into the farmcensusYYYY tab.</w:t>
       </w:r>
     </w:p>
     <w:p>
@@ -721,15 +525,7 @@
         </w:numPr>
       </w:pPr>
       <w:r>
-        <w:t xml:space="preserve">Select the </w:t>
-      </w:r>
-      <w:proofErr w:type="spellStart"/>
-      <w:r>
-        <w:t>CensusTotalsYYYY</w:t>
-      </w:r>
-      <w:proofErr w:type="spellEnd"/>
-      <w:r>
-        <w:t xml:space="preserve"> tab and then </w:t>
+        <w:t xml:space="preserve">Select the CensusTotalsYYYY tab and then </w:t>
       </w:r>
       <w:r>
         <w:t>File &gt; Export.</w:t>
@@ -756,15 +552,7 @@
         <w:t>.</w:t>
       </w:r>
       <w:r>
-        <w:t xml:space="preserve"> Remember that </w:t>
-      </w:r>
-      <w:proofErr w:type="spellStart"/>
-      <w:r>
-        <w:t>YYYY</w:t>
-      </w:r>
-      <w:proofErr w:type="spellEnd"/>
-      <w:r>
-        <w:t xml:space="preserve"> in the file you save is the </w:t>
+        <w:t xml:space="preserve"> Remember that YYYY in the file you save is the </w:t>
       </w:r>
       <w:r>
         <w:rPr>
@@ -788,15 +576,7 @@
         </w:numPr>
       </w:pPr>
       <w:r>
-        <w:t xml:space="preserve">Repeat for the </w:t>
-      </w:r>
-      <w:proofErr w:type="spellStart"/>
-      <w:r>
-        <w:t>farmcensusYYYY</w:t>
-      </w:r>
-      <w:proofErr w:type="spellEnd"/>
-      <w:r>
-        <w:t xml:space="preserve"> tab (also save as a csv</w:t>
+        <w:t>Repeat for the farmcensusYYYY tab (also save as a csv</w:t>
       </w:r>
       <w:r>
         <w:t xml:space="preserve"> in the </w:t>
@@ -814,15 +594,7 @@
         <w:t>).</w:t>
       </w:r>
       <w:r>
-        <w:t xml:space="preserve"> Remember that </w:t>
-      </w:r>
-      <w:proofErr w:type="spellStart"/>
-      <w:r>
-        <w:t>YYYY</w:t>
-      </w:r>
-      <w:proofErr w:type="spellEnd"/>
-      <w:r>
-        <w:t xml:space="preserve"> in the file you save is the census year.</w:t>
+        <w:t xml:space="preserve"> Remember that YYYY in the file you save is the census year.</w:t>
       </w:r>
     </w:p>
     <w:p>
@@ -837,23 +609,7 @@
         <w:t>R</w:t>
       </w:r>
       <w:r>
-        <w:t xml:space="preserve">epeat the previous steps for </w:t>
-      </w:r>
-      <w:proofErr w:type="spellStart"/>
-      <w:r>
-        <w:t>sampyear</w:t>
-      </w:r>
-      <w:proofErr w:type="spellEnd"/>
-      <w:r>
-        <w:t>=</w:t>
-      </w:r>
-      <w:proofErr w:type="spellStart"/>
-      <w:r>
-        <w:t>datayear</w:t>
-      </w:r>
-      <w:proofErr w:type="spellEnd"/>
-      <w:r>
-        <w:t>-1. Remember to use the previous census year.</w:t>
+        <w:t>epeat the previous steps for sampyear=datayear-1. Remember to use the previous census year.</w:t>
       </w:r>
       <w:r>
         <w:t xml:space="preserve"> Alternatively, copy these from the previous year’s folder – the census data won’t have changed.</w:t>
@@ -894,23 +650,7 @@
         </w:numPr>
       </w:pPr>
       <w:r>
-        <w:t xml:space="preserve">Update the </w:t>
-      </w:r>
-      <w:proofErr w:type="spellStart"/>
-      <w:r>
-        <w:t>datayear</w:t>
-      </w:r>
-      <w:proofErr w:type="spellEnd"/>
-      <w:r>
-        <w:t xml:space="preserve"> and </w:t>
-      </w:r>
-      <w:proofErr w:type="spellStart"/>
-      <w:r>
-        <w:t>sampyear</w:t>
-      </w:r>
-      <w:proofErr w:type="spellEnd"/>
-      <w:r>
-        <w:t xml:space="preserve"> in the Setup Work Area programme.</w:t>
+        <w:t>Update the datayear and sampyear in the Setup Work Area programme.</w:t>
       </w:r>
     </w:p>
     <w:p>
@@ -982,15 +722,7 @@
         </w:numPr>
       </w:pPr>
       <w:r>
-        <w:t xml:space="preserve">RUN the Macro </w:t>
-      </w:r>
-      <w:proofErr w:type="spellStart"/>
-      <w:r>
-        <w:t>calSet</w:t>
-      </w:r>
-      <w:proofErr w:type="spellEnd"/>
-      <w:r>
-        <w:t xml:space="preserve"> programme.</w:t>
+        <w:t>RUN the Macro calSet programme.</w:t>
       </w:r>
     </w:p>
     <w:p>
@@ -1002,15 +734,7 @@
         </w:numPr>
       </w:pPr>
       <w:r>
-        <w:t xml:space="preserve">RUN the Calibration Setup programme. This will generate </w:t>
-      </w:r>
-      <w:proofErr w:type="spellStart"/>
-      <w:r>
-        <w:t>FBSWTYYYY.R</w:t>
-      </w:r>
-      <w:proofErr w:type="spellEnd"/>
-      <w:r>
-        <w:t xml:space="preserve"> and FBSurveyYYYY.csv files</w:t>
+        <w:t>RUN the Calibration Setup programme. This will generate FBSWTYYYY.R and FBSurveyYYYY.csv files</w:t>
       </w:r>
       <w:r>
         <w:t xml:space="preserve"> in the Outputs folder</w:t>
@@ -1035,15 +759,7 @@
     </w:p>
     <w:p>
       <w:r>
-        <w:t xml:space="preserve">In R studio, RUN the </w:t>
-      </w:r>
-      <w:proofErr w:type="spellStart"/>
-      <w:r>
-        <w:t>FBSWTYYYY.R</w:t>
-      </w:r>
-      <w:proofErr w:type="spellEnd"/>
-      <w:r>
-        <w:t xml:space="preserve"> file</w:t>
+        <w:t>In R studio, RUN the FBSWTYYYY.R file</w:t>
       </w:r>
       <w:r>
         <w:t xml:space="preserve"> (found in the Outputs folder)</w:t>
@@ -1061,48 +777,16 @@
     <w:p/>
     <w:p>
       <w:r>
-        <w:t xml:space="preserve">If the </w:t>
-      </w:r>
-      <w:proofErr w:type="spellStart"/>
-      <w:r>
-        <w:t>Regenesees</w:t>
-      </w:r>
-      <w:proofErr w:type="spellEnd"/>
-      <w:r>
-        <w:t xml:space="preserve"> package is not available, contact the person listed at the “Request R packages that haven't been validated” step here.</w:t>
-      </w:r>
-      <w:r>
-        <w:t xml:space="preserve"> Note that the </w:t>
-      </w:r>
-      <w:proofErr w:type="spellStart"/>
-      <w:r>
-        <w:t>Regenesees.R</w:t>
-      </w:r>
-      <w:proofErr w:type="spellEnd"/>
-      <w:r>
-        <w:t xml:space="preserve"> file mentioned above and the </w:t>
-      </w:r>
-      <w:proofErr w:type="spellStart"/>
-      <w:r>
-        <w:t>Regenesees</w:t>
-      </w:r>
-      <w:proofErr w:type="spellEnd"/>
-      <w:r>
-        <w:t xml:space="preserve"> package are separate things.</w:t>
-      </w:r>
-    </w:p>
-    <w:p/>
-    <w:p>
-      <w:r>
-        <w:t xml:space="preserve">In FBSWTYYYY.csv, the variable </w:t>
-      </w:r>
-      <w:proofErr w:type="spellStart"/>
-      <w:r>
-        <w:t>fbswt</w:t>
-      </w:r>
-      <w:proofErr w:type="spellEnd"/>
-      <w:r>
-        <w:t xml:space="preserve"> are the individual weights assigned to each farm.</w:t>
+        <w:t>If the Regenesees package is not available, contact the person listed at the “Request R packages that haven't been validated” step here.</w:t>
+      </w:r>
+      <w:r>
+        <w:t xml:space="preserve"> Note that the Regenesees.R file mentioned above and the Regenesees package are separate things.</w:t>
+      </w:r>
+    </w:p>
+    <w:p/>
+    <w:p>
+      <w:r>
+        <w:t>In FBSWTYYYY.csv, the variable fbswt are the individual weights assigned to each farm.</w:t>
       </w:r>
     </w:p>
     <w:p/>
@@ -1116,36 +800,12 @@
         <w:rPr>
           <w:rStyle w:val="IntenseReference"/>
         </w:rPr>
-        <w:t xml:space="preserve">Second </w:t>
-      </w:r>
-      <w:proofErr w:type="spellStart"/>
-      <w:r>
-        <w:rPr>
-          <w:rStyle w:val="IntenseReference"/>
-        </w:rPr>
-        <w:t>sampyear</w:t>
-      </w:r>
-      <w:proofErr w:type="spellEnd"/>
-    </w:p>
-    <w:p>
-      <w:r>
-        <w:t xml:space="preserve">At this point repeat above (FBS Calibration SAS project and </w:t>
-      </w:r>
-      <w:proofErr w:type="spellStart"/>
-      <w:r>
-        <w:t>FBSWTYYYY.R</w:t>
-      </w:r>
-      <w:proofErr w:type="spellEnd"/>
-      <w:r>
-        <w:t xml:space="preserve">, possibly preceded by creating the appropriate census data file) for the second </w:t>
-      </w:r>
-      <w:proofErr w:type="spellStart"/>
-      <w:r>
-        <w:t>sampyear</w:t>
-      </w:r>
-      <w:proofErr w:type="spellEnd"/>
-      <w:r>
-        <w:t>.</w:t>
+        <w:t>Second sampyear</w:t>
+      </w:r>
+    </w:p>
+    <w:p>
+      <w:r>
+        <w:t>At this point repeat above (FBS Calibration SAS project and FBSWTYYYY.R, possibly preceded by creating the appropriate census data file) for the second sampyear.</w:t>
       </w:r>
     </w:p>
     <w:p/>
@@ -1179,23 +839,7 @@
         </w:numPr>
       </w:pPr>
       <w:r>
-        <w:t xml:space="preserve">Update the </w:t>
-      </w:r>
-      <w:proofErr w:type="spellStart"/>
-      <w:r>
-        <w:t>datayear</w:t>
-      </w:r>
-      <w:proofErr w:type="spellEnd"/>
-      <w:r>
-        <w:t xml:space="preserve"> in </w:t>
-      </w:r>
-      <w:proofErr w:type="spellStart"/>
-      <w:r>
-        <w:t>Prog</w:t>
-      </w:r>
-      <w:proofErr w:type="spellEnd"/>
-      <w:r>
-        <w:t>. 1.</w:t>
+        <w:t>Update the datayear in Prog. 1.</w:t>
       </w:r>
     </w:p>
     <w:p>
@@ -1207,15 +851,7 @@
         </w:numPr>
       </w:pPr>
       <w:r>
-        <w:t xml:space="preserve">Run </w:t>
-      </w:r>
-      <w:proofErr w:type="spellStart"/>
-      <w:r>
-        <w:t>Prog</w:t>
-      </w:r>
-      <w:proofErr w:type="spellEnd"/>
-      <w:r>
-        <w:t>. 1.</w:t>
+        <w:t>Run Prog. 1.</w:t>
       </w:r>
     </w:p>
     <w:p>
@@ -1227,15 +863,7 @@
         </w:numPr>
       </w:pPr>
       <w:r>
-        <w:t xml:space="preserve">Check the </w:t>
-      </w:r>
-      <w:proofErr w:type="spellStart"/>
-      <w:r>
-        <w:t>merged_weights</w:t>
-      </w:r>
-      <w:proofErr w:type="spellEnd"/>
-      <w:r>
-        <w:t xml:space="preserve"> output file. Does it contain the correct number of farms for each year?</w:t>
+        <w:t>Check the merged_weights output file. Does it contain the correct number of farms for each year?</w:t>
       </w:r>
     </w:p>
     <w:p>
@@ -1247,15 +875,7 @@
         </w:numPr>
       </w:pPr>
       <w:r>
-        <w:t xml:space="preserve">If happy, run </w:t>
-      </w:r>
-      <w:proofErr w:type="spellStart"/>
-      <w:r>
-        <w:t>Prog</w:t>
-      </w:r>
-      <w:proofErr w:type="spellEnd"/>
-      <w:r>
-        <w:t>. 2. This will overwrite the weights file in the SAS Library.</w:t>
+        <w:t>If happy, run Prog. 2. This will overwrite the weights file in the SAS Library.</w:t>
       </w:r>
     </w:p>
     <w:p>
@@ -1270,32 +890,43 @@
           <w:sz w:val="32"/>
         </w:rPr>
       </w:pPr>
-      <w:bookmarkStart w:id="0" w:name="_GoBack"/>
-      <w:bookmarkEnd w:id="0"/>
-      <w:r>
-        <w:t xml:space="preserve">Run </w:t>
-      </w:r>
-      <w:proofErr w:type="spellStart"/>
-      <w:r>
-        <w:t>Prog</w:t>
-      </w:r>
-      <w:proofErr w:type="spellEnd"/>
-      <w:r>
-        <w:t xml:space="preserve">. 3, which will create some of the datasets stored in the </w:t>
-      </w:r>
-      <w:proofErr w:type="spellStart"/>
-      <w:r>
-        <w:t>agstemp</w:t>
-      </w:r>
-      <w:proofErr w:type="spellEnd"/>
-      <w:r>
-        <w:t xml:space="preserve"> library.</w:t>
-      </w:r>
-      <w:r>
+      <w:r>
+        <w:t>Run Prog. 3, which will create some of the datasets stored in the agstemp library.</w:t>
+      </w:r>
+    </w:p>
+    <w:p>
+      <w:pPr>
         <w:rPr>
           <w:b/>
           <w:sz w:val="32"/>
         </w:rPr>
+      </w:pPr>
+    </w:p>
+    <w:p>
+      <w:pPr>
+        <w:rPr>
+          <w:rStyle w:val="IntenseReference"/>
+        </w:rPr>
+      </w:pPr>
+      <w:r>
+        <w:rPr>
+          <w:rStyle w:val="IntenseReference"/>
+        </w:rPr>
+        <w:lastRenderedPageBreak/>
+        <w:t>Updating this project</w:t>
+      </w:r>
+    </w:p>
+    <w:p>
+      <w:r>
+        <w:t>If you want to make changes to any of the programs or documents in this repository, it is best to clone a separate copy to somewhere other than the Z drive (for instance, your repos folder on your C drive). This is because some of the programs in the project create new programs, and we don’t want to upload those created programs to the Github repository.</w:t>
+      </w:r>
+    </w:p>
+    <w:p/>
+    <w:p>
+      <w:r>
+        <w:t>The gitignore file has been written to try and prevent any problems which this would cause, but it’s still better to update from a fresh, separate, folder.</w:t>
+      </w:r>
+      <w:r>
         <w:br w:type="page"/>
       </w:r>
     </w:p>
@@ -1441,247 +1072,295 @@
       </w:r>
     </w:p>
     <w:p>
-      <w:proofErr w:type="spellStart"/>
-      <w:r>
-        <w:t>RESAS</w:t>
-      </w:r>
-      <w:proofErr w:type="spellEnd"/>
-      <w:r>
-        <w:t xml:space="preserve"> asked ONS to review the old methodology and provide some suggestions for improvements. </w:t>
-      </w:r>
-      <w:r>
-        <w:t xml:space="preserve">The report from ONS and the data sent to them can be found in </w:t>
-      </w:r>
-      <w:proofErr w:type="spellStart"/>
-      <w:r>
-        <w:t>eRDM</w:t>
-      </w:r>
-      <w:proofErr w:type="spellEnd"/>
+      <w:r>
+        <w:t xml:space="preserve">RESAS asked ONS to review the old methodology and provide some suggestions for improvements. </w:t>
+      </w:r>
+      <w:r>
+        <w:t>The report from ONS and the data sent to them can be found in eRDM.</w:t>
+      </w:r>
+      <w:r>
+        <w:t xml:space="preserve"> </w:t>
+      </w:r>
+    </w:p>
+    <w:p/>
+    <w:p>
+      <w:r>
+        <w:t>Report – A25054086</w:t>
+      </w:r>
+    </w:p>
+    <w:p>
+      <w:r>
+        <w:t>Data – A25054099</w:t>
+      </w:r>
+    </w:p>
+    <w:p/>
+    <w:p/>
+    <w:p>
+      <w:pPr>
+        <w:rPr>
+          <w:b/>
+        </w:rPr>
+      </w:pPr>
+      <w:r>
+        <w:rPr>
+          <w:b/>
+        </w:rPr>
+        <w:t xml:space="preserve">SG Review and </w:t>
+      </w:r>
+      <w:r>
+        <w:rPr>
+          <w:b/>
+        </w:rPr>
+        <w:t>new method (August</w:t>
+      </w:r>
+      <w:r>
+        <w:rPr>
+          <w:b/>
+        </w:rPr>
+        <w:t xml:space="preserve"> – </w:t>
+      </w:r>
+      <w:r>
+        <w:rPr>
+          <w:b/>
+        </w:rPr>
+        <w:t>October</w:t>
+      </w:r>
+      <w:r>
+        <w:rPr>
+          <w:b/>
+        </w:rPr>
+        <w:t xml:space="preserve"> </w:t>
+      </w:r>
+      <w:r>
+        <w:rPr>
+          <w:b/>
+        </w:rPr>
+        <w:t>2018</w:t>
+      </w:r>
+      <w:r>
+        <w:rPr>
+          <w:b/>
+        </w:rPr>
+        <w:t>):</w:t>
+      </w:r>
+    </w:p>
+    <w:p>
+      <w:r>
+        <w:t xml:space="preserve">RESAS </w:t>
+      </w:r>
+      <w:r>
+        <w:t>asked SG statisticians</w:t>
+      </w:r>
+      <w:r>
+        <w:t xml:space="preserve"> to suggest alternative weighting methods that would be appropriate for this sample.</w:t>
+      </w:r>
+    </w:p>
+    <w:p/>
+    <w:p>
+      <w:r>
+        <w:t>It was</w:t>
+      </w:r>
+      <w:r>
+        <w:t xml:space="preserve"> suggested that a calibration model would work for this sample.</w:t>
+      </w:r>
+      <w:r>
+        <w:t xml:space="preserve"> The model that was initially proposed is </w:t>
+      </w:r>
+      <w:r>
+        <w:t>in eRDM</w:t>
+      </w:r>
+    </w:p>
+    <w:p/>
+    <w:p>
+      <w:r>
+        <w:t xml:space="preserve">New method proposal – A25054236 </w:t>
+      </w:r>
+    </w:p>
+    <w:p/>
+    <w:p>
+      <w:pPr>
+        <w:rPr>
+          <w:b/>
+        </w:rPr>
+      </w:pPr>
+    </w:p>
+    <w:p>
+      <w:pPr>
+        <w:rPr>
+          <w:b/>
+        </w:rPr>
+      </w:pPr>
+    </w:p>
+    <w:p>
+      <w:pPr>
+        <w:rPr>
+          <w:b/>
+        </w:rPr>
+      </w:pPr>
+    </w:p>
+    <w:p>
+      <w:pPr>
+        <w:rPr>
+          <w:b/>
+        </w:rPr>
+      </w:pPr>
+    </w:p>
+    <w:p>
+      <w:pPr>
+        <w:rPr>
+          <w:b/>
+        </w:rPr>
+      </w:pPr>
+    </w:p>
+    <w:p>
+      <w:pPr>
+        <w:rPr>
+          <w:b/>
+        </w:rPr>
+      </w:pPr>
+    </w:p>
+    <w:p>
+      <w:pPr>
+        <w:rPr>
+          <w:b/>
+        </w:rPr>
+      </w:pPr>
+    </w:p>
+    <w:p>
+      <w:pPr>
+        <w:rPr>
+          <w:b/>
+        </w:rPr>
+      </w:pPr>
+      <w:r>
+        <w:rPr>
+          <w:b/>
+        </w:rPr>
+        <w:t>Further developments to the model (October 2018 – January 2019):</w:t>
+      </w:r>
+    </w:p>
+    <w:p>
+      <w:r>
+        <w:lastRenderedPageBreak/>
+        <w:t>RESAS then carried out some tests on the new model compared to the old weights method. This led to making adjustments to the model and testing these as well.</w:t>
+      </w:r>
+      <w:r>
+        <w:t xml:space="preserve"> Some working</w:t>
+      </w:r>
+      <w:r>
+        <w:t>s</w:t>
+      </w:r>
+      <w:r>
+        <w:t xml:space="preserve"> from these comparisons </w:t>
+      </w:r>
+      <w:r>
+        <w:t>are</w:t>
+      </w:r>
+      <w:r>
+        <w:t xml:space="preserve"> </w:t>
+      </w:r>
+      <w:r>
+        <w:t>in eRDM</w:t>
+      </w:r>
       <w:r>
         <w:t>.</w:t>
       </w:r>
-      <w:r>
-        <w:t xml:space="preserve"> </w:t>
-      </w:r>
-    </w:p>
-    <w:p/>
-    <w:p>
-      <w:r>
-        <w:t xml:space="preserve">Report – </w:t>
-      </w:r>
-      <w:proofErr w:type="spellStart"/>
-      <w:r>
-        <w:t>A25054086</w:t>
-      </w:r>
-      <w:proofErr w:type="spellEnd"/>
-    </w:p>
-    <w:p>
-      <w:r>
-        <w:t xml:space="preserve">Data – </w:t>
-      </w:r>
-      <w:proofErr w:type="spellStart"/>
-      <w:r>
-        <w:t>A25054099</w:t>
-      </w:r>
-      <w:proofErr w:type="spellEnd"/>
-    </w:p>
-    <w:p/>
-    <w:p/>
-    <w:p>
-      <w:pPr>
-        <w:rPr>
-          <w:b/>
-        </w:rPr>
-      </w:pPr>
-      <w:r>
-        <w:rPr>
-          <w:b/>
-        </w:rPr>
-        <w:t xml:space="preserve">SG Review and </w:t>
-      </w:r>
-      <w:r>
-        <w:rPr>
-          <w:b/>
-        </w:rPr>
-        <w:t>new method (August</w:t>
-      </w:r>
-      <w:r>
-        <w:rPr>
-          <w:b/>
-        </w:rPr>
-        <w:t xml:space="preserve"> – </w:t>
-      </w:r>
-      <w:r>
-        <w:rPr>
-          <w:b/>
-        </w:rPr>
-        <w:t>October</w:t>
-      </w:r>
-      <w:r>
-        <w:rPr>
-          <w:b/>
-        </w:rPr>
-        <w:t xml:space="preserve"> </w:t>
-      </w:r>
-      <w:r>
-        <w:rPr>
-          <w:b/>
-        </w:rPr>
-        <w:t>2018</w:t>
-      </w:r>
-      <w:r>
-        <w:rPr>
-          <w:b/>
-        </w:rPr>
-        <w:t>):</w:t>
-      </w:r>
-    </w:p>
-    <w:p>
-      <w:proofErr w:type="spellStart"/>
-      <w:r>
-        <w:t>RESAS</w:t>
-      </w:r>
-      <w:proofErr w:type="spellEnd"/>
-      <w:r>
-        <w:t xml:space="preserve"> </w:t>
-      </w:r>
-      <w:r>
-        <w:t>asked SG statisticians</w:t>
-      </w:r>
-      <w:r>
-        <w:t xml:space="preserve"> to suggest alternative weighting methods that would be appropriate for this sample.</w:t>
-      </w:r>
-    </w:p>
-    <w:p/>
-    <w:p>
-      <w:r>
-        <w:t>It was</w:t>
-      </w:r>
-      <w:r>
-        <w:t xml:space="preserve"> suggested that a calibration model would work for this sample.</w:t>
-      </w:r>
-      <w:r>
-        <w:t xml:space="preserve"> The model that was initially proposed is </w:t>
-      </w:r>
-      <w:r>
-        <w:t xml:space="preserve">in </w:t>
-      </w:r>
-      <w:proofErr w:type="spellStart"/>
-      <w:r>
-        <w:t>eRDM</w:t>
-      </w:r>
-      <w:proofErr w:type="spellEnd"/>
-    </w:p>
-    <w:p/>
-    <w:p>
-      <w:r>
-        <w:t xml:space="preserve">New method proposal – </w:t>
-      </w:r>
-      <w:proofErr w:type="spellStart"/>
-      <w:r>
-        <w:t>A25054236</w:t>
-      </w:r>
-      <w:proofErr w:type="spellEnd"/>
-      <w:r>
-        <w:t xml:space="preserve"> </w:t>
-      </w:r>
-    </w:p>
-    <w:p/>
-    <w:p>
-      <w:pPr>
-        <w:rPr>
-          <w:b/>
-        </w:rPr>
-      </w:pPr>
-    </w:p>
-    <w:p>
-      <w:pPr>
-        <w:rPr>
-          <w:b/>
-        </w:rPr>
-      </w:pPr>
-    </w:p>
-    <w:p>
-      <w:pPr>
-        <w:rPr>
-          <w:b/>
-        </w:rPr>
-      </w:pPr>
-    </w:p>
-    <w:p>
-      <w:pPr>
-        <w:rPr>
-          <w:b/>
-        </w:rPr>
-      </w:pPr>
-    </w:p>
-    <w:p>
-      <w:pPr>
-        <w:rPr>
-          <w:b/>
-        </w:rPr>
-      </w:pPr>
-    </w:p>
-    <w:p>
-      <w:pPr>
-        <w:rPr>
-          <w:b/>
-        </w:rPr>
-      </w:pPr>
-    </w:p>
-    <w:p>
-      <w:pPr>
-        <w:rPr>
-          <w:b/>
-        </w:rPr>
-      </w:pPr>
-    </w:p>
-    <w:p>
-      <w:pPr>
-        <w:rPr>
-          <w:b/>
-        </w:rPr>
-      </w:pPr>
-      <w:r>
-        <w:rPr>
-          <w:b/>
-        </w:rPr>
-        <w:t>Further developments to the model (October 2018 – January 2019):</w:t>
-      </w:r>
-    </w:p>
-    <w:p>
-      <w:proofErr w:type="spellStart"/>
-      <w:r>
-        <w:lastRenderedPageBreak/>
-        <w:t>RESAS</w:t>
-      </w:r>
-      <w:proofErr w:type="spellEnd"/>
-      <w:r>
-        <w:t xml:space="preserve"> then carried out some tests on the new model compared to the old weights method. This led to making adjustments to the model and testing these as well.</w:t>
-      </w:r>
-      <w:r>
-        <w:t xml:space="preserve"> Some working</w:t>
-      </w:r>
-      <w:r>
-        <w:t>s</w:t>
-      </w:r>
-      <w:r>
-        <w:t xml:space="preserve"> from these comparisons </w:t>
-      </w:r>
-      <w:r>
-        <w:t>are</w:t>
-      </w:r>
-      <w:r>
-        <w:t xml:space="preserve"> </w:t>
-      </w:r>
-      <w:r>
-        <w:t xml:space="preserve">in </w:t>
-      </w:r>
-      <w:proofErr w:type="spellStart"/>
-      <w:r>
-        <w:t>eRDM</w:t>
-      </w:r>
-      <w:proofErr w:type="spellEnd"/>
+    </w:p>
+    <w:p/>
+    <w:p>
+      <w:r>
+        <w:t>Different model tests – A25054359</w:t>
+      </w:r>
+    </w:p>
+    <w:p>
+      <w:r>
+        <w:t>Comparison of different weights – A25054408</w:t>
+      </w:r>
+    </w:p>
+    <w:p>
+      <w:r>
+        <w:t>Weights type tenure compare – A25054419</w:t>
+      </w:r>
+    </w:p>
+    <w:p/>
+    <w:p/>
+    <w:p>
+      <w:r>
+        <w:t>During this process we came across an issue where the model was using the wrong area for potatoes. This was updated and so in the weights comparison spreadsheet there is a value for updated potato weight.</w:t>
+      </w:r>
+    </w:p>
+    <w:p/>
+    <w:p>
+      <w:r>
+        <w:rPr>
+          <w:u w:val="single"/>
+        </w:rPr>
+        <w:t>Note:</w:t>
+      </w:r>
+      <w:r>
+        <w:t xml:space="preserve"> there is still a slight anomaly with potatoes in the final weight model. The </w:t>
+      </w:r>
+      <w:r>
+        <w:t>value</w:t>
+      </w:r>
+      <w:r>
+        <w:t xml:space="preserve"> of potatoes can sometimes look like it is being over inflated. This is largely</w:t>
+      </w:r>
+      <w:r>
+        <w:t xml:space="preserve"> due to the potato area (which is in the model) including</w:t>
+      </w:r>
+      <w:r>
+        <w:t xml:space="preserve"> the land let out for potatoes </w:t>
+      </w:r>
+      <w:r>
+        <w:t xml:space="preserve">but the value does not include the money from potatoes sold from land-let area. This is mainly a problem for General Cropping farms but as potatoes are not a main source of income, it was decided that this would not have a huge impact on overall FBI. </w:t>
+      </w:r>
+      <w:r>
+        <w:t>Also due to short time frame before publication further testing on whether the model could be refined was not be done.</w:t>
+      </w:r>
+    </w:p>
+    <w:p/>
+    <w:p>
+      <w:r>
+        <w:t>(Potential idea for future could be to look in to the potatoes issue more and see if the model can be improved on).</w:t>
+      </w:r>
+    </w:p>
+    <w:p/>
+    <w:p>
+      <w:pPr>
+        <w:rPr>
+          <w:b/>
+        </w:rPr>
+      </w:pPr>
+      <w:r>
+        <w:rPr>
+          <w:b/>
+        </w:rPr>
+        <w:t>Second ONS Review (January 2019):</w:t>
+      </w:r>
+    </w:p>
+    <w:p>
+      <w:r>
+        <w:t>ONS</w:t>
+      </w:r>
+      <w:r>
+        <w:t xml:space="preserve"> then reviewed the new methodology and provided some feedback. </w:t>
+      </w:r>
+      <w:r>
+        <w:t>The data that was sent to ONS</w:t>
+      </w:r>
+      <w:r>
+        <w:t xml:space="preserve">, </w:t>
+      </w:r>
+      <w:r>
+        <w:t xml:space="preserve">ONS’ response, further comments and </w:t>
+      </w:r>
+      <w:r>
+        <w:t xml:space="preserve">RESAS’ response to </w:t>
+      </w:r>
+      <w:r>
+        <w:t>the ONS review are in eRDM</w:t>
+      </w:r>
       <w:r>
         <w:t>.</w:t>
       </w:r>
@@ -1689,172 +1368,23 @@
     <w:p/>
     <w:p>
       <w:r>
-        <w:t xml:space="preserve">Different model tests – </w:t>
-      </w:r>
-      <w:proofErr w:type="spellStart"/>
-      <w:r>
-        <w:t>A25054359</w:t>
-      </w:r>
-      <w:proofErr w:type="spellEnd"/>
-    </w:p>
-    <w:p>
-      <w:r>
-        <w:t xml:space="preserve">Comparison of different weights – </w:t>
-      </w:r>
-      <w:proofErr w:type="spellStart"/>
-      <w:r>
-        <w:t>A25054408</w:t>
-      </w:r>
-      <w:proofErr w:type="spellEnd"/>
-    </w:p>
-    <w:p>
-      <w:r>
-        <w:t xml:space="preserve">Weights type tenure compare – </w:t>
-      </w:r>
-      <w:proofErr w:type="spellStart"/>
-      <w:r>
-        <w:t>A25054419</w:t>
-      </w:r>
-      <w:proofErr w:type="spellEnd"/>
-    </w:p>
-    <w:p/>
-    <w:p/>
-    <w:p>
-      <w:r>
-        <w:t>During this process we came across an issue where the model was using the wrong area for potatoes. This was updated and so in the weights comparison spreadsheet there is a value for updated potato weight.</w:t>
-      </w:r>
-    </w:p>
-    <w:p/>
-    <w:p>
-      <w:r>
-        <w:rPr>
-          <w:u w:val="single"/>
-        </w:rPr>
-        <w:t>Note:</w:t>
-      </w:r>
-      <w:r>
-        <w:t xml:space="preserve"> there is still a slight anomaly with potatoes in the final weight model. The </w:t>
-      </w:r>
-      <w:r>
-        <w:t>value</w:t>
-      </w:r>
-      <w:r>
-        <w:t xml:space="preserve"> of potatoes can sometimes look like it is being over inflated. This is largely</w:t>
-      </w:r>
-      <w:r>
-        <w:t xml:space="preserve"> due to the potato area (which is in the model) including</w:t>
-      </w:r>
-      <w:r>
-        <w:t xml:space="preserve"> the land let out for potatoes </w:t>
-      </w:r>
-      <w:r>
-        <w:t xml:space="preserve">but the value does not include the money from potatoes sold from land-let area. This is mainly a problem for General Cropping farms but as potatoes are not a main source of income, it was decided that this would not have a huge impact on overall FBI. </w:t>
-      </w:r>
-      <w:r>
-        <w:t>Also due to short time frame before publication further testing on whether the model could be refined was not be done.</w:t>
-      </w:r>
-    </w:p>
-    <w:p/>
-    <w:p>
-      <w:r>
-        <w:t>(Potential idea for future could be to look in to the potatoes issue more and see if the model can be improved on).</w:t>
-      </w:r>
-    </w:p>
-    <w:p/>
-    <w:p>
-      <w:pPr>
-        <w:rPr>
-          <w:b/>
-        </w:rPr>
-      </w:pPr>
-      <w:r>
-        <w:rPr>
-          <w:b/>
-        </w:rPr>
-        <w:t>Second ONS Review (January 2019):</w:t>
-      </w:r>
-    </w:p>
-    <w:p>
-      <w:r>
-        <w:t>ONS</w:t>
-      </w:r>
-      <w:r>
-        <w:t xml:space="preserve"> then reviewed the new methodology and provided some feedback. </w:t>
-      </w:r>
-      <w:r>
-        <w:t>The data that was sent to ONS</w:t>
-      </w:r>
-      <w:r>
-        <w:t xml:space="preserve">, </w:t>
-      </w:r>
-      <w:r>
-        <w:t xml:space="preserve">ONS’ response, further comments and </w:t>
-      </w:r>
-      <w:proofErr w:type="spellStart"/>
-      <w:r>
-        <w:t>RESAS</w:t>
-      </w:r>
-      <w:proofErr w:type="spellEnd"/>
-      <w:r>
-        <w:t xml:space="preserve">’ response to </w:t>
-      </w:r>
-      <w:r>
-        <w:t xml:space="preserve">the ONS review are in </w:t>
-      </w:r>
-      <w:proofErr w:type="spellStart"/>
-      <w:r>
-        <w:t>eRDM</w:t>
-      </w:r>
-      <w:proofErr w:type="spellEnd"/>
-      <w:r>
-        <w:t>.</w:t>
-      </w:r>
-    </w:p>
-    <w:p/>
-    <w:p>
-      <w:r>
-        <w:t xml:space="preserve">Data – </w:t>
-      </w:r>
-      <w:proofErr w:type="spellStart"/>
-      <w:r>
-        <w:t>A25054461</w:t>
-      </w:r>
-      <w:proofErr w:type="spellEnd"/>
-    </w:p>
-    <w:p>
-      <w:r>
-        <w:t xml:space="preserve">Report – </w:t>
-      </w:r>
-      <w:proofErr w:type="spellStart"/>
-      <w:r>
-        <w:t>A25054520</w:t>
-      </w:r>
-      <w:proofErr w:type="spellEnd"/>
-    </w:p>
-    <w:p>
-      <w:r>
-        <w:t xml:space="preserve">Further comments – </w:t>
-      </w:r>
-      <w:proofErr w:type="spellStart"/>
-      <w:r>
-        <w:t>A25056326</w:t>
-      </w:r>
-      <w:proofErr w:type="spellEnd"/>
-    </w:p>
-    <w:p>
-      <w:proofErr w:type="spellStart"/>
-      <w:r>
-        <w:t>RESAS</w:t>
-      </w:r>
-      <w:proofErr w:type="spellEnd"/>
-      <w:r>
-        <w:t xml:space="preserve"> response – </w:t>
-      </w:r>
-      <w:proofErr w:type="spellStart"/>
-      <w:r>
-        <w:t>A25056367</w:t>
-      </w:r>
-      <w:proofErr w:type="spellEnd"/>
+        <w:t>Data – A25054461</w:t>
+      </w:r>
+    </w:p>
+    <w:p>
+      <w:r>
+        <w:t>Report – A25054520</w:t>
+      </w:r>
+    </w:p>
+    <w:p>
+      <w:r>
+        <w:t>Further comments – A25056326</w:t>
+      </w:r>
+    </w:p>
+    <w:p>
+      <w:r>
+        <w:t>RESAS response – A25056367</w:t>
+      </w:r>
     </w:p>
     <w:p/>
     <w:p/>
@@ -1885,167 +1415,13 @@
           <w:szCs w:val="24"/>
         </w:rPr>
       </w:pPr>
-      <w:proofErr w:type="gramStart"/>
       <w:r>
         <w:rPr>
           <w:rFonts w:ascii="Courier New" w:hAnsi="Courier New" w:cs="Courier New"/>
           <w:color w:val="000000"/>
           <w:shd w:val="clear" w:color="auto" w:fill="FFFFFF"/>
         </w:rPr>
-        <w:t>type</w:t>
-      </w:r>
-      <w:proofErr w:type="gramEnd"/>
-      <w:r>
-        <w:rPr>
-          <w:rFonts w:ascii="Courier New" w:hAnsi="Courier New" w:cs="Courier New"/>
-          <w:color w:val="000000"/>
-          <w:shd w:val="clear" w:color="auto" w:fill="FFFFFF"/>
-        </w:rPr>
-        <w:t xml:space="preserve"> + tenure + </w:t>
-      </w:r>
-      <w:proofErr w:type="spellStart"/>
-      <w:r>
-        <w:rPr>
-          <w:rFonts w:ascii="Courier New" w:hAnsi="Courier New" w:cs="Courier New"/>
-          <w:color w:val="000000"/>
-          <w:shd w:val="clear" w:color="auto" w:fill="FFFFFF"/>
-        </w:rPr>
-        <w:t>barley_hct</w:t>
-      </w:r>
-      <w:proofErr w:type="spellEnd"/>
-      <w:r>
-        <w:rPr>
-          <w:rFonts w:ascii="Courier New" w:hAnsi="Courier New" w:cs="Courier New"/>
-          <w:color w:val="000000"/>
-          <w:shd w:val="clear" w:color="auto" w:fill="FFFFFF"/>
-        </w:rPr>
-        <w:t xml:space="preserve"> + </w:t>
-      </w:r>
-      <w:proofErr w:type="spellStart"/>
-      <w:r>
-        <w:rPr>
-          <w:rFonts w:ascii="Courier New" w:hAnsi="Courier New" w:cs="Courier New"/>
-          <w:color w:val="000000"/>
-          <w:shd w:val="clear" w:color="auto" w:fill="FFFFFF"/>
-        </w:rPr>
-        <w:t>oats_hct</w:t>
-      </w:r>
-      <w:proofErr w:type="spellEnd"/>
-      <w:r>
-        <w:rPr>
-          <w:rFonts w:ascii="Courier New" w:hAnsi="Courier New" w:cs="Courier New"/>
-          <w:color w:val="000000"/>
-          <w:shd w:val="clear" w:color="auto" w:fill="FFFFFF"/>
-        </w:rPr>
-        <w:t xml:space="preserve"> + </w:t>
-      </w:r>
-      <w:proofErr w:type="spellStart"/>
-      <w:r>
-        <w:rPr>
-          <w:rFonts w:ascii="Courier New" w:hAnsi="Courier New" w:cs="Courier New"/>
-          <w:color w:val="000000"/>
-          <w:shd w:val="clear" w:color="auto" w:fill="FFFFFF"/>
-        </w:rPr>
-        <w:t>pota_hct</w:t>
-      </w:r>
-      <w:proofErr w:type="spellEnd"/>
-      <w:r>
-        <w:rPr>
-          <w:rFonts w:ascii="Courier New" w:hAnsi="Courier New" w:cs="Courier New"/>
-          <w:color w:val="000000"/>
-          <w:shd w:val="clear" w:color="auto" w:fill="FFFFFF"/>
-        </w:rPr>
-        <w:t xml:space="preserve"> + </w:t>
-      </w:r>
-      <w:proofErr w:type="spellStart"/>
-      <w:r>
-        <w:rPr>
-          <w:rFonts w:ascii="Courier New" w:hAnsi="Courier New" w:cs="Courier New"/>
-          <w:color w:val="000000"/>
-          <w:shd w:val="clear" w:color="auto" w:fill="FFFFFF"/>
-        </w:rPr>
-        <w:t>wheat_hct</w:t>
-      </w:r>
-      <w:proofErr w:type="spellEnd"/>
-      <w:r>
-        <w:rPr>
-          <w:rFonts w:ascii="Courier New" w:hAnsi="Courier New" w:cs="Courier New"/>
-          <w:color w:val="000000"/>
-          <w:shd w:val="clear" w:color="auto" w:fill="FFFFFF"/>
-        </w:rPr>
-        <w:t xml:space="preserve"> + </w:t>
-      </w:r>
-      <w:proofErr w:type="spellStart"/>
-      <w:r>
-        <w:rPr>
-          <w:rFonts w:ascii="Courier New" w:hAnsi="Courier New" w:cs="Courier New"/>
-          <w:color w:val="000000"/>
-          <w:shd w:val="clear" w:color="auto" w:fill="FFFFFF"/>
-        </w:rPr>
-        <w:t>rent_area</w:t>
-      </w:r>
-      <w:proofErr w:type="spellEnd"/>
-      <w:r>
-        <w:rPr>
-          <w:rFonts w:ascii="Courier New" w:hAnsi="Courier New" w:cs="Courier New"/>
-          <w:color w:val="000000"/>
-          <w:shd w:val="clear" w:color="auto" w:fill="FFFFFF"/>
-        </w:rPr>
-        <w:t xml:space="preserve"> + </w:t>
-      </w:r>
-      <w:proofErr w:type="spellStart"/>
-      <w:r>
-        <w:rPr>
-          <w:rFonts w:ascii="Courier New" w:hAnsi="Courier New" w:cs="Courier New"/>
-          <w:color w:val="000000"/>
-          <w:shd w:val="clear" w:color="auto" w:fill="FFFFFF"/>
-        </w:rPr>
-        <w:t>tot_area</w:t>
-      </w:r>
-      <w:proofErr w:type="spellEnd"/>
-      <w:r>
-        <w:rPr>
-          <w:rFonts w:ascii="Courier New" w:hAnsi="Courier New" w:cs="Courier New"/>
-          <w:color w:val="000000"/>
-          <w:shd w:val="clear" w:color="auto" w:fill="FFFFFF"/>
-        </w:rPr>
-        <w:t xml:space="preserve"> + </w:t>
-      </w:r>
-      <w:proofErr w:type="spellStart"/>
-      <w:r>
-        <w:rPr>
-          <w:rFonts w:ascii="Courier New" w:hAnsi="Courier New" w:cs="Courier New"/>
-          <w:color w:val="000000"/>
-          <w:shd w:val="clear" w:color="auto" w:fill="FFFFFF"/>
-        </w:rPr>
-        <w:t>DairyCows</w:t>
-      </w:r>
-      <w:proofErr w:type="spellEnd"/>
-      <w:r>
-        <w:rPr>
-          <w:rFonts w:ascii="Courier New" w:hAnsi="Courier New" w:cs="Courier New"/>
-          <w:color w:val="000000"/>
-          <w:shd w:val="clear" w:color="auto" w:fill="FFFFFF"/>
-        </w:rPr>
-        <w:t xml:space="preserve"> + </w:t>
-      </w:r>
-      <w:proofErr w:type="spellStart"/>
-      <w:r>
-        <w:rPr>
-          <w:rFonts w:ascii="Courier New" w:hAnsi="Courier New" w:cs="Courier New"/>
-          <w:color w:val="000000"/>
-          <w:shd w:val="clear" w:color="auto" w:fill="FFFFFF"/>
-        </w:rPr>
-        <w:t>BeefCows</w:t>
-      </w:r>
-      <w:proofErr w:type="spellEnd"/>
-      <w:r>
-        <w:rPr>
-          <w:rFonts w:ascii="Courier New" w:hAnsi="Courier New" w:cs="Courier New"/>
-          <w:color w:val="000000"/>
-          <w:shd w:val="clear" w:color="auto" w:fill="FFFFFF"/>
-        </w:rPr>
-        <w:t xml:space="preserve"> + Ewes – 1</w:t>
+        <w:t>type + tenure + barley_hct + oats_hct + pota_hct + wheat_hct + rent_area + tot_area + DairyCows + BeefCows + Ewes – 1</w:t>
       </w:r>
     </w:p>
     <w:p/>
@@ -2151,16 +1527,11 @@
         <w:t>run twice</w:t>
       </w:r>
       <w:r>
-        <w:t xml:space="preserve">, once for the </w:t>
-      </w:r>
-      <w:proofErr w:type="gramStart"/>
-      <w:r>
-        <w:t xml:space="preserve">new </w:t>
+        <w:t xml:space="preserve">, once for the new </w:t>
       </w:r>
       <w:r>
         <w:t>year’s</w:t>
       </w:r>
-      <w:proofErr w:type="gramEnd"/>
       <w:r>
         <w:t xml:space="preserve"> data and once for the previous years revised data.</w:t>
       </w:r>
@@ -2211,39 +1582,7 @@
         <w:t>.</w:t>
       </w:r>
       <w:r>
-        <w:t xml:space="preserve"> The file the census team create is called FBS </w:t>
-      </w:r>
-      <w:proofErr w:type="spellStart"/>
-      <w:r>
-        <w:t>YYYY</w:t>
-      </w:r>
-      <w:proofErr w:type="spellEnd"/>
-      <w:r>
-        <w:t xml:space="preserve"> Census Data – Weighting backdating. </w:t>
-      </w:r>
-      <w:proofErr w:type="spellStart"/>
-      <w:r>
-        <w:t>YYYY</w:t>
-      </w:r>
-      <w:proofErr w:type="spellEnd"/>
-      <w:r>
-        <w:t xml:space="preserve"> here is the census year, and is one less than the FBS </w:t>
-      </w:r>
-      <w:proofErr w:type="spellStart"/>
-      <w:r>
-        <w:t>sampyear</w:t>
-      </w:r>
-      <w:proofErr w:type="spellEnd"/>
-      <w:r>
-        <w:t xml:space="preserve">. So for </w:t>
-      </w:r>
-      <w:proofErr w:type="spellStart"/>
-      <w:r>
-        <w:t>FBS2022</w:t>
-      </w:r>
-      <w:proofErr w:type="spellEnd"/>
-      <w:r>
-        <w:t>, we use census year 2021. Save a copy in the Step 1 folder.</w:t>
+        <w:t xml:space="preserve"> The file the census team create is called FBS YYYY Census Data – Weighting backdating. YYYY here is the census year, and is one less than the FBS sampyear. So for FBS2022, we use census year 2021. Save a copy in the Step 1 folder.</w:t>
       </w:r>
     </w:p>
     <w:p/>
@@ -2256,50 +1595,10 @@
         </w:numPr>
       </w:pPr>
       <w:r>
-        <w:t xml:space="preserve">Step 2: Copy the relevant year of the file from the census team into the Census Data tab of the </w:t>
-      </w:r>
-      <w:proofErr w:type="spellStart"/>
-      <w:r>
-        <w:t>FBSYYYY</w:t>
-      </w:r>
-      <w:proofErr w:type="spellEnd"/>
-      <w:r>
-        <w:t xml:space="preserve"> weights – workings file in the Step 2 folder. The Total Link and Farm Census Link tabs will automatically update. Copy and paste the data from these into the </w:t>
-      </w:r>
-      <w:proofErr w:type="spellStart"/>
-      <w:r>
-        <w:t>farmcensusYYYY</w:t>
-      </w:r>
-      <w:proofErr w:type="spellEnd"/>
-      <w:r>
-        <w:t xml:space="preserve"> and </w:t>
-      </w:r>
-      <w:proofErr w:type="spellStart"/>
-      <w:r>
-        <w:t>CensusTotalsYYYY</w:t>
-      </w:r>
-      <w:proofErr w:type="spellEnd"/>
-      <w:r>
-        <w:t xml:space="preserve"> tabs (update the year in their names), and export these as csv files</w:t>
-      </w:r>
-      <w:r>
-        <w:t xml:space="preserve"> (into the relevant “</w:t>
-      </w:r>
-      <w:proofErr w:type="spellStart"/>
-      <w:r>
-        <w:t>FBSYYYY</w:t>
-      </w:r>
-      <w:proofErr w:type="spellEnd"/>
-      <w:r>
-        <w:t xml:space="preserve"> Sample Year </w:t>
-      </w:r>
-      <w:proofErr w:type="spellStart"/>
-      <w:r>
-        <w:t>YYYY</w:t>
-      </w:r>
-      <w:proofErr w:type="spellEnd"/>
-      <w:r>
-        <w:t>” folder)</w:t>
+        <w:t>Step 2: Copy the relevant year of the file from the census team into the Census Data tab of the FBSYYYY weights – workings file in the Step 2 folder. The Total Link and Farm Census Link tabs will automatically update. Copy and paste the data from these into the farmcensusYYYY and CensusTotalsYYYY tabs (update the year in their names), and export these as csv files</w:t>
+      </w:r>
+      <w:r>
+        <w:t xml:space="preserve"> (into the relevant “FBSYYYY Sample Year YYYY” folder)</w:t>
       </w:r>
       <w:r>
         <w:t>.</w:t>
@@ -2342,39 +1641,7 @@
         <w:t>.</w:t>
       </w:r>
       <w:r>
-        <w:t xml:space="preserve"> Open the Weighting Calibration SAS project file in the Step 3 folder. Update the </w:t>
-      </w:r>
-      <w:proofErr w:type="spellStart"/>
-      <w:r>
-        <w:t>datayear</w:t>
-      </w:r>
-      <w:proofErr w:type="spellEnd"/>
-      <w:r>
-        <w:t xml:space="preserve"> and </w:t>
-      </w:r>
-      <w:proofErr w:type="spellStart"/>
-      <w:r>
-        <w:t>sampyear</w:t>
-      </w:r>
-      <w:proofErr w:type="spellEnd"/>
-      <w:r>
-        <w:t xml:space="preserve"> in </w:t>
-      </w:r>
-      <w:proofErr w:type="spellStart"/>
-      <w:r>
-        <w:t>Prog</w:t>
-      </w:r>
-      <w:proofErr w:type="spellEnd"/>
-      <w:r>
-        <w:t xml:space="preserve">. 0 and run </w:t>
-      </w:r>
-      <w:proofErr w:type="spellStart"/>
-      <w:r>
-        <w:t>Progs</w:t>
-      </w:r>
-      <w:proofErr w:type="spellEnd"/>
-      <w:r>
-        <w:t xml:space="preserve">. 0-2 (no need to run the branches). Copy and paste </w:t>
+        <w:t xml:space="preserve"> Open the Weighting Calibration SAS project file in the Step 3 folder. Update the datayear and sampyear in Prog. 0 and run Progs. 0-2 (no need to run the branches). Copy and paste </w:t>
       </w:r>
       <w:r>
         <w:t>Table 6</w:t>
@@ -2395,13 +1662,8 @@
         <w:t>Save as</w:t>
       </w:r>
       <w:r>
-        <w:t xml:space="preserve"> and remember to change the </w:t>
-      </w:r>
-      <w:proofErr w:type="spellStart"/>
-      <w:r>
-        <w:t>YYYY</w:t>
-      </w:r>
-      <w:proofErr w:type="spellEnd"/>
+        <w:t xml:space="preserve"> and remember to change the YYYY</w:t>
+      </w:r>
       <w:r>
         <w:t xml:space="preserve"> </w:t>
       </w:r>
@@ -2412,23 +1674,7 @@
         <w:t xml:space="preserve">save in </w:t>
       </w:r>
       <w:r>
-        <w:t>the relevant “</w:t>
-      </w:r>
-      <w:proofErr w:type="spellStart"/>
-      <w:r>
-        <w:t>FBSYYYY</w:t>
-      </w:r>
-      <w:proofErr w:type="spellEnd"/>
-      <w:r>
-        <w:t xml:space="preserve"> Sample Year </w:t>
-      </w:r>
-      <w:proofErr w:type="spellStart"/>
-      <w:r>
-        <w:t>YYYY</w:t>
-      </w:r>
-      <w:proofErr w:type="spellEnd"/>
-      <w:r>
-        <w:t>” folder)</w:t>
+        <w:t>the relevant “FBSYYYY Sample Year YYYY” folder)</w:t>
       </w:r>
       <w:r>
         <w:t>.</w:t>
@@ -2462,34 +1708,10 @@
         <w:t xml:space="preserve"> </w:t>
       </w:r>
       <w:r>
-        <w:t xml:space="preserve">Totals </w:t>
-      </w:r>
-      <w:proofErr w:type="spellStart"/>
-      <w:r>
-        <w:t>YYYY-YY</w:t>
-      </w:r>
-      <w:proofErr w:type="spellEnd"/>
-      <w:r>
-        <w:t xml:space="preserve">” </w:t>
-      </w:r>
-      <w:r>
-        <w:t>(in the relevant “</w:t>
-      </w:r>
-      <w:proofErr w:type="spellStart"/>
-      <w:r>
-        <w:t>FBSYYYY</w:t>
-      </w:r>
-      <w:proofErr w:type="spellEnd"/>
-      <w:r>
-        <w:t xml:space="preserve"> Sample Year </w:t>
-      </w:r>
-      <w:proofErr w:type="spellStart"/>
-      <w:r>
-        <w:t>YYYY</w:t>
-      </w:r>
-      <w:proofErr w:type="spellEnd"/>
-      <w:r>
-        <w:t>” folder)</w:t>
+        <w:t xml:space="preserve">Totals YYYY-YY” </w:t>
+      </w:r>
+      <w:r>
+        <w:t>(in the relevant “FBSYYYY Sample Year YYYY” folder)</w:t>
       </w:r>
       <w:r>
         <w:t>.</w:t>
@@ -2508,21 +1730,8 @@
         <w:t>Set a new file path</w:t>
       </w:r>
       <w:r>
-        <w:t xml:space="preserve"> and update the </w:t>
-      </w:r>
-      <w:proofErr w:type="spellStart"/>
-      <w:r>
-        <w:t>datayear</w:t>
-      </w:r>
-      <w:proofErr w:type="spellEnd"/>
-      <w:r>
-        <w:t xml:space="preserve"> and </w:t>
-      </w:r>
-      <w:proofErr w:type="spellStart"/>
-      <w:r>
-        <w:t>sampyear</w:t>
-      </w:r>
-      <w:proofErr w:type="spellEnd"/>
+        <w:t xml:space="preserve"> and update the datayear and sampyear</w:t>
+      </w:r>
       <w:r>
         <w:t xml:space="preserve"> in the </w:t>
       </w:r>
@@ -2567,13 +1776,8 @@
         </w:rPr>
         <w:t xml:space="preserve"> </w:t>
       </w:r>
-      <w:proofErr w:type="spellStart"/>
-      <w:r>
-        <w:t>programme</w:t>
-      </w:r>
-      <w:proofErr w:type="spellEnd"/>
-      <w:r>
-        <w:t>.</w:t>
+      <w:r>
+        <w:t>programme.</w:t>
       </w:r>
     </w:p>
     <w:p/>
@@ -2597,13 +1801,8 @@
       <w:r>
         <w:t xml:space="preserve"> </w:t>
       </w:r>
-      <w:proofErr w:type="spellStart"/>
-      <w:r>
-        <w:t>programme</w:t>
-      </w:r>
-      <w:proofErr w:type="spellEnd"/>
-      <w:r>
-        <w:t>.</w:t>
+      <w:r>
+        <w:t>programme.</w:t>
       </w:r>
     </w:p>
     <w:p/>
@@ -2630,19 +1829,11 @@
       <w:r>
         <w:t xml:space="preserve">. </w:t>
       </w:r>
-      <w:proofErr w:type="spellStart"/>
       <w:r>
         <w:rPr>
           <w:strike/>
         </w:rPr>
-        <w:t>Cali4</w:t>
-      </w:r>
-      <w:proofErr w:type="spellEnd"/>
-      <w:r>
-        <w:rPr>
-          <w:strike/>
-        </w:rPr>
-        <w:t xml:space="preserve"> is the output from this that is required later on.</w:t>
+        <w:t>Cali4 is the output from this that is required later on.</w:t>
       </w:r>
     </w:p>
     <w:p/>
@@ -2661,21 +1852,7 @@
         <w:rPr>
           <w:b/>
         </w:rPr>
-        <w:t xml:space="preserve">Macro </w:t>
-      </w:r>
-      <w:proofErr w:type="spellStart"/>
-      <w:r>
-        <w:rPr>
-          <w:b/>
-        </w:rPr>
-        <w:t>calSet</w:t>
-      </w:r>
-      <w:proofErr w:type="spellEnd"/>
-      <w:r>
-        <w:rPr>
-          <w:b/>
-        </w:rPr>
-        <w:t xml:space="preserve"> programme</w:t>
+        <w:t>Macro calSet programme</w:t>
       </w:r>
       <w:r>
         <w:t>.</w:t>
@@ -2711,14 +1888,12 @@
       <w:r>
         <w:t xml:space="preserve"> step. Set this to 1 first and RUN. This will generate the </w:t>
       </w:r>
-      <w:proofErr w:type="spellStart"/>
       <w:r>
         <w:rPr>
           <w:b/>
         </w:rPr>
         <w:t>FBSWTpoptemp.R</w:t>
       </w:r>
-      <w:proofErr w:type="spellEnd"/>
       <w:r>
         <w:t xml:space="preserve"> file.</w:t>
       </w:r>
@@ -2742,7 +1917,6 @@
       <w:r>
         <w:t xml:space="preserve"> the </w:t>
       </w:r>
-      <w:proofErr w:type="spellStart"/>
       <w:r>
         <w:rPr>
           <w:b/>
@@ -2753,39 +1927,16 @@
         <w:rPr>
           <w:b/>
         </w:rPr>
-        <w:t>genesees.R</w:t>
-      </w:r>
-      <w:proofErr w:type="spellEnd"/>
-      <w:r>
-        <w:rPr>
-          <w:b/>
-        </w:rPr>
-        <w:t xml:space="preserve"> </w:t>
+        <w:t xml:space="preserve">genesees.R </w:t>
       </w:r>
       <w:r>
         <w:t>file</w:t>
       </w:r>
       <w:r>
-        <w:t xml:space="preserve"> to install the </w:t>
-      </w:r>
-      <w:proofErr w:type="spellStart"/>
-      <w:r>
-        <w:t>ReGenesees</w:t>
-      </w:r>
-      <w:proofErr w:type="spellEnd"/>
-      <w:r>
-        <w:t xml:space="preserve"> package.</w:t>
-      </w:r>
-      <w:r>
-        <w:t xml:space="preserve"> If the </w:t>
-      </w:r>
-      <w:proofErr w:type="spellStart"/>
-      <w:r>
-        <w:t>Regenesees</w:t>
-      </w:r>
-      <w:proofErr w:type="spellEnd"/>
-      <w:r>
-        <w:t xml:space="preserve"> package is not available, contact the person listed at the “</w:t>
+        <w:t xml:space="preserve"> to install the ReGenesees package.</w:t>
+      </w:r>
+      <w:r>
+        <w:t xml:space="preserve"> If the Regenesees package is not available, contact the person listed at the “</w:t>
       </w:r>
       <w:r>
         <w:t>Request R packages that haven't been validated</w:t>
@@ -2817,14 +1968,12 @@
       <w:r>
         <w:t xml:space="preserve">In R studio, RUN the </w:t>
       </w:r>
-      <w:proofErr w:type="spellStart"/>
       <w:r>
         <w:rPr>
           <w:b/>
         </w:rPr>
         <w:t>FBSWTpoptemp.R</w:t>
       </w:r>
-      <w:proofErr w:type="spellEnd"/>
       <w:r>
         <w:t xml:space="preserve"> file to produce the calibration target template. This will produce a file called </w:t>
       </w:r>
@@ -2863,21 +2012,7 @@
         <w:rPr>
           <w:strike/>
         </w:rPr>
-        <w:t xml:space="preserve">Open Poptemplate.csv and fill in the template using the data produced from </w:t>
-      </w:r>
-      <w:proofErr w:type="spellStart"/>
-      <w:r>
-        <w:rPr>
-          <w:strike/>
-        </w:rPr>
-        <w:t>Cali4</w:t>
-      </w:r>
-      <w:proofErr w:type="spellEnd"/>
-      <w:r>
-        <w:rPr>
-          <w:strike/>
-        </w:rPr>
-        <w:t xml:space="preserve">. Save the file as </w:t>
+        <w:t xml:space="preserve">Open Poptemplate.csv and fill in the template using the data produced from Cali4. Save the file as </w:t>
       </w:r>
       <w:r>
         <w:rPr>
@@ -2914,7 +2049,6 @@
       <w:r>
         <w:t xml:space="preserve"> and RUN. This will generate </w:t>
       </w:r>
-      <w:proofErr w:type="spellStart"/>
       <w:r>
         <w:rPr>
           <w:b/>
@@ -2933,7 +2067,6 @@
         </w:rPr>
         <w:t>.R</w:t>
       </w:r>
-      <w:proofErr w:type="spellEnd"/>
       <w:r>
         <w:t xml:space="preserve"> file.</w:t>
       </w:r>
@@ -2953,7 +2086,6 @@
       <w:r>
         <w:t xml:space="preserve">In R studio, RUN the </w:t>
       </w:r>
-      <w:proofErr w:type="spellStart"/>
       <w:r>
         <w:rPr>
           <w:b/>
@@ -2972,7 +2104,6 @@
         </w:rPr>
         <w:t>.R</w:t>
       </w:r>
-      <w:proofErr w:type="spellEnd"/>
       <w:r>
         <w:rPr>
           <w:b/>
@@ -3038,14 +2169,12 @@
       <w:r>
         <w:t xml:space="preserve">In FBSWTYYYY.csv, the variable </w:t>
       </w:r>
-      <w:proofErr w:type="spellStart"/>
       <w:r>
         <w:rPr>
           <w:b/>
         </w:rPr>
         <w:t>fbswt</w:t>
       </w:r>
-      <w:proofErr w:type="spellEnd"/>
       <w:r>
         <w:t xml:space="preserve"> are the individual weights assigned to each farm.</w:t>
       </w:r>
@@ -3086,25 +2215,21 @@
       <w:r>
         <w:t xml:space="preserve">Add the </w:t>
       </w:r>
-      <w:proofErr w:type="spellStart"/>
       <w:r>
         <w:rPr>
           <w:b/>
         </w:rPr>
         <w:t>fa_id</w:t>
       </w:r>
-      <w:proofErr w:type="spellEnd"/>
       <w:r>
         <w:t xml:space="preserve"> and </w:t>
       </w:r>
-      <w:proofErr w:type="spellStart"/>
       <w:r>
         <w:rPr>
           <w:b/>
         </w:rPr>
         <w:t>fbswt</w:t>
       </w:r>
-      <w:proofErr w:type="spellEnd"/>
       <w:r>
         <w:t xml:space="preserve"> variables into the </w:t>
       </w:r>
@@ -3114,14 +2239,12 @@
         </w:rPr>
         <w:t>Weight file 2010-</w:t>
       </w:r>
-      <w:proofErr w:type="spellStart"/>
       <w:r>
         <w:rPr>
           <w:b/>
         </w:rPr>
         <w:t>YYYY</w:t>
       </w:r>
-      <w:proofErr w:type="spellEnd"/>
       <w:r>
         <w:t xml:space="preserve"> spreadsheet and save as an updated year.</w:t>
       </w:r>
@@ -3150,14 +2273,12 @@
         </w:rPr>
         <w:t>Load new weights 2010-</w:t>
       </w:r>
-      <w:proofErr w:type="spellStart"/>
       <w:r>
         <w:rPr>
           <w:b/>
         </w:rPr>
         <w:t>YYYY</w:t>
       </w:r>
-      <w:proofErr w:type="spellEnd"/>
       <w:r>
         <w:rPr>
           <w:b/>
@@ -3177,16 +2298,8 @@
         <w:rPr>
           <w:b/>
         </w:rPr>
-        <w:t xml:space="preserve">%let </w:t>
-      </w:r>
-      <w:proofErr w:type="spellStart"/>
-      <w:r>
-        <w:rPr>
-          <w:b/>
-        </w:rPr>
-        <w:t>datapath</w:t>
-      </w:r>
-      <w:proofErr w:type="spellEnd"/>
+        <w:t>%let datapath</w:t>
+      </w:r>
       <w:r>
         <w:t xml:space="preserve"> and </w:t>
       </w:r>
@@ -3194,16 +2307,8 @@
         <w:rPr>
           <w:b/>
         </w:rPr>
-        <w:t>&amp;</w:t>
-      </w:r>
-      <w:proofErr w:type="spellStart"/>
-      <w:r>
-        <w:rPr>
-          <w:b/>
-        </w:rPr>
-        <w:t>datapath</w:t>
-      </w:r>
-      <w:proofErr w:type="spellEnd"/>
+        <w:t>&amp;datapath</w:t>
+      </w:r>
       <w:r>
         <w:t xml:space="preserve"> steps will need updated.</w:t>
       </w:r>
@@ -3392,17 +2497,8 @@
                 <w:b/>
                 <w:color w:val="FFFFFF" w:themeColor="background1"/>
               </w:rPr>
-              <w:t xml:space="preserve"> - FBS </w:t>
-            </w:r>
-            <w:proofErr w:type="spellStart"/>
-            <w:r>
-              <w:rPr>
-                <w:b/>
-                <w:color w:val="FFFFFF" w:themeColor="background1"/>
-              </w:rPr>
-              <w:t>Calibration.egp</w:t>
-            </w:r>
-            <w:proofErr w:type="spellEnd"/>
+              <w:t xml:space="preserve"> - FBS Calibration.egp</w:t>
+            </w:r>
           </w:p>
         </w:tc>
         <w:tc>
@@ -3468,16 +2564,8 @@
               <w:rPr>
                 <w:b/>
               </w:rPr>
-              <w:t xml:space="preserve">Setup Work </w:t>
-            </w:r>
-            <w:proofErr w:type="spellStart"/>
-            <w:r>
-              <w:rPr>
-                <w:b/>
-              </w:rPr>
-              <w:t>Area.sas</w:t>
-            </w:r>
-            <w:proofErr w:type="spellEnd"/>
+              <w:t>Setup Work Area.sas</w:t>
+            </w:r>
           </w:p>
           <w:p>
             <w:pPr>
@@ -3529,27 +2617,7 @@
                 <w:szCs w:val="24"/>
                 <w:shd w:val="clear" w:color="auto" w:fill="FFFFFF"/>
               </w:rPr>
-              <w:t>&amp;</w:t>
-            </w:r>
-            <w:proofErr w:type="spellStart"/>
-            <w:r>
-              <w:rPr>
-                <w:rFonts w:ascii="Courier New" w:hAnsi="Courier New" w:cs="Courier New"/>
-                <w:color w:val="800080"/>
-                <w:szCs w:val="24"/>
-                <w:shd w:val="clear" w:color="auto" w:fill="FFFFFF"/>
-              </w:rPr>
-              <w:t>datapath</w:t>
-            </w:r>
-            <w:proofErr w:type="spellEnd"/>
-            <w:r>
-              <w:rPr>
-                <w:rFonts w:ascii="Courier New" w:hAnsi="Courier New" w:cs="Courier New"/>
-                <w:color w:val="800080"/>
-                <w:szCs w:val="24"/>
-                <w:shd w:val="clear" w:color="auto" w:fill="FFFFFF"/>
-              </w:rPr>
-              <w:t>.</w:t>
+              <w:t>&amp;datapath.</w:t>
             </w:r>
           </w:p>
         </w:tc>
@@ -3607,16 +2675,8 @@
               <w:rPr>
                 <w:b/>
               </w:rPr>
-              <w:t xml:space="preserve">Census </w:t>
-            </w:r>
-            <w:proofErr w:type="spellStart"/>
-            <w:r>
-              <w:rPr>
-                <w:b/>
-              </w:rPr>
-              <w:t>Data.sas</w:t>
-            </w:r>
-            <w:proofErr w:type="spellEnd"/>
+              <w:t>Census Data.sas</w:t>
+            </w:r>
           </w:p>
           <w:p>
             <w:r>
@@ -3645,7 +2705,6 @@
                 <w:rFonts w:ascii="Courier New" w:hAnsi="Courier New" w:cs="Courier New"/>
               </w:rPr>
             </w:pPr>
-            <w:proofErr w:type="spellStart"/>
             <w:r>
               <w:rPr>
                 <w:rFonts w:ascii="Courier New" w:hAnsi="Courier New" w:cs="Courier New"/>
@@ -3653,7 +2712,6 @@
               </w:rPr>
               <w:t>work.census</w:t>
             </w:r>
-            <w:proofErr w:type="spellEnd"/>
           </w:p>
           <w:p>
             <w:pPr>
@@ -3706,16 +2764,8 @@
               <w:rPr>
                 <w:b/>
               </w:rPr>
-              <w:t xml:space="preserve">Survey </w:t>
-            </w:r>
-            <w:proofErr w:type="spellStart"/>
-            <w:r>
-              <w:rPr>
-                <w:b/>
-              </w:rPr>
-              <w:t>Data.sas</w:t>
-            </w:r>
-            <w:proofErr w:type="spellEnd"/>
+              <w:t>Survey Data.sas</w:t>
+            </w:r>
           </w:p>
           <w:p>
             <w:r>
@@ -3754,14 +2804,12 @@
             <w:r>
               <w:t>Group categorical variables (</w:t>
             </w:r>
-            <w:proofErr w:type="spellStart"/>
             <w:r>
               <w:rPr>
                 <w:rFonts w:ascii="Courier New" w:hAnsi="Courier New" w:cs="Courier New"/>
               </w:rPr>
               <w:t>typetenure</w:t>
             </w:r>
-            <w:proofErr w:type="spellEnd"/>
             <w:r>
               <w:t>)</w:t>
             </w:r>
@@ -3783,7 +2831,6 @@
                 <w:rFonts w:ascii="Courier New" w:hAnsi="Courier New" w:cs="Courier New"/>
               </w:rPr>
             </w:pPr>
-            <w:proofErr w:type="spellStart"/>
             <w:r>
               <w:rPr>
                 <w:rFonts w:ascii="Courier New" w:hAnsi="Courier New" w:cs="Courier New"/>
@@ -3791,7 +2838,6 @@
               </w:rPr>
               <w:t>work.survey1</w:t>
             </w:r>
-            <w:proofErr w:type="spellEnd"/>
           </w:p>
           <w:p>
             <w:pPr>
@@ -3821,14 +2867,12 @@
                 <w:rFonts w:ascii="Courier New" w:hAnsi="Courier New" w:cs="Courier New"/>
               </w:rPr>
             </w:pPr>
-            <w:proofErr w:type="spellStart"/>
             <w:r>
               <w:rPr>
                 <w:rFonts w:ascii="Courier New" w:hAnsi="Courier New" w:cs="Courier New"/>
               </w:rPr>
               <w:t>work.census</w:t>
             </w:r>
-            <w:proofErr w:type="spellEnd"/>
           </w:p>
           <w:p>
             <w:pPr>
@@ -3837,14 +2881,12 @@
                 <w:b/>
               </w:rPr>
             </w:pPr>
-            <w:proofErr w:type="spellStart"/>
             <w:r>
               <w:rPr>
                 <w:rFonts w:ascii="Courier New" w:hAnsi="Courier New" w:cs="Courier New"/>
               </w:rPr>
               <w:t>work.survey1</w:t>
             </w:r>
-            <w:proofErr w:type="spellEnd"/>
           </w:p>
         </w:tc>
         <w:tc>
@@ -3863,16 +2905,8 @@
               <w:rPr>
                 <w:b/>
               </w:rPr>
-              <w:t xml:space="preserve">Calibration </w:t>
-            </w:r>
-            <w:proofErr w:type="spellStart"/>
-            <w:r>
-              <w:rPr>
-                <w:b/>
-              </w:rPr>
-              <w:t>Totals.sas</w:t>
-            </w:r>
-            <w:proofErr w:type="spellEnd"/>
+              <w:t>Calibration Totals.sas</w:t>
+            </w:r>
           </w:p>
           <w:p>
             <w:r>
@@ -3898,7 +2932,6 @@
                 <w:b/>
               </w:rPr>
             </w:pPr>
-            <w:proofErr w:type="spellStart"/>
             <w:r>
               <w:rPr>
                 <w:rFonts w:ascii="Courier New" w:hAnsi="Courier New" w:cs="Courier New"/>
@@ -3906,7 +2939,6 @@
               </w:rPr>
               <w:t>work.cali4</w:t>
             </w:r>
-            <w:proofErr w:type="spellEnd"/>
           </w:p>
         </w:tc>
       </w:tr>
@@ -3949,16 +2981,8 @@
               <w:rPr>
                 <w:b/>
               </w:rPr>
-              <w:t xml:space="preserve">MACRO </w:t>
-            </w:r>
-            <w:proofErr w:type="spellStart"/>
-            <w:r>
-              <w:rPr>
-                <w:b/>
-              </w:rPr>
-              <w:t>calSet.sas</w:t>
-            </w:r>
-            <w:proofErr w:type="spellEnd"/>
+              <w:t>MACRO calSet.sas</w:t>
+            </w:r>
           </w:p>
           <w:p>
             <w:r>
@@ -3996,23 +3020,7 @@
                 <w:rFonts w:ascii="Courier New" w:hAnsi="Courier New" w:cs="Courier New"/>
                 <w:b/>
               </w:rPr>
-              <w:t>%</w:t>
-            </w:r>
-            <w:proofErr w:type="spellStart"/>
-            <w:r>
-              <w:rPr>
-                <w:rFonts w:ascii="Courier New" w:hAnsi="Courier New" w:cs="Courier New"/>
-                <w:b/>
-              </w:rPr>
-              <w:t>calSet</w:t>
-            </w:r>
-            <w:proofErr w:type="spellEnd"/>
-            <w:r>
-              <w:rPr>
-                <w:rFonts w:ascii="Courier New" w:hAnsi="Courier New" w:cs="Courier New"/>
-                <w:b/>
-              </w:rPr>
-              <w:t>;</w:t>
+              <w:t>%calSet;</w:t>
             </w:r>
           </w:p>
         </w:tc>
@@ -4035,14 +3043,12 @@
                 <w:rFonts w:ascii="Courier New" w:hAnsi="Courier New" w:cs="Courier New"/>
               </w:rPr>
             </w:pPr>
-            <w:proofErr w:type="spellStart"/>
             <w:r>
               <w:rPr>
                 <w:rFonts w:ascii="Courier New" w:hAnsi="Courier New" w:cs="Courier New"/>
               </w:rPr>
               <w:t>work.census</w:t>
             </w:r>
-            <w:proofErr w:type="spellEnd"/>
           </w:p>
           <w:p>
             <w:pPr>
@@ -4050,14 +3056,12 @@
                 <w:rFonts w:ascii="Courier New" w:hAnsi="Courier New" w:cs="Courier New"/>
               </w:rPr>
             </w:pPr>
-            <w:proofErr w:type="spellStart"/>
             <w:r>
               <w:rPr>
                 <w:rFonts w:ascii="Courier New" w:hAnsi="Courier New" w:cs="Courier New"/>
               </w:rPr>
               <w:t>work.survey1</w:t>
             </w:r>
-            <w:proofErr w:type="spellEnd"/>
           </w:p>
         </w:tc>
         <w:tc>
@@ -4081,26 +3085,13 @@
               <w:rPr>
                 <w:b/>
               </w:rPr>
-              <w:t xml:space="preserve">Calibration </w:t>
-            </w:r>
-            <w:proofErr w:type="spellStart"/>
-            <w:r>
-              <w:rPr>
-                <w:b/>
-              </w:rPr>
-              <w:t>Setup.sas</w:t>
-            </w:r>
-            <w:proofErr w:type="spellEnd"/>
-          </w:p>
-          <w:p>
-            <w:r>
-              <w:t xml:space="preserve">Calculates </w:t>
-            </w:r>
-            <w:proofErr w:type="spellStart"/>
-            <w:r>
-              <w:t>preweights</w:t>
-            </w:r>
-            <w:proofErr w:type="spellEnd"/>
+              <w:t>Calibration Setup.sas</w:t>
+            </w:r>
+          </w:p>
+          <w:p>
+            <w:r>
+              <w:t>Calculates preweights</w:t>
+            </w:r>
           </w:p>
           <w:p>
             <w:r>
@@ -4109,15 +3100,7 @@
           </w:p>
           <w:p>
             <w:r>
-              <w:t>Runs the %</w:t>
-            </w:r>
-            <w:proofErr w:type="spellStart"/>
-            <w:r>
-              <w:t>calSet</w:t>
-            </w:r>
-            <w:proofErr w:type="spellEnd"/>
-            <w:r>
-              <w:t xml:space="preserve"> macro to either:</w:t>
+              <w:t>Runs the %calSet macro to either:</w:t>
             </w:r>
           </w:p>
           <w:p>
@@ -4188,11 +3171,9 @@
                 <w:numId w:val="11"/>
               </w:numPr>
             </w:pPr>
-            <w:proofErr w:type="spellStart"/>
             <w:r>
               <w:t>FBSWT.R</w:t>
             </w:r>
-            <w:proofErr w:type="spellEnd"/>
           </w:p>
           <w:p>
             <w:pPr>
@@ -4202,11 +3183,9 @@
                 <w:numId w:val="11"/>
               </w:numPr>
             </w:pPr>
-            <w:proofErr w:type="spellStart"/>
             <w:r>
               <w:t>FBSWTpoptemp.R</w:t>
             </w:r>
-            <w:proofErr w:type="spellEnd"/>
           </w:p>
           <w:p>
             <w:pPr>
@@ -4318,11 +3297,9 @@
                 <w:numId w:val="12"/>
               </w:numPr>
             </w:pPr>
-            <w:proofErr w:type="spellStart"/>
             <w:r>
               <w:t>Regenesees.R</w:t>
             </w:r>
-            <w:proofErr w:type="spellEnd"/>
           </w:p>
           <w:p>
             <w:pPr>
@@ -4332,11 +3309,9 @@
                 <w:numId w:val="12"/>
               </w:numPr>
             </w:pPr>
-            <w:proofErr w:type="spellStart"/>
             <w:r>
               <w:t>FBSWTpoptemp.R</w:t>
             </w:r>
-            <w:proofErr w:type="spellEnd"/>
           </w:p>
           <w:p>
             <w:pPr>
@@ -4371,15 +3346,7 @@
               </w:numPr>
             </w:pPr>
             <w:r>
-              <w:t xml:space="preserve">Installs the </w:t>
-            </w:r>
-            <w:proofErr w:type="spellStart"/>
-            <w:r>
-              <w:t>ReGenesees</w:t>
-            </w:r>
-            <w:proofErr w:type="spellEnd"/>
-            <w:r>
-              <w:t xml:space="preserve"> package</w:t>
+              <w:t>Installs the ReGenesees package</w:t>
             </w:r>
           </w:p>
           <w:p>
@@ -4475,14 +3442,12 @@
                 <w:b/>
               </w:rPr>
             </w:pPr>
-            <w:proofErr w:type="spellStart"/>
             <w:r>
               <w:rPr>
                 <w:rFonts w:ascii="Courier New" w:hAnsi="Courier New" w:cs="Courier New"/>
               </w:rPr>
               <w:t>work.cali4</w:t>
             </w:r>
-            <w:proofErr w:type="spellEnd"/>
           </w:p>
         </w:tc>
         <w:tc>
@@ -4558,11 +3523,9 @@
                 <w:numId w:val="14"/>
               </w:numPr>
             </w:pPr>
-            <w:proofErr w:type="spellStart"/>
             <w:r>
               <w:t>Regenesees.R</w:t>
             </w:r>
-            <w:proofErr w:type="spellEnd"/>
           </w:p>
           <w:p>
             <w:pPr>
@@ -4572,11 +3535,9 @@
                 <w:numId w:val="14"/>
               </w:numPr>
             </w:pPr>
-            <w:proofErr w:type="spellStart"/>
             <w:r>
               <w:t>FBSWT.R</w:t>
             </w:r>
-            <w:proofErr w:type="spellEnd"/>
           </w:p>
           <w:p>
             <w:pPr>
@@ -4622,15 +3583,7 @@
               </w:numPr>
             </w:pPr>
             <w:r>
-              <w:t xml:space="preserve">Installs the </w:t>
-            </w:r>
-            <w:proofErr w:type="spellStart"/>
-            <w:r>
-              <w:t>ReGenesees</w:t>
-            </w:r>
-            <w:proofErr w:type="spellEnd"/>
-            <w:r>
-              <w:t xml:space="preserve"> package</w:t>
+              <w:t>Installs the ReGenesees package</w:t>
             </w:r>
           </w:p>
           <w:p>
@@ -4718,27 +3671,23 @@
             <w:r>
               <w:t xml:space="preserve">The variable </w:t>
             </w:r>
-            <w:proofErr w:type="spellStart"/>
             <w:r>
               <w:rPr>
                 <w:rFonts w:ascii="Courier New" w:hAnsi="Courier New" w:cs="Courier New"/>
               </w:rPr>
               <w:t>fbswt</w:t>
             </w:r>
-            <w:proofErr w:type="spellEnd"/>
             <w:r>
               <w:t xml:space="preserve"> sums to the total number of holdings in the census.</w:t>
             </w:r>
           </w:p>
           <w:p>
-            <w:proofErr w:type="spellStart"/>
             <w:r>
               <w:rPr>
                 <w:rFonts w:ascii="Courier New" w:hAnsi="Courier New" w:cs="Courier New"/>
               </w:rPr>
               <w:t>fbswt_scale</w:t>
             </w:r>
-            <w:proofErr w:type="spellEnd"/>
             <w:r>
               <w:t xml:space="preserve"> will sum to the sample size</w:t>
             </w:r>
@@ -4771,7 +3720,7 @@
 </file>
 
 <file path=word/numbering.xml><?xml version="1.0" encoding="utf-8"?>
-<w:numbering xmlns:wpc="http://schemas.microsoft.com/office/word/2010/wordprocessingCanvas" xmlns:cx="http://schemas.microsoft.com/office/drawing/2014/chartex" xmlns:cx1="http://schemas.microsoft.com/office/drawing/2015/9/8/chartex" xmlns:mc="http://schemas.openxmlformats.org/markup-compatibility/2006" xmlns:o="urn:schemas-microsoft-com:office:office" xmlns:r="http://schemas.openxmlformats.org/officeDocument/2006/relationships" xmlns:m="http://schemas.openxmlformats.org/officeDocument/2006/math" xmlns:v="urn:schemas-microsoft-com:vml" xmlns:wp14="http://schemas.microsoft.com/office/word/2010/wordprocessingDrawing" xmlns:wp="http://schemas.openxmlformats.org/drawingml/2006/wordprocessingDrawing" xmlns:w10="urn:schemas-microsoft-com:office:word" xmlns:w="http://schemas.openxmlformats.org/wordprocessingml/2006/main" xmlns:w14="http://schemas.microsoft.com/office/word/2010/wordml" xmlns:w15="http://schemas.microsoft.com/office/word/2012/wordml" xmlns:w16se="http://schemas.microsoft.com/office/word/2015/wordml/symex" xmlns:wpg="http://schemas.microsoft.com/office/word/2010/wordprocessingGroup" xmlns:wpi="http://schemas.microsoft.com/office/word/2010/wordprocessingInk" xmlns:wne="http://schemas.microsoft.com/office/word/2006/wordml" xmlns:wps="http://schemas.microsoft.com/office/word/2010/wordprocessingShape" mc:Ignorable="w14 w15 w16se wp14">
+<w:numbering xmlns:wpc="http://schemas.microsoft.com/office/word/2010/wordprocessingCanvas" xmlns:cx="http://schemas.microsoft.com/office/drawing/2014/chartex" xmlns:cx1="http://schemas.microsoft.com/office/drawing/2015/9/8/chartex" xmlns:cx2="http://schemas.microsoft.com/office/drawing/2015/10/21/chartex" xmlns:cx3="http://schemas.microsoft.com/office/drawing/2016/5/9/chartex" xmlns:cx4="http://schemas.microsoft.com/office/drawing/2016/5/10/chartex" xmlns:cx5="http://schemas.microsoft.com/office/drawing/2016/5/11/chartex" xmlns:cx6="http://schemas.microsoft.com/office/drawing/2016/5/12/chartex" xmlns:cx7="http://schemas.microsoft.com/office/drawing/2016/5/13/chartex" xmlns:cx8="http://schemas.microsoft.com/office/drawing/2016/5/14/chartex" xmlns:mc="http://schemas.openxmlformats.org/markup-compatibility/2006" xmlns:aink="http://schemas.microsoft.com/office/drawing/2016/ink" xmlns:am3d="http://schemas.microsoft.com/office/drawing/2017/model3d" xmlns:o="urn:schemas-microsoft-com:office:office" xmlns:oel="http://schemas.microsoft.com/office/2019/extlst" xmlns:r="http://schemas.openxmlformats.org/officeDocument/2006/relationships" xmlns:m="http://schemas.openxmlformats.org/officeDocument/2006/math" xmlns:v="urn:schemas-microsoft-com:vml" xmlns:wp14="http://schemas.microsoft.com/office/word/2010/wordprocessingDrawing" xmlns:wp="http://schemas.openxmlformats.org/drawingml/2006/wordprocessingDrawing" xmlns:w10="urn:schemas-microsoft-com:office:word" xmlns:w="http://schemas.openxmlformats.org/wordprocessingml/2006/main" xmlns:w14="http://schemas.microsoft.com/office/word/2010/wordml" xmlns:w15="http://schemas.microsoft.com/office/word/2012/wordml" xmlns:w16cex="http://schemas.microsoft.com/office/word/2018/wordml/cex" xmlns:w16cid="http://schemas.microsoft.com/office/word/2016/wordml/cid" xmlns:w16="http://schemas.microsoft.com/office/word/2018/wordml" xmlns:w16sdtdh="http://schemas.microsoft.com/office/word/2020/wordml/sdtdatahash" xmlns:w16se="http://schemas.microsoft.com/office/word/2015/wordml/symex" xmlns:wpg="http://schemas.microsoft.com/office/word/2010/wordprocessingGroup" xmlns:wpi="http://schemas.microsoft.com/office/word/2010/wordprocessingInk" xmlns:wne="http://schemas.microsoft.com/office/word/2006/wordml" xmlns:wps="http://schemas.microsoft.com/office/word/2010/wordprocessingShape" mc:Ignorable="w14 w15 w16se w16cid w16 w16cex w16sdtdh wp14">
   <w:abstractNum w:abstractNumId="0" w15:restartNumberingAfterBreak="0">
     <w:nsid w:val="FFFFFFFB"/>
     <w:multiLevelType w:val="multilevel"/>
@@ -5603,8 +4552,8 @@
   <w:abstractNum w:abstractNumId="8" w15:restartNumberingAfterBreak="0">
     <w:nsid w:val="40681ED5"/>
     <w:multiLevelType w:val="hybridMultilevel"/>
-    <w:tmpl w:val="2BD6F44A"/>
-    <w:lvl w:ilvl="0" w:tplc="08090001">
+    <w:tmpl w:val="546642AE"/>
+    <w:lvl w:ilvl="0" w:tplc="9AD21952">
       <w:start w:val="1"/>
       <w:numFmt w:val="bullet"/>
       <w:lvlText w:val=""/>
@@ -5614,6 +4563,8 @@
       </w:pPr>
       <w:rPr>
         <w:rFonts w:ascii="Symbol" w:hAnsi="Symbol" w:hint="default"/>
+        <w:sz w:val="24"/>
+        <w:szCs w:val="24"/>
       </w:rPr>
     </w:lvl>
     <w:lvl w:ilvl="1" w:tplc="08090003" w:tentative="1">
@@ -5640,7 +4591,7 @@
         <w:rFonts w:ascii="Wingdings" w:hAnsi="Wingdings" w:hint="default"/>
       </w:rPr>
     </w:lvl>
-    <w:lvl w:ilvl="3" w:tplc="08090001" w:tentative="1">
+    <w:lvl w:ilvl="3" w:tplc="08090001">
       <w:start w:val="1"/>
       <w:numFmt w:val="bullet"/>
       <w:lvlText w:val=""/>
@@ -6354,34 +5305,34 @@
       </w:rPr>
     </w:lvl>
   </w:abstractNum>
-  <w:num w:numId="1">
+  <w:num w:numId="1" w16cid:durableId="63189646">
     <w:abstractNumId w:val="11"/>
   </w:num>
-  <w:num w:numId="2">
+  <w:num w:numId="2" w16cid:durableId="1663729031">
     <w:abstractNumId w:val="0"/>
   </w:num>
-  <w:num w:numId="3">
+  <w:num w:numId="3" w16cid:durableId="966740507">
     <w:abstractNumId w:val="0"/>
   </w:num>
-  <w:num w:numId="4">
+  <w:num w:numId="4" w16cid:durableId="961771056">
     <w:abstractNumId w:val="0"/>
   </w:num>
-  <w:num w:numId="5">
+  <w:num w:numId="5" w16cid:durableId="1339578725">
     <w:abstractNumId w:val="11"/>
   </w:num>
-  <w:num w:numId="6">
+  <w:num w:numId="6" w16cid:durableId="1243837401">
     <w:abstractNumId w:val="0"/>
   </w:num>
-  <w:num w:numId="7">
+  <w:num w:numId="7" w16cid:durableId="110514546">
     <w:abstractNumId w:val="14"/>
   </w:num>
-  <w:num w:numId="8">
+  <w:num w:numId="8" w16cid:durableId="1151020216">
     <w:abstractNumId w:val="12"/>
   </w:num>
-  <w:num w:numId="9">
+  <w:num w:numId="9" w16cid:durableId="1772779184">
     <w:abstractNumId w:val="5"/>
   </w:num>
-  <w:num w:numId="10">
+  <w:num w:numId="10" w16cid:durableId="885682296">
     <w:abstractNumId w:val="1"/>
     <w:lvlOverride w:ilvl="0"/>
     <w:lvlOverride w:ilvl="1">
@@ -6409,7 +5360,7 @@
       <w:startOverride w:val="1"/>
     </w:lvlOverride>
   </w:num>
-  <w:num w:numId="11">
+  <w:num w:numId="11" w16cid:durableId="1934047223">
     <w:abstractNumId w:val="10"/>
     <w:lvlOverride w:ilvl="0"/>
     <w:lvlOverride w:ilvl="1">
@@ -6437,7 +5388,7 @@
       <w:startOverride w:val="1"/>
     </w:lvlOverride>
   </w:num>
-  <w:num w:numId="12">
+  <w:num w:numId="12" w16cid:durableId="2087412041">
     <w:abstractNumId w:val="2"/>
     <w:lvlOverride w:ilvl="0">
       <w:startOverride w:val="1"/>
@@ -6451,7 +5402,7 @@
     <w:lvlOverride w:ilvl="7"/>
     <w:lvlOverride w:ilvl="8"/>
   </w:num>
-  <w:num w:numId="13">
+  <w:num w:numId="13" w16cid:durableId="117527218">
     <w:abstractNumId w:val="9"/>
     <w:lvlOverride w:ilvl="0">
       <w:startOverride w:val="1"/>
@@ -6481,7 +5432,7 @@
       <w:startOverride w:val="1"/>
     </w:lvlOverride>
   </w:num>
-  <w:num w:numId="14">
+  <w:num w:numId="14" w16cid:durableId="1428310610">
     <w:abstractNumId w:val="13"/>
     <w:lvlOverride w:ilvl="0">
       <w:startOverride w:val="1"/>
@@ -6495,7 +5446,7 @@
     <w:lvlOverride w:ilvl="7"/>
     <w:lvlOverride w:ilvl="8"/>
   </w:num>
-  <w:num w:numId="15">
+  <w:num w:numId="15" w16cid:durableId="1626422023">
     <w:abstractNumId w:val="3"/>
     <w:lvlOverride w:ilvl="0">
       <w:startOverride w:val="1"/>
@@ -6509,32 +5460,32 @@
     <w:lvlOverride w:ilvl="7"/>
     <w:lvlOverride w:ilvl="8"/>
   </w:num>
-  <w:num w:numId="16">
+  <w:num w:numId="16" w16cid:durableId="1711028275">
     <w:abstractNumId w:val="2"/>
   </w:num>
-  <w:num w:numId="17">
+  <w:num w:numId="17" w16cid:durableId="2065064028">
     <w:abstractNumId w:val="1"/>
   </w:num>
-  <w:num w:numId="18">
+  <w:num w:numId="18" w16cid:durableId="1097628765">
     <w:abstractNumId w:val="7"/>
   </w:num>
-  <w:num w:numId="19">
+  <w:num w:numId="19" w16cid:durableId="135612281">
     <w:abstractNumId w:val="15"/>
   </w:num>
-  <w:num w:numId="20">
+  <w:num w:numId="20" w16cid:durableId="1572499220">
     <w:abstractNumId w:val="4"/>
   </w:num>
-  <w:num w:numId="21">
+  <w:num w:numId="21" w16cid:durableId="1213688449">
     <w:abstractNumId w:val="8"/>
   </w:num>
-  <w:num w:numId="22">
+  <w:num w:numId="22" w16cid:durableId="58479455">
     <w:abstractNumId w:val="6"/>
   </w:num>
 </w:numbering>
 </file>
 
 <file path=word/styles.xml><?xml version="1.0" encoding="utf-8"?>
-<w:styles xmlns:mc="http://schemas.openxmlformats.org/markup-compatibility/2006" xmlns:r="http://schemas.openxmlformats.org/officeDocument/2006/relationships" xmlns:w="http://schemas.openxmlformats.org/wordprocessingml/2006/main" xmlns:w14="http://schemas.microsoft.com/office/word/2010/wordml" xmlns:w15="http://schemas.microsoft.com/office/word/2012/wordml" xmlns:w16se="http://schemas.microsoft.com/office/word/2015/wordml/symex" mc:Ignorable="w14 w15 w16se">
+<w:styles xmlns:mc="http://schemas.openxmlformats.org/markup-compatibility/2006" xmlns:r="http://schemas.openxmlformats.org/officeDocument/2006/relationships" xmlns:w="http://schemas.openxmlformats.org/wordprocessingml/2006/main" xmlns:w14="http://schemas.microsoft.com/office/word/2010/wordml" xmlns:w15="http://schemas.microsoft.com/office/word/2012/wordml" xmlns:w16cex="http://schemas.microsoft.com/office/word/2018/wordml/cex" xmlns:w16cid="http://schemas.microsoft.com/office/word/2016/wordml/cid" xmlns:w16="http://schemas.microsoft.com/office/word/2018/wordml" xmlns:w16sdtdh="http://schemas.microsoft.com/office/word/2020/wordml/sdtdatahash" xmlns:w16se="http://schemas.microsoft.com/office/word/2015/wordml/symex" mc:Ignorable="w14 w15 w16se w16cid w16 w16cex w16sdtdh">
   <w:docDefaults>
     <w:rPrDefault>
       <w:rPr>
@@ -6546,7 +5497,7 @@
     </w:rPrDefault>
     <w:pPrDefault/>
   </w:docDefaults>
-  <w:latentStyles w:defLockedState="0" w:defUIPriority="99" w:defSemiHidden="0" w:defUnhideWhenUsed="0" w:defQFormat="0" w:count="371">
+  <w:latentStyles w:defLockedState="0" w:defUIPriority="99" w:defSemiHidden="0" w:defUnhideWhenUsed="0" w:defQFormat="0" w:count="376">
     <w:lsdException w:name="Normal" w:uiPriority="0" w:qFormat="1"/>
     <w:lsdException w:name="heading 1" w:uiPriority="0" w:qFormat="1"/>
     <w:lsdException w:name="heading 2" w:semiHidden="1" w:uiPriority="0" w:unhideWhenUsed="1" w:qFormat="1"/>
@@ -6918,6 +5869,11 @@
     <w:lsdException w:name="List Table 5 Dark Accent 6" w:uiPriority="50"/>
     <w:lsdException w:name="List Table 6 Colorful Accent 6" w:uiPriority="51"/>
     <w:lsdException w:name="List Table 7 Colorful Accent 6" w:uiPriority="52"/>
+    <w:lsdException w:name="Mention" w:semiHidden="1" w:unhideWhenUsed="1"/>
+    <w:lsdException w:name="Smart Hyperlink" w:semiHidden="1" w:unhideWhenUsed="1"/>
+    <w:lsdException w:name="Hashtag" w:semiHidden="1" w:unhideWhenUsed="1"/>
+    <w:lsdException w:name="Unresolved Mention" w:semiHidden="1" w:unhideWhenUsed="1"/>
+    <w:lsdException w:name="Smart Link" w:semiHidden="1" w:unhideWhenUsed="1"/>
   </w:latentStyles>
   <w:style w:type="paragraph" w:default="1" w:styleId="Normal">
     <w:name w:val="Normal"/>

</xml_diff>

<commit_message>
Update running instructions with guidance on updating.
</commit_message>
<xml_diff>
--- a/R Weighting Guidance MUST READ/Guidance - Instructions.docx
+++ b/R Weighting Guidance MUST READ/Guidance - Instructions.docx
@@ -1,6 +1,6 @@
 
 <file path=word/document.xml><?xml version="1.0" encoding="utf-8"?>
-<w:document xmlns:wpc="http://schemas.microsoft.com/office/word/2010/wordprocessingCanvas" xmlns:cx="http://schemas.microsoft.com/office/drawing/2014/chartex" xmlns:cx1="http://schemas.microsoft.com/office/drawing/2015/9/8/chartex" xmlns:mc="http://schemas.openxmlformats.org/markup-compatibility/2006" xmlns:o="urn:schemas-microsoft-com:office:office" xmlns:r="http://schemas.openxmlformats.org/officeDocument/2006/relationships" xmlns:m="http://schemas.openxmlformats.org/officeDocument/2006/math" xmlns:v="urn:schemas-microsoft-com:vml" xmlns:wp14="http://schemas.microsoft.com/office/word/2010/wordprocessingDrawing" xmlns:wp="http://schemas.openxmlformats.org/drawingml/2006/wordprocessingDrawing" xmlns:w10="urn:schemas-microsoft-com:office:word" xmlns:w="http://schemas.openxmlformats.org/wordprocessingml/2006/main" xmlns:w14="http://schemas.microsoft.com/office/word/2010/wordml" xmlns:w15="http://schemas.microsoft.com/office/word/2012/wordml" xmlns:w16se="http://schemas.microsoft.com/office/word/2015/wordml/symex" xmlns:wpg="http://schemas.microsoft.com/office/word/2010/wordprocessingGroup" xmlns:wpi="http://schemas.microsoft.com/office/word/2010/wordprocessingInk" xmlns:wne="http://schemas.microsoft.com/office/word/2006/wordml" xmlns:wps="http://schemas.microsoft.com/office/word/2010/wordprocessingShape" mc:Ignorable="w14 w15 w16se wp14">
+<w:document xmlns:wpc="http://schemas.microsoft.com/office/word/2010/wordprocessingCanvas" xmlns:cx="http://schemas.microsoft.com/office/drawing/2014/chartex" xmlns:cx1="http://schemas.microsoft.com/office/drawing/2015/9/8/chartex" xmlns:cx2="http://schemas.microsoft.com/office/drawing/2015/10/21/chartex" xmlns:cx3="http://schemas.microsoft.com/office/drawing/2016/5/9/chartex" xmlns:cx4="http://schemas.microsoft.com/office/drawing/2016/5/10/chartex" xmlns:cx5="http://schemas.microsoft.com/office/drawing/2016/5/11/chartex" xmlns:cx6="http://schemas.microsoft.com/office/drawing/2016/5/12/chartex" xmlns:cx7="http://schemas.microsoft.com/office/drawing/2016/5/13/chartex" xmlns:cx8="http://schemas.microsoft.com/office/drawing/2016/5/14/chartex" xmlns:mc="http://schemas.openxmlformats.org/markup-compatibility/2006" xmlns:aink="http://schemas.microsoft.com/office/drawing/2016/ink" xmlns:am3d="http://schemas.microsoft.com/office/drawing/2017/model3d" xmlns:o="urn:schemas-microsoft-com:office:office" xmlns:oel="http://schemas.microsoft.com/office/2019/extlst" xmlns:r="http://schemas.openxmlformats.org/officeDocument/2006/relationships" xmlns:m="http://schemas.openxmlformats.org/officeDocument/2006/math" xmlns:v="urn:schemas-microsoft-com:vml" xmlns:wp14="http://schemas.microsoft.com/office/word/2010/wordprocessingDrawing" xmlns:wp="http://schemas.openxmlformats.org/drawingml/2006/wordprocessingDrawing" xmlns:w10="urn:schemas-microsoft-com:office:word" xmlns:w="http://schemas.openxmlformats.org/wordprocessingml/2006/main" xmlns:w14="http://schemas.microsoft.com/office/word/2010/wordml" xmlns:w15="http://schemas.microsoft.com/office/word/2012/wordml" xmlns:w16cex="http://schemas.microsoft.com/office/word/2018/wordml/cex" xmlns:w16cid="http://schemas.microsoft.com/office/word/2016/wordml/cid" xmlns:w16="http://schemas.microsoft.com/office/word/2018/wordml" xmlns:w16sdtdh="http://schemas.microsoft.com/office/word/2020/wordml/sdtdatahash" xmlns:w16se="http://schemas.microsoft.com/office/word/2015/wordml/symex" xmlns:wpg="http://schemas.microsoft.com/office/word/2010/wordprocessingGroup" xmlns:wpi="http://schemas.microsoft.com/office/word/2010/wordprocessingInk" xmlns:wne="http://schemas.microsoft.com/office/word/2006/wordml" xmlns:wps="http://schemas.microsoft.com/office/word/2010/wordprocessingShape" mc:Ignorable="w14 w15 w16se w16cid w16 w16cex w16sdtdh wp14">
   <w:body>
     <w:p>
       <w:pPr>
@@ -45,7 +45,6 @@
         </w:rPr>
         <w:t>/</w:t>
       </w:r>
-      <w:proofErr w:type="spellStart"/>
       <w:r>
         <w:rPr>
           <w:b/>
@@ -67,7 +66,6 @@
         </w:rPr>
         <w:t>es</w:t>
       </w:r>
-      <w:proofErr w:type="spellEnd"/>
     </w:p>
     <w:p>
       <w:pPr>
@@ -103,47 +101,7 @@
     </w:p>
     <w:p>
       <w:r>
-        <w:t xml:space="preserve">Note: this will create weightings for two years, once for the </w:t>
-      </w:r>
-      <w:proofErr w:type="gramStart"/>
-      <w:r>
-        <w:t>new year’s</w:t>
-      </w:r>
-      <w:proofErr w:type="gramEnd"/>
-      <w:r>
-        <w:t xml:space="preserve"> data (</w:t>
-      </w:r>
-      <w:proofErr w:type="spellStart"/>
-      <w:r>
-        <w:t>sampyear</w:t>
-      </w:r>
-      <w:proofErr w:type="spellEnd"/>
-      <w:r>
-        <w:t>=</w:t>
-      </w:r>
-      <w:proofErr w:type="spellStart"/>
-      <w:r>
-        <w:t>datayear</w:t>
-      </w:r>
-      <w:proofErr w:type="spellEnd"/>
-      <w:r>
-        <w:t>) and once for the previous year’s revised data (</w:t>
-      </w:r>
-      <w:proofErr w:type="spellStart"/>
-      <w:r>
-        <w:t>sampyear</w:t>
-      </w:r>
-      <w:proofErr w:type="spellEnd"/>
-      <w:r>
-        <w:t>=</w:t>
-      </w:r>
-      <w:proofErr w:type="spellStart"/>
-      <w:r>
-        <w:t>datayear</w:t>
-      </w:r>
-      <w:proofErr w:type="spellEnd"/>
-      <w:r>
-        <w:t>-1).</w:t>
+        <w:t>Note: this will create weightings for two years, once for the new year’s data (sampyear=datayear) and once for the previous year’s revised data (sampyear=datayear-1).</w:t>
       </w:r>
     </w:p>
     <w:p/>
@@ -153,7 +111,6 @@
           <w:rStyle w:val="IntenseReference"/>
         </w:rPr>
       </w:pPr>
-      <w:proofErr w:type="spellStart"/>
       <w:r>
         <w:rPr>
           <w:rStyle w:val="IntenseReference"/>
@@ -164,14 +121,7 @@
         <w:rPr>
           <w:rStyle w:val="IntenseReference"/>
         </w:rPr>
-        <w:t>thub</w:t>
-      </w:r>
-      <w:proofErr w:type="spellEnd"/>
-      <w:r>
-        <w:rPr>
-          <w:rStyle w:val="IntenseReference"/>
-        </w:rPr>
-        <w:t xml:space="preserve"> </w:t>
+        <w:t xml:space="preserve">thub </w:t>
       </w:r>
       <w:r>
         <w:rPr>
@@ -246,39 +196,7 @@
         <w:t xml:space="preserve"> window, navigate to </w:t>
       </w:r>
       <w:r>
-        <w:t xml:space="preserve">the </w:t>
-      </w:r>
-      <w:proofErr w:type="spellStart"/>
-      <w:r>
-        <w:t>seerad</w:t>
-      </w:r>
-      <w:proofErr w:type="spellEnd"/>
-      <w:r>
-        <w:t>/</w:t>
-      </w:r>
-      <w:proofErr w:type="spellStart"/>
-      <w:r>
-        <w:t>fas</w:t>
-      </w:r>
-      <w:proofErr w:type="spellEnd"/>
-      <w:r>
-        <w:t>/</w:t>
-      </w:r>
-      <w:proofErr w:type="spellStart"/>
-      <w:r>
-        <w:t>raw_data</w:t>
-      </w:r>
-      <w:proofErr w:type="spellEnd"/>
-      <w:r>
-        <w:t>/</w:t>
-      </w:r>
-      <w:proofErr w:type="spellStart"/>
-      <w:r>
-        <w:t>prodYYYY</w:t>
-      </w:r>
-      <w:proofErr w:type="spellEnd"/>
-      <w:r>
-        <w:t xml:space="preserve"> folder</w:t>
+        <w:t>the seerad/fas/raw_data/prodYYYY folder</w:t>
       </w:r>
       <w:r>
         <w:t xml:space="preserve"> that you want to calculate weightings for.</w:t>
@@ -313,24 +231,14 @@
         <w:pStyle w:val="ListParagraph"/>
       </w:pPr>
       <w:r>
-        <w:t xml:space="preserve">git clone </w:t>
-      </w:r>
-      <w:proofErr w:type="spellStart"/>
-      <w:r>
-        <w:t>git@github.com:D</w:t>
+        <w:t>git clone git@github.com:D</w:t>
       </w:r>
       <w:r>
         <w:t>ataScienceScotland</w:t>
       </w:r>
-      <w:proofErr w:type="spellEnd"/>
-      <w:r>
-        <w:t>/</w:t>
-      </w:r>
-      <w:proofErr w:type="spellStart"/>
-      <w:r>
-        <w:t>FBS_R_Weighting.git</w:t>
-      </w:r>
-      <w:proofErr w:type="spellEnd"/>
+      <w:r>
+        <w:t>/FBS_R_Weighting.git</w:t>
+      </w:r>
     </w:p>
     <w:p>
       <w:pPr>
@@ -341,14 +249,12 @@
       <w:r>
         <w:t xml:space="preserve">A folder called </w:t>
       </w:r>
-      <w:proofErr w:type="spellStart"/>
       <w:r>
         <w:rPr>
           <w:i/>
         </w:rPr>
         <w:t>FBS_R_Weighting</w:t>
       </w:r>
-      <w:proofErr w:type="spellEnd"/>
       <w:r>
         <w:t xml:space="preserve"> should </w:t>
       </w:r>
@@ -452,15 +358,7 @@
         </w:numPr>
       </w:pPr>
       <w:r>
-        <w:t xml:space="preserve">A </w:t>
-      </w:r>
-      <w:proofErr w:type="spellStart"/>
-      <w:r>
-        <w:t>Regenesees.R</w:t>
-      </w:r>
-      <w:proofErr w:type="spellEnd"/>
-      <w:r>
-        <w:t xml:space="preserve"> file, which contains functions used by R files created later.</w:t>
+        <w:t>A Regenesees.R file, which contains functions used by R files created later.</w:t>
       </w:r>
     </w:p>
     <w:p>
@@ -496,45 +394,13 @@
         </w:numPr>
       </w:pPr>
       <w:r>
-        <w:t>A couple of additional files used by R or Git – README, .</w:t>
-      </w:r>
-      <w:proofErr w:type="spellStart"/>
-      <w:r>
-        <w:t>gitignore</w:t>
-      </w:r>
-      <w:proofErr w:type="spellEnd"/>
-      <w:r>
-        <w:t>, .</w:t>
-      </w:r>
-      <w:proofErr w:type="spellStart"/>
-      <w:r>
-        <w:t>Rhistory</w:t>
-      </w:r>
-      <w:proofErr w:type="spellEnd"/>
-      <w:r>
-        <w:t xml:space="preserve">, </w:t>
-      </w:r>
-      <w:proofErr w:type="spellStart"/>
-      <w:r>
-        <w:t>FBS_R_Weighting.Rproj</w:t>
-      </w:r>
-      <w:proofErr w:type="spellEnd"/>
-      <w:r>
-        <w:t>. These can be ignored.</w:t>
-      </w:r>
-    </w:p>
-    <w:p/>
-    <w:p>
-      <w:r>
-        <w:t xml:space="preserve">The inputs/outputs folders will each contain a “Placeholder” text file; these are not used – they only exist as </w:t>
-      </w:r>
-      <w:proofErr w:type="spellStart"/>
-      <w:r>
-        <w:t>Github</w:t>
-      </w:r>
-      <w:proofErr w:type="spellEnd"/>
-      <w:r>
-        <w:t xml:space="preserve"> ignores empty folders.</w:t>
+        <w:t>A couple of additional files used by R or Git – README, .gitignore, .Rhistory, FBS_R_Weighting.Rproj. These can be ignored.</w:t>
+      </w:r>
+    </w:p>
+    <w:p/>
+    <w:p>
+      <w:r>
+        <w:t>The inputs/outputs folders will each contain a “Placeholder” text file; these are not used – they only exist as Github ignores empty folders.</w:t>
       </w:r>
     </w:p>
     <w:p/>
@@ -565,32 +431,10 @@
         <w:rPr>
           <w:i/>
         </w:rPr>
-        <w:t xml:space="preserve">FBS </w:t>
-      </w:r>
-      <w:proofErr w:type="spellStart"/>
-      <w:r>
-        <w:rPr>
-          <w:i/>
-        </w:rPr>
-        <w:t>YYYY</w:t>
-      </w:r>
-      <w:proofErr w:type="spellEnd"/>
-      <w:r>
-        <w:rPr>
-          <w:i/>
-        </w:rPr>
-        <w:t xml:space="preserve"> Census Data – Weighting backdating</w:t>
-      </w:r>
-      <w:r>
-        <w:t xml:space="preserve">. </w:t>
-      </w:r>
-      <w:proofErr w:type="spellStart"/>
-      <w:r>
-        <w:t>YYYY</w:t>
-      </w:r>
-      <w:proofErr w:type="spellEnd"/>
-      <w:r>
-        <w:t xml:space="preserve"> here is the </w:t>
+        <w:t>FBS YYYY Census Data – Weighting backdating</w:t>
+      </w:r>
+      <w:r>
+        <w:t xml:space="preserve">. YYYY here is the </w:t>
       </w:r>
       <w:r>
         <w:rPr>
@@ -599,34 +443,10 @@
         <w:t>census</w:t>
       </w:r>
       <w:r>
-        <w:t xml:space="preserve"> year, and is one less than the FBS </w:t>
-      </w:r>
-      <w:proofErr w:type="spellStart"/>
-      <w:r>
-        <w:t>sampyear</w:t>
-      </w:r>
-      <w:proofErr w:type="spellEnd"/>
-      <w:r>
-        <w:t xml:space="preserve">. So for </w:t>
-      </w:r>
-      <w:proofErr w:type="spellStart"/>
-      <w:r>
-        <w:t>FBS2022_22</w:t>
-      </w:r>
-      <w:proofErr w:type="spellEnd"/>
-      <w:r>
-        <w:t>, we use census year 2021</w:t>
-      </w:r>
-      <w:r>
-        <w:t xml:space="preserve"> and for </w:t>
-      </w:r>
-      <w:proofErr w:type="spellStart"/>
-      <w:r>
-        <w:t>FBS2022_21</w:t>
-      </w:r>
-      <w:proofErr w:type="spellEnd"/>
-      <w:r>
-        <w:t xml:space="preserve"> we use census year 2020</w:t>
+        <w:t xml:space="preserve"> year, and is one less than the FBS sampyear. So for FBS2022_22, we use census year 2021</w:t>
+      </w:r>
+      <w:r>
+        <w:t xml:space="preserve"> and for FBS2022_21 we use census year 2020</w:t>
       </w:r>
       <w:r>
         <w:t xml:space="preserve">. Save a copy in the same folder as the files listed above. </w:t>
@@ -681,15 +501,7 @@
       </w:pPr>
       <w:r>
         <w:lastRenderedPageBreak/>
-        <w:t xml:space="preserve">Copy the data from the Total Link tab into the </w:t>
-      </w:r>
-      <w:proofErr w:type="spellStart"/>
-      <w:r>
-        <w:t>CensusTotalsYYYY</w:t>
-      </w:r>
-      <w:proofErr w:type="spellEnd"/>
-      <w:r>
-        <w:t xml:space="preserve"> tab.</w:t>
+        <w:t>Copy the data from the Total Link tab into the CensusTotalsYYYY tab.</w:t>
       </w:r>
     </w:p>
     <w:p>
@@ -701,15 +513,7 @@
         </w:numPr>
       </w:pPr>
       <w:r>
-        <w:t xml:space="preserve">Copy the data from the Farm Census Link tab into the </w:t>
-      </w:r>
-      <w:proofErr w:type="spellStart"/>
-      <w:r>
-        <w:t>farmcensusYYYY</w:t>
-      </w:r>
-      <w:proofErr w:type="spellEnd"/>
-      <w:r>
-        <w:t xml:space="preserve"> tab.</w:t>
+        <w:t>Copy the data from the Farm Census Link tab into the farmcensusYYYY tab.</w:t>
       </w:r>
     </w:p>
     <w:p>
@@ -721,15 +525,7 @@
         </w:numPr>
       </w:pPr>
       <w:r>
-        <w:t xml:space="preserve">Select the </w:t>
-      </w:r>
-      <w:proofErr w:type="spellStart"/>
-      <w:r>
-        <w:t>CensusTotalsYYYY</w:t>
-      </w:r>
-      <w:proofErr w:type="spellEnd"/>
-      <w:r>
-        <w:t xml:space="preserve"> tab and then </w:t>
+        <w:t xml:space="preserve">Select the CensusTotalsYYYY tab and then </w:t>
       </w:r>
       <w:r>
         <w:t>File &gt; Export.</w:t>
@@ -756,15 +552,7 @@
         <w:t>.</w:t>
       </w:r>
       <w:r>
-        <w:t xml:space="preserve"> Remember that </w:t>
-      </w:r>
-      <w:proofErr w:type="spellStart"/>
-      <w:r>
-        <w:t>YYYY</w:t>
-      </w:r>
-      <w:proofErr w:type="spellEnd"/>
-      <w:r>
-        <w:t xml:space="preserve"> in the file you save is the </w:t>
+        <w:t xml:space="preserve"> Remember that YYYY in the file you save is the </w:t>
       </w:r>
       <w:r>
         <w:rPr>
@@ -788,15 +576,7 @@
         </w:numPr>
       </w:pPr>
       <w:r>
-        <w:t xml:space="preserve">Repeat for the </w:t>
-      </w:r>
-      <w:proofErr w:type="spellStart"/>
-      <w:r>
-        <w:t>farmcensusYYYY</w:t>
-      </w:r>
-      <w:proofErr w:type="spellEnd"/>
-      <w:r>
-        <w:t xml:space="preserve"> tab (also save as a csv</w:t>
+        <w:t>Repeat for the farmcensusYYYY tab (also save as a csv</w:t>
       </w:r>
       <w:r>
         <w:t xml:space="preserve"> in the </w:t>
@@ -814,15 +594,7 @@
         <w:t>).</w:t>
       </w:r>
       <w:r>
-        <w:t xml:space="preserve"> Remember that </w:t>
-      </w:r>
-      <w:proofErr w:type="spellStart"/>
-      <w:r>
-        <w:t>YYYY</w:t>
-      </w:r>
-      <w:proofErr w:type="spellEnd"/>
-      <w:r>
-        <w:t xml:space="preserve"> in the file you save is the census year.</w:t>
+        <w:t xml:space="preserve"> Remember that YYYY in the file you save is the census year.</w:t>
       </w:r>
     </w:p>
     <w:p>
@@ -837,23 +609,7 @@
         <w:t>R</w:t>
       </w:r>
       <w:r>
-        <w:t xml:space="preserve">epeat the previous steps for </w:t>
-      </w:r>
-      <w:proofErr w:type="spellStart"/>
-      <w:r>
-        <w:t>sampyear</w:t>
-      </w:r>
-      <w:proofErr w:type="spellEnd"/>
-      <w:r>
-        <w:t>=</w:t>
-      </w:r>
-      <w:proofErr w:type="spellStart"/>
-      <w:r>
-        <w:t>datayear</w:t>
-      </w:r>
-      <w:proofErr w:type="spellEnd"/>
-      <w:r>
-        <w:t>-1. Remember to use the previous census year.</w:t>
+        <w:t>epeat the previous steps for sampyear=datayear-1. Remember to use the previous census year.</w:t>
       </w:r>
       <w:r>
         <w:t xml:space="preserve"> Alternatively, copy these from the previous year’s folder – the census data won’t have changed.</w:t>
@@ -894,23 +650,7 @@
         </w:numPr>
       </w:pPr>
       <w:r>
-        <w:t xml:space="preserve">Update the </w:t>
-      </w:r>
-      <w:proofErr w:type="spellStart"/>
-      <w:r>
-        <w:t>datayear</w:t>
-      </w:r>
-      <w:proofErr w:type="spellEnd"/>
-      <w:r>
-        <w:t xml:space="preserve"> and </w:t>
-      </w:r>
-      <w:proofErr w:type="spellStart"/>
-      <w:r>
-        <w:t>sampyear</w:t>
-      </w:r>
-      <w:proofErr w:type="spellEnd"/>
-      <w:r>
-        <w:t xml:space="preserve"> in the Setup Work Area programme.</w:t>
+        <w:t>Update the datayear and sampyear in the Setup Work Area programme.</w:t>
       </w:r>
     </w:p>
     <w:p>
@@ -982,15 +722,7 @@
         </w:numPr>
       </w:pPr>
       <w:r>
-        <w:t xml:space="preserve">RUN the Macro </w:t>
-      </w:r>
-      <w:proofErr w:type="spellStart"/>
-      <w:r>
-        <w:t>calSet</w:t>
-      </w:r>
-      <w:proofErr w:type="spellEnd"/>
-      <w:r>
-        <w:t xml:space="preserve"> programme.</w:t>
+        <w:t>RUN the Macro calSet programme.</w:t>
       </w:r>
     </w:p>
     <w:p>
@@ -1002,15 +734,7 @@
         </w:numPr>
       </w:pPr>
       <w:r>
-        <w:t xml:space="preserve">RUN the Calibration Setup programme. This will generate </w:t>
-      </w:r>
-      <w:proofErr w:type="spellStart"/>
-      <w:r>
-        <w:t>FBSWTYYYY.R</w:t>
-      </w:r>
-      <w:proofErr w:type="spellEnd"/>
-      <w:r>
-        <w:t xml:space="preserve"> and FBSurveyYYYY.csv files</w:t>
+        <w:t>RUN the Calibration Setup programme. This will generate FBSWTYYYY.R and FBSurveyYYYY.csv files</w:t>
       </w:r>
       <w:r>
         <w:t xml:space="preserve"> in the Outputs folder</w:t>
@@ -1035,15 +759,7 @@
     </w:p>
     <w:p>
       <w:r>
-        <w:t xml:space="preserve">In R studio, RUN the </w:t>
-      </w:r>
-      <w:proofErr w:type="spellStart"/>
-      <w:r>
-        <w:t>FBSWTYYYY.R</w:t>
-      </w:r>
-      <w:proofErr w:type="spellEnd"/>
-      <w:r>
-        <w:t xml:space="preserve"> file</w:t>
+        <w:t>In R studio, RUN the FBSWTYYYY.R file</w:t>
       </w:r>
       <w:r>
         <w:t xml:space="preserve"> (found in the Outputs folder)</w:t>
@@ -1061,48 +777,16 @@
     <w:p/>
     <w:p>
       <w:r>
-        <w:t xml:space="preserve">If the </w:t>
-      </w:r>
-      <w:proofErr w:type="spellStart"/>
-      <w:r>
-        <w:t>Regenesees</w:t>
-      </w:r>
-      <w:proofErr w:type="spellEnd"/>
-      <w:r>
-        <w:t xml:space="preserve"> package is not available, contact the person listed at the “Request R packages that haven't been validated” step here.</w:t>
-      </w:r>
-      <w:r>
-        <w:t xml:space="preserve"> Note that the </w:t>
-      </w:r>
-      <w:proofErr w:type="spellStart"/>
-      <w:r>
-        <w:t>Regenesees.R</w:t>
-      </w:r>
-      <w:proofErr w:type="spellEnd"/>
-      <w:r>
-        <w:t xml:space="preserve"> file mentioned above and the </w:t>
-      </w:r>
-      <w:proofErr w:type="spellStart"/>
-      <w:r>
-        <w:t>Regenesees</w:t>
-      </w:r>
-      <w:proofErr w:type="spellEnd"/>
-      <w:r>
-        <w:t xml:space="preserve"> package are separate things.</w:t>
-      </w:r>
-    </w:p>
-    <w:p/>
-    <w:p>
-      <w:r>
-        <w:t xml:space="preserve">In FBSWTYYYY.csv, the variable </w:t>
-      </w:r>
-      <w:proofErr w:type="spellStart"/>
-      <w:r>
-        <w:t>fbswt</w:t>
-      </w:r>
-      <w:proofErr w:type="spellEnd"/>
-      <w:r>
-        <w:t xml:space="preserve"> are the individual weights assigned to each farm.</w:t>
+        <w:t>If the Regenesees package is not available, contact the person listed at the “Request R packages that haven't been validated” step here.</w:t>
+      </w:r>
+      <w:r>
+        <w:t xml:space="preserve"> Note that the Regenesees.R file mentioned above and the Regenesees package are separate things.</w:t>
+      </w:r>
+    </w:p>
+    <w:p/>
+    <w:p>
+      <w:r>
+        <w:t>In FBSWTYYYY.csv, the variable fbswt are the individual weights assigned to each farm.</w:t>
       </w:r>
     </w:p>
     <w:p/>
@@ -1116,36 +800,12 @@
         <w:rPr>
           <w:rStyle w:val="IntenseReference"/>
         </w:rPr>
-        <w:t xml:space="preserve">Second </w:t>
-      </w:r>
-      <w:proofErr w:type="spellStart"/>
-      <w:r>
-        <w:rPr>
-          <w:rStyle w:val="IntenseReference"/>
-        </w:rPr>
-        <w:t>sampyear</w:t>
-      </w:r>
-      <w:proofErr w:type="spellEnd"/>
-    </w:p>
-    <w:p>
-      <w:r>
-        <w:t xml:space="preserve">At this point repeat above (FBS Calibration SAS project and </w:t>
-      </w:r>
-      <w:proofErr w:type="spellStart"/>
-      <w:r>
-        <w:t>FBSWTYYYY.R</w:t>
-      </w:r>
-      <w:proofErr w:type="spellEnd"/>
-      <w:r>
-        <w:t xml:space="preserve">, possibly preceded by creating the appropriate census data file) for the second </w:t>
-      </w:r>
-      <w:proofErr w:type="spellStart"/>
-      <w:r>
-        <w:t>sampyear</w:t>
-      </w:r>
-      <w:proofErr w:type="spellEnd"/>
-      <w:r>
-        <w:t>.</w:t>
+        <w:t>Second sampyear</w:t>
+      </w:r>
+    </w:p>
+    <w:p>
+      <w:r>
+        <w:t>At this point repeat above (FBS Calibration SAS project and FBSWTYYYY.R, possibly preceded by creating the appropriate census data file) for the second sampyear.</w:t>
       </w:r>
     </w:p>
     <w:p/>
@@ -1179,23 +839,7 @@
         </w:numPr>
       </w:pPr>
       <w:r>
-        <w:t xml:space="preserve">Update the </w:t>
-      </w:r>
-      <w:proofErr w:type="spellStart"/>
-      <w:r>
-        <w:t>datayear</w:t>
-      </w:r>
-      <w:proofErr w:type="spellEnd"/>
-      <w:r>
-        <w:t xml:space="preserve"> in </w:t>
-      </w:r>
-      <w:proofErr w:type="spellStart"/>
-      <w:r>
-        <w:t>Prog</w:t>
-      </w:r>
-      <w:proofErr w:type="spellEnd"/>
-      <w:r>
-        <w:t>. 1.</w:t>
+        <w:t>Update the datayear in Prog. 1.</w:t>
       </w:r>
     </w:p>
     <w:p>
@@ -1207,15 +851,7 @@
         </w:numPr>
       </w:pPr>
       <w:r>
-        <w:t xml:space="preserve">Run </w:t>
-      </w:r>
-      <w:proofErr w:type="spellStart"/>
-      <w:r>
-        <w:t>Prog</w:t>
-      </w:r>
-      <w:proofErr w:type="spellEnd"/>
-      <w:r>
-        <w:t>. 1.</w:t>
+        <w:t>Run Prog. 1.</w:t>
       </w:r>
     </w:p>
     <w:p>
@@ -1227,15 +863,7 @@
         </w:numPr>
       </w:pPr>
       <w:r>
-        <w:t xml:space="preserve">Check the </w:t>
-      </w:r>
-      <w:proofErr w:type="spellStart"/>
-      <w:r>
-        <w:t>merged_weights</w:t>
-      </w:r>
-      <w:proofErr w:type="spellEnd"/>
-      <w:r>
-        <w:t xml:space="preserve"> output file. Does it contain the correct number of farms for each year?</w:t>
+        <w:t>Check the merged_weights output file. Does it contain the correct number of farms for each year?</w:t>
       </w:r>
     </w:p>
     <w:p>
@@ -1247,15 +875,7 @@
         </w:numPr>
       </w:pPr>
       <w:r>
-        <w:t xml:space="preserve">If happy, run </w:t>
-      </w:r>
-      <w:proofErr w:type="spellStart"/>
-      <w:r>
-        <w:t>Prog</w:t>
-      </w:r>
-      <w:proofErr w:type="spellEnd"/>
-      <w:r>
-        <w:t>. 2. This will overwrite the weights file in the SAS Library.</w:t>
+        <w:t>If happy, run Prog. 2. This will overwrite the weights file in the SAS Library.</w:t>
       </w:r>
     </w:p>
     <w:p>
@@ -1270,32 +890,43 @@
           <w:sz w:val="32"/>
         </w:rPr>
       </w:pPr>
-      <w:bookmarkStart w:id="0" w:name="_GoBack"/>
-      <w:bookmarkEnd w:id="0"/>
-      <w:r>
-        <w:t xml:space="preserve">Run </w:t>
-      </w:r>
-      <w:proofErr w:type="spellStart"/>
-      <w:r>
-        <w:t>Prog</w:t>
-      </w:r>
-      <w:proofErr w:type="spellEnd"/>
-      <w:r>
-        <w:t xml:space="preserve">. 3, which will create some of the datasets stored in the </w:t>
-      </w:r>
-      <w:proofErr w:type="spellStart"/>
-      <w:r>
-        <w:t>agstemp</w:t>
-      </w:r>
-      <w:proofErr w:type="spellEnd"/>
-      <w:r>
-        <w:t xml:space="preserve"> library.</w:t>
-      </w:r>
-      <w:r>
+      <w:r>
+        <w:t>Run Prog. 3, which will create some of the datasets stored in the agstemp library.</w:t>
+      </w:r>
+    </w:p>
+    <w:p>
+      <w:pPr>
         <w:rPr>
           <w:b/>
           <w:sz w:val="32"/>
         </w:rPr>
+      </w:pPr>
+    </w:p>
+    <w:p>
+      <w:pPr>
+        <w:rPr>
+          <w:rStyle w:val="IntenseReference"/>
+        </w:rPr>
+      </w:pPr>
+      <w:r>
+        <w:rPr>
+          <w:rStyle w:val="IntenseReference"/>
+        </w:rPr>
+        <w:lastRenderedPageBreak/>
+        <w:t>Updating this project</w:t>
+      </w:r>
+    </w:p>
+    <w:p>
+      <w:r>
+        <w:t>It is much easier to update files in this repository from a freshly cloned version on your C drive (rather than the version on the Z drive). This is because pulling/pushing from the C drive is faster, and running the project creates additional R scripts, which we don’t want to upload to github.</w:t>
+      </w:r>
+    </w:p>
+    <w:p/>
+    <w:p>
+      <w:r>
+        <w:t>The gitignore file should prevent any major problems, but it is just easier this way.</w:t>
+      </w:r>
+      <w:r>
         <w:br w:type="page"/>
       </w:r>
     </w:p>
@@ -1441,247 +1072,295 @@
       </w:r>
     </w:p>
     <w:p>
-      <w:proofErr w:type="spellStart"/>
-      <w:r>
-        <w:t>RESAS</w:t>
-      </w:r>
-      <w:proofErr w:type="spellEnd"/>
-      <w:r>
-        <w:t xml:space="preserve"> asked ONS to review the old methodology and provide some suggestions for improvements. </w:t>
-      </w:r>
-      <w:r>
-        <w:t xml:space="preserve">The report from ONS and the data sent to them can be found in </w:t>
-      </w:r>
-      <w:proofErr w:type="spellStart"/>
-      <w:r>
-        <w:t>eRDM</w:t>
-      </w:r>
-      <w:proofErr w:type="spellEnd"/>
+      <w:r>
+        <w:t xml:space="preserve">RESAS asked ONS to review the old methodology and provide some suggestions for improvements. </w:t>
+      </w:r>
+      <w:r>
+        <w:t>The report from ONS and the data sent to them can be found in eRDM.</w:t>
+      </w:r>
+      <w:r>
+        <w:t xml:space="preserve"> </w:t>
+      </w:r>
+    </w:p>
+    <w:p/>
+    <w:p>
+      <w:r>
+        <w:t>Report – A25054086</w:t>
+      </w:r>
+    </w:p>
+    <w:p>
+      <w:r>
+        <w:t>Data – A25054099</w:t>
+      </w:r>
+    </w:p>
+    <w:p/>
+    <w:p/>
+    <w:p>
+      <w:pPr>
+        <w:rPr>
+          <w:b/>
+        </w:rPr>
+      </w:pPr>
+      <w:r>
+        <w:rPr>
+          <w:b/>
+        </w:rPr>
+        <w:t xml:space="preserve">SG Review and </w:t>
+      </w:r>
+      <w:r>
+        <w:rPr>
+          <w:b/>
+        </w:rPr>
+        <w:t>new method (August</w:t>
+      </w:r>
+      <w:r>
+        <w:rPr>
+          <w:b/>
+        </w:rPr>
+        <w:t xml:space="preserve"> – </w:t>
+      </w:r>
+      <w:r>
+        <w:rPr>
+          <w:b/>
+        </w:rPr>
+        <w:t>October</w:t>
+      </w:r>
+      <w:r>
+        <w:rPr>
+          <w:b/>
+        </w:rPr>
+        <w:t xml:space="preserve"> </w:t>
+      </w:r>
+      <w:r>
+        <w:rPr>
+          <w:b/>
+        </w:rPr>
+        <w:t>2018</w:t>
+      </w:r>
+      <w:r>
+        <w:rPr>
+          <w:b/>
+        </w:rPr>
+        <w:t>):</w:t>
+      </w:r>
+    </w:p>
+    <w:p>
+      <w:r>
+        <w:t xml:space="preserve">RESAS </w:t>
+      </w:r>
+      <w:r>
+        <w:t>asked SG statisticians</w:t>
+      </w:r>
+      <w:r>
+        <w:t xml:space="preserve"> to suggest alternative weighting methods that would be appropriate for this sample.</w:t>
+      </w:r>
+    </w:p>
+    <w:p/>
+    <w:p>
+      <w:r>
+        <w:t>It was</w:t>
+      </w:r>
+      <w:r>
+        <w:t xml:space="preserve"> suggested that a calibration model would work for this sample.</w:t>
+      </w:r>
+      <w:r>
+        <w:t xml:space="preserve"> The model that was initially proposed is </w:t>
+      </w:r>
+      <w:r>
+        <w:t>in eRDM</w:t>
+      </w:r>
+    </w:p>
+    <w:p/>
+    <w:p>
+      <w:r>
+        <w:t xml:space="preserve">New method proposal – A25054236 </w:t>
+      </w:r>
+    </w:p>
+    <w:p/>
+    <w:p>
+      <w:pPr>
+        <w:rPr>
+          <w:b/>
+        </w:rPr>
+      </w:pPr>
+    </w:p>
+    <w:p>
+      <w:pPr>
+        <w:rPr>
+          <w:b/>
+        </w:rPr>
+      </w:pPr>
+    </w:p>
+    <w:p>
+      <w:pPr>
+        <w:rPr>
+          <w:b/>
+        </w:rPr>
+      </w:pPr>
+    </w:p>
+    <w:p>
+      <w:pPr>
+        <w:rPr>
+          <w:b/>
+        </w:rPr>
+      </w:pPr>
+    </w:p>
+    <w:p>
+      <w:pPr>
+        <w:rPr>
+          <w:b/>
+        </w:rPr>
+      </w:pPr>
+    </w:p>
+    <w:p>
+      <w:pPr>
+        <w:rPr>
+          <w:b/>
+        </w:rPr>
+      </w:pPr>
+    </w:p>
+    <w:p>
+      <w:pPr>
+        <w:rPr>
+          <w:b/>
+        </w:rPr>
+      </w:pPr>
+    </w:p>
+    <w:p>
+      <w:pPr>
+        <w:rPr>
+          <w:b/>
+        </w:rPr>
+      </w:pPr>
+      <w:r>
+        <w:rPr>
+          <w:b/>
+        </w:rPr>
+        <w:t>Further developments to the model (October 2018 – January 2019):</w:t>
+      </w:r>
+    </w:p>
+    <w:p>
+      <w:r>
+        <w:lastRenderedPageBreak/>
+        <w:t>RESAS then carried out some tests on the new model compared to the old weights method. This led to making adjustments to the model and testing these as well.</w:t>
+      </w:r>
+      <w:r>
+        <w:t xml:space="preserve"> Some working</w:t>
+      </w:r>
+      <w:r>
+        <w:t>s</w:t>
+      </w:r>
+      <w:r>
+        <w:t xml:space="preserve"> from these comparisons </w:t>
+      </w:r>
+      <w:r>
+        <w:t>are</w:t>
+      </w:r>
+      <w:r>
+        <w:t xml:space="preserve"> </w:t>
+      </w:r>
+      <w:r>
+        <w:t>in eRDM</w:t>
+      </w:r>
       <w:r>
         <w:t>.</w:t>
       </w:r>
-      <w:r>
-        <w:t xml:space="preserve"> </w:t>
-      </w:r>
-    </w:p>
-    <w:p/>
-    <w:p>
-      <w:r>
-        <w:t xml:space="preserve">Report – </w:t>
-      </w:r>
-      <w:proofErr w:type="spellStart"/>
-      <w:r>
-        <w:t>A25054086</w:t>
-      </w:r>
-      <w:proofErr w:type="spellEnd"/>
-    </w:p>
-    <w:p>
-      <w:r>
-        <w:t xml:space="preserve">Data – </w:t>
-      </w:r>
-      <w:proofErr w:type="spellStart"/>
-      <w:r>
-        <w:t>A25054099</w:t>
-      </w:r>
-      <w:proofErr w:type="spellEnd"/>
-    </w:p>
-    <w:p/>
-    <w:p/>
-    <w:p>
-      <w:pPr>
-        <w:rPr>
-          <w:b/>
-        </w:rPr>
-      </w:pPr>
-      <w:r>
-        <w:rPr>
-          <w:b/>
-        </w:rPr>
-        <w:t xml:space="preserve">SG Review and </w:t>
-      </w:r>
-      <w:r>
-        <w:rPr>
-          <w:b/>
-        </w:rPr>
-        <w:t>new method (August</w:t>
-      </w:r>
-      <w:r>
-        <w:rPr>
-          <w:b/>
-        </w:rPr>
-        <w:t xml:space="preserve"> – </w:t>
-      </w:r>
-      <w:r>
-        <w:rPr>
-          <w:b/>
-        </w:rPr>
-        <w:t>October</w:t>
-      </w:r>
-      <w:r>
-        <w:rPr>
-          <w:b/>
-        </w:rPr>
-        <w:t xml:space="preserve"> </w:t>
-      </w:r>
-      <w:r>
-        <w:rPr>
-          <w:b/>
-        </w:rPr>
-        <w:t>2018</w:t>
-      </w:r>
-      <w:r>
-        <w:rPr>
-          <w:b/>
-        </w:rPr>
-        <w:t>):</w:t>
-      </w:r>
-    </w:p>
-    <w:p>
-      <w:proofErr w:type="spellStart"/>
-      <w:r>
-        <w:t>RESAS</w:t>
-      </w:r>
-      <w:proofErr w:type="spellEnd"/>
-      <w:r>
-        <w:t xml:space="preserve"> </w:t>
-      </w:r>
-      <w:r>
-        <w:t>asked SG statisticians</w:t>
-      </w:r>
-      <w:r>
-        <w:t xml:space="preserve"> to suggest alternative weighting methods that would be appropriate for this sample.</w:t>
-      </w:r>
-    </w:p>
-    <w:p/>
-    <w:p>
-      <w:r>
-        <w:t>It was</w:t>
-      </w:r>
-      <w:r>
-        <w:t xml:space="preserve"> suggested that a calibration model would work for this sample.</w:t>
-      </w:r>
-      <w:r>
-        <w:t xml:space="preserve"> The model that was initially proposed is </w:t>
-      </w:r>
-      <w:r>
-        <w:t xml:space="preserve">in </w:t>
-      </w:r>
-      <w:proofErr w:type="spellStart"/>
-      <w:r>
-        <w:t>eRDM</w:t>
-      </w:r>
-      <w:proofErr w:type="spellEnd"/>
-    </w:p>
-    <w:p/>
-    <w:p>
-      <w:r>
-        <w:t xml:space="preserve">New method proposal – </w:t>
-      </w:r>
-      <w:proofErr w:type="spellStart"/>
-      <w:r>
-        <w:t>A25054236</w:t>
-      </w:r>
-      <w:proofErr w:type="spellEnd"/>
-      <w:r>
-        <w:t xml:space="preserve"> </w:t>
-      </w:r>
-    </w:p>
-    <w:p/>
-    <w:p>
-      <w:pPr>
-        <w:rPr>
-          <w:b/>
-        </w:rPr>
-      </w:pPr>
-    </w:p>
-    <w:p>
-      <w:pPr>
-        <w:rPr>
-          <w:b/>
-        </w:rPr>
-      </w:pPr>
-    </w:p>
-    <w:p>
-      <w:pPr>
-        <w:rPr>
-          <w:b/>
-        </w:rPr>
-      </w:pPr>
-    </w:p>
-    <w:p>
-      <w:pPr>
-        <w:rPr>
-          <w:b/>
-        </w:rPr>
-      </w:pPr>
-    </w:p>
-    <w:p>
-      <w:pPr>
-        <w:rPr>
-          <w:b/>
-        </w:rPr>
-      </w:pPr>
-    </w:p>
-    <w:p>
-      <w:pPr>
-        <w:rPr>
-          <w:b/>
-        </w:rPr>
-      </w:pPr>
-    </w:p>
-    <w:p>
-      <w:pPr>
-        <w:rPr>
-          <w:b/>
-        </w:rPr>
-      </w:pPr>
-    </w:p>
-    <w:p>
-      <w:pPr>
-        <w:rPr>
-          <w:b/>
-        </w:rPr>
-      </w:pPr>
-      <w:r>
-        <w:rPr>
-          <w:b/>
-        </w:rPr>
-        <w:t>Further developments to the model (October 2018 – January 2019):</w:t>
-      </w:r>
-    </w:p>
-    <w:p>
-      <w:proofErr w:type="spellStart"/>
-      <w:r>
-        <w:lastRenderedPageBreak/>
-        <w:t>RESAS</w:t>
-      </w:r>
-      <w:proofErr w:type="spellEnd"/>
-      <w:r>
-        <w:t xml:space="preserve"> then carried out some tests on the new model compared to the old weights method. This led to making adjustments to the model and testing these as well.</w:t>
-      </w:r>
-      <w:r>
-        <w:t xml:space="preserve"> Some working</w:t>
-      </w:r>
-      <w:r>
-        <w:t>s</w:t>
-      </w:r>
-      <w:r>
-        <w:t xml:space="preserve"> from these comparisons </w:t>
-      </w:r>
-      <w:r>
-        <w:t>are</w:t>
-      </w:r>
-      <w:r>
-        <w:t xml:space="preserve"> </w:t>
-      </w:r>
-      <w:r>
-        <w:t xml:space="preserve">in </w:t>
-      </w:r>
-      <w:proofErr w:type="spellStart"/>
-      <w:r>
-        <w:t>eRDM</w:t>
-      </w:r>
-      <w:proofErr w:type="spellEnd"/>
+    </w:p>
+    <w:p/>
+    <w:p>
+      <w:r>
+        <w:t>Different model tests – A25054359</w:t>
+      </w:r>
+    </w:p>
+    <w:p>
+      <w:r>
+        <w:t>Comparison of different weights – A25054408</w:t>
+      </w:r>
+    </w:p>
+    <w:p>
+      <w:r>
+        <w:t>Weights type tenure compare – A25054419</w:t>
+      </w:r>
+    </w:p>
+    <w:p/>
+    <w:p/>
+    <w:p>
+      <w:r>
+        <w:t>During this process we came across an issue where the model was using the wrong area for potatoes. This was updated and so in the weights comparison spreadsheet there is a value for updated potato weight.</w:t>
+      </w:r>
+    </w:p>
+    <w:p/>
+    <w:p>
+      <w:r>
+        <w:rPr>
+          <w:u w:val="single"/>
+        </w:rPr>
+        <w:t>Note:</w:t>
+      </w:r>
+      <w:r>
+        <w:t xml:space="preserve"> there is still a slight anomaly with potatoes in the final weight model. The </w:t>
+      </w:r>
+      <w:r>
+        <w:t>value</w:t>
+      </w:r>
+      <w:r>
+        <w:t xml:space="preserve"> of potatoes can sometimes look like it is being over inflated. This is largely</w:t>
+      </w:r>
+      <w:r>
+        <w:t xml:space="preserve"> due to the potato area (which is in the model) including</w:t>
+      </w:r>
+      <w:r>
+        <w:t xml:space="preserve"> the land let out for potatoes </w:t>
+      </w:r>
+      <w:r>
+        <w:t xml:space="preserve">but the value does not include the money from potatoes sold from land-let area. This is mainly a problem for General Cropping farms but as potatoes are not a main source of income, it was decided that this would not have a huge impact on overall FBI. </w:t>
+      </w:r>
+      <w:r>
+        <w:t>Also due to short time frame before publication further testing on whether the model could be refined was not be done.</w:t>
+      </w:r>
+    </w:p>
+    <w:p/>
+    <w:p>
+      <w:r>
+        <w:t>(Potential idea for future could be to look in to the potatoes issue more and see if the model can be improved on).</w:t>
+      </w:r>
+    </w:p>
+    <w:p/>
+    <w:p>
+      <w:pPr>
+        <w:rPr>
+          <w:b/>
+        </w:rPr>
+      </w:pPr>
+      <w:r>
+        <w:rPr>
+          <w:b/>
+        </w:rPr>
+        <w:t>Second ONS Review (January 2019):</w:t>
+      </w:r>
+    </w:p>
+    <w:p>
+      <w:r>
+        <w:t>ONS</w:t>
+      </w:r>
+      <w:r>
+        <w:t xml:space="preserve"> then reviewed the new methodology and provided some feedback. </w:t>
+      </w:r>
+      <w:r>
+        <w:t>The data that was sent to ONS</w:t>
+      </w:r>
+      <w:r>
+        <w:t xml:space="preserve">, </w:t>
+      </w:r>
+      <w:r>
+        <w:t xml:space="preserve">ONS’ response, further comments and </w:t>
+      </w:r>
+      <w:r>
+        <w:t xml:space="preserve">RESAS’ response to </w:t>
+      </w:r>
+      <w:r>
+        <w:t>the ONS review are in eRDM</w:t>
+      </w:r>
       <w:r>
         <w:t>.</w:t>
       </w:r>
@@ -1689,172 +1368,23 @@
     <w:p/>
     <w:p>
       <w:r>
-        <w:t xml:space="preserve">Different model tests – </w:t>
-      </w:r>
-      <w:proofErr w:type="spellStart"/>
-      <w:r>
-        <w:t>A25054359</w:t>
-      </w:r>
-      <w:proofErr w:type="spellEnd"/>
-    </w:p>
-    <w:p>
-      <w:r>
-        <w:t xml:space="preserve">Comparison of different weights – </w:t>
-      </w:r>
-      <w:proofErr w:type="spellStart"/>
-      <w:r>
-        <w:t>A25054408</w:t>
-      </w:r>
-      <w:proofErr w:type="spellEnd"/>
-    </w:p>
-    <w:p>
-      <w:r>
-        <w:t xml:space="preserve">Weights type tenure compare – </w:t>
-      </w:r>
-      <w:proofErr w:type="spellStart"/>
-      <w:r>
-        <w:t>A25054419</w:t>
-      </w:r>
-      <w:proofErr w:type="spellEnd"/>
-    </w:p>
-    <w:p/>
-    <w:p/>
-    <w:p>
-      <w:r>
-        <w:t>During this process we came across an issue where the model was using the wrong area for potatoes. This was updated and so in the weights comparison spreadsheet there is a value for updated potato weight.</w:t>
-      </w:r>
-    </w:p>
-    <w:p/>
-    <w:p>
-      <w:r>
-        <w:rPr>
-          <w:u w:val="single"/>
-        </w:rPr>
-        <w:t>Note:</w:t>
-      </w:r>
-      <w:r>
-        <w:t xml:space="preserve"> there is still a slight anomaly with potatoes in the final weight model. The </w:t>
-      </w:r>
-      <w:r>
-        <w:t>value</w:t>
-      </w:r>
-      <w:r>
-        <w:t xml:space="preserve"> of potatoes can sometimes look like it is being over inflated. This is largely</w:t>
-      </w:r>
-      <w:r>
-        <w:t xml:space="preserve"> due to the potato area (which is in the model) including</w:t>
-      </w:r>
-      <w:r>
-        <w:t xml:space="preserve"> the land let out for potatoes </w:t>
-      </w:r>
-      <w:r>
-        <w:t xml:space="preserve">but the value does not include the money from potatoes sold from land-let area. This is mainly a problem for General Cropping farms but as potatoes are not a main source of income, it was decided that this would not have a huge impact on overall FBI. </w:t>
-      </w:r>
-      <w:r>
-        <w:t>Also due to short time frame before publication further testing on whether the model could be refined was not be done.</w:t>
-      </w:r>
-    </w:p>
-    <w:p/>
-    <w:p>
-      <w:r>
-        <w:t>(Potential idea for future could be to look in to the potatoes issue more and see if the model can be improved on).</w:t>
-      </w:r>
-    </w:p>
-    <w:p/>
-    <w:p>
-      <w:pPr>
-        <w:rPr>
-          <w:b/>
-        </w:rPr>
-      </w:pPr>
-      <w:r>
-        <w:rPr>
-          <w:b/>
-        </w:rPr>
-        <w:t>Second ONS Review (January 2019):</w:t>
-      </w:r>
-    </w:p>
-    <w:p>
-      <w:r>
-        <w:t>ONS</w:t>
-      </w:r>
-      <w:r>
-        <w:t xml:space="preserve"> then reviewed the new methodology and provided some feedback. </w:t>
-      </w:r>
-      <w:r>
-        <w:t>The data that was sent to ONS</w:t>
-      </w:r>
-      <w:r>
-        <w:t xml:space="preserve">, </w:t>
-      </w:r>
-      <w:r>
-        <w:t xml:space="preserve">ONS’ response, further comments and </w:t>
-      </w:r>
-      <w:proofErr w:type="spellStart"/>
-      <w:r>
-        <w:t>RESAS</w:t>
-      </w:r>
-      <w:proofErr w:type="spellEnd"/>
-      <w:r>
-        <w:t xml:space="preserve">’ response to </w:t>
-      </w:r>
-      <w:r>
-        <w:t xml:space="preserve">the ONS review are in </w:t>
-      </w:r>
-      <w:proofErr w:type="spellStart"/>
-      <w:r>
-        <w:t>eRDM</w:t>
-      </w:r>
-      <w:proofErr w:type="spellEnd"/>
-      <w:r>
-        <w:t>.</w:t>
-      </w:r>
-    </w:p>
-    <w:p/>
-    <w:p>
-      <w:r>
-        <w:t xml:space="preserve">Data – </w:t>
-      </w:r>
-      <w:proofErr w:type="spellStart"/>
-      <w:r>
-        <w:t>A25054461</w:t>
-      </w:r>
-      <w:proofErr w:type="spellEnd"/>
-    </w:p>
-    <w:p>
-      <w:r>
-        <w:t xml:space="preserve">Report – </w:t>
-      </w:r>
-      <w:proofErr w:type="spellStart"/>
-      <w:r>
-        <w:t>A25054520</w:t>
-      </w:r>
-      <w:proofErr w:type="spellEnd"/>
-    </w:p>
-    <w:p>
-      <w:r>
-        <w:t xml:space="preserve">Further comments – </w:t>
-      </w:r>
-      <w:proofErr w:type="spellStart"/>
-      <w:r>
-        <w:t>A25056326</w:t>
-      </w:r>
-      <w:proofErr w:type="spellEnd"/>
-    </w:p>
-    <w:p>
-      <w:proofErr w:type="spellStart"/>
-      <w:r>
-        <w:t>RESAS</w:t>
-      </w:r>
-      <w:proofErr w:type="spellEnd"/>
-      <w:r>
-        <w:t xml:space="preserve"> response – </w:t>
-      </w:r>
-      <w:proofErr w:type="spellStart"/>
-      <w:r>
-        <w:t>A25056367</w:t>
-      </w:r>
-      <w:proofErr w:type="spellEnd"/>
+        <w:t>Data – A25054461</w:t>
+      </w:r>
+    </w:p>
+    <w:p>
+      <w:r>
+        <w:t>Report – A25054520</w:t>
+      </w:r>
+    </w:p>
+    <w:p>
+      <w:r>
+        <w:t>Further comments – A25056326</w:t>
+      </w:r>
+    </w:p>
+    <w:p>
+      <w:r>
+        <w:t>RESAS response – A25056367</w:t>
+      </w:r>
     </w:p>
     <w:p/>
     <w:p/>
@@ -1885,167 +1415,13 @@
           <w:szCs w:val="24"/>
         </w:rPr>
       </w:pPr>
-      <w:proofErr w:type="gramStart"/>
       <w:r>
         <w:rPr>
           <w:rFonts w:ascii="Courier New" w:hAnsi="Courier New" w:cs="Courier New"/>
           <w:color w:val="000000"/>
           <w:shd w:val="clear" w:color="auto" w:fill="FFFFFF"/>
         </w:rPr>
-        <w:t>type</w:t>
-      </w:r>
-      <w:proofErr w:type="gramEnd"/>
-      <w:r>
-        <w:rPr>
-          <w:rFonts w:ascii="Courier New" w:hAnsi="Courier New" w:cs="Courier New"/>
-          <w:color w:val="000000"/>
-          <w:shd w:val="clear" w:color="auto" w:fill="FFFFFF"/>
-        </w:rPr>
-        <w:t xml:space="preserve"> + tenure + </w:t>
-      </w:r>
-      <w:proofErr w:type="spellStart"/>
-      <w:r>
-        <w:rPr>
-          <w:rFonts w:ascii="Courier New" w:hAnsi="Courier New" w:cs="Courier New"/>
-          <w:color w:val="000000"/>
-          <w:shd w:val="clear" w:color="auto" w:fill="FFFFFF"/>
-        </w:rPr>
-        <w:t>barley_hct</w:t>
-      </w:r>
-      <w:proofErr w:type="spellEnd"/>
-      <w:r>
-        <w:rPr>
-          <w:rFonts w:ascii="Courier New" w:hAnsi="Courier New" w:cs="Courier New"/>
-          <w:color w:val="000000"/>
-          <w:shd w:val="clear" w:color="auto" w:fill="FFFFFF"/>
-        </w:rPr>
-        <w:t xml:space="preserve"> + </w:t>
-      </w:r>
-      <w:proofErr w:type="spellStart"/>
-      <w:r>
-        <w:rPr>
-          <w:rFonts w:ascii="Courier New" w:hAnsi="Courier New" w:cs="Courier New"/>
-          <w:color w:val="000000"/>
-          <w:shd w:val="clear" w:color="auto" w:fill="FFFFFF"/>
-        </w:rPr>
-        <w:t>oats_hct</w:t>
-      </w:r>
-      <w:proofErr w:type="spellEnd"/>
-      <w:r>
-        <w:rPr>
-          <w:rFonts w:ascii="Courier New" w:hAnsi="Courier New" w:cs="Courier New"/>
-          <w:color w:val="000000"/>
-          <w:shd w:val="clear" w:color="auto" w:fill="FFFFFF"/>
-        </w:rPr>
-        <w:t xml:space="preserve"> + </w:t>
-      </w:r>
-      <w:proofErr w:type="spellStart"/>
-      <w:r>
-        <w:rPr>
-          <w:rFonts w:ascii="Courier New" w:hAnsi="Courier New" w:cs="Courier New"/>
-          <w:color w:val="000000"/>
-          <w:shd w:val="clear" w:color="auto" w:fill="FFFFFF"/>
-        </w:rPr>
-        <w:t>pota_hct</w:t>
-      </w:r>
-      <w:proofErr w:type="spellEnd"/>
-      <w:r>
-        <w:rPr>
-          <w:rFonts w:ascii="Courier New" w:hAnsi="Courier New" w:cs="Courier New"/>
-          <w:color w:val="000000"/>
-          <w:shd w:val="clear" w:color="auto" w:fill="FFFFFF"/>
-        </w:rPr>
-        <w:t xml:space="preserve"> + </w:t>
-      </w:r>
-      <w:proofErr w:type="spellStart"/>
-      <w:r>
-        <w:rPr>
-          <w:rFonts w:ascii="Courier New" w:hAnsi="Courier New" w:cs="Courier New"/>
-          <w:color w:val="000000"/>
-          <w:shd w:val="clear" w:color="auto" w:fill="FFFFFF"/>
-        </w:rPr>
-        <w:t>wheat_hct</w:t>
-      </w:r>
-      <w:proofErr w:type="spellEnd"/>
-      <w:r>
-        <w:rPr>
-          <w:rFonts w:ascii="Courier New" w:hAnsi="Courier New" w:cs="Courier New"/>
-          <w:color w:val="000000"/>
-          <w:shd w:val="clear" w:color="auto" w:fill="FFFFFF"/>
-        </w:rPr>
-        <w:t xml:space="preserve"> + </w:t>
-      </w:r>
-      <w:proofErr w:type="spellStart"/>
-      <w:r>
-        <w:rPr>
-          <w:rFonts w:ascii="Courier New" w:hAnsi="Courier New" w:cs="Courier New"/>
-          <w:color w:val="000000"/>
-          <w:shd w:val="clear" w:color="auto" w:fill="FFFFFF"/>
-        </w:rPr>
-        <w:t>rent_area</w:t>
-      </w:r>
-      <w:proofErr w:type="spellEnd"/>
-      <w:r>
-        <w:rPr>
-          <w:rFonts w:ascii="Courier New" w:hAnsi="Courier New" w:cs="Courier New"/>
-          <w:color w:val="000000"/>
-          <w:shd w:val="clear" w:color="auto" w:fill="FFFFFF"/>
-        </w:rPr>
-        <w:t xml:space="preserve"> + </w:t>
-      </w:r>
-      <w:proofErr w:type="spellStart"/>
-      <w:r>
-        <w:rPr>
-          <w:rFonts w:ascii="Courier New" w:hAnsi="Courier New" w:cs="Courier New"/>
-          <w:color w:val="000000"/>
-          <w:shd w:val="clear" w:color="auto" w:fill="FFFFFF"/>
-        </w:rPr>
-        <w:t>tot_area</w:t>
-      </w:r>
-      <w:proofErr w:type="spellEnd"/>
-      <w:r>
-        <w:rPr>
-          <w:rFonts w:ascii="Courier New" w:hAnsi="Courier New" w:cs="Courier New"/>
-          <w:color w:val="000000"/>
-          <w:shd w:val="clear" w:color="auto" w:fill="FFFFFF"/>
-        </w:rPr>
-        <w:t xml:space="preserve"> + </w:t>
-      </w:r>
-      <w:proofErr w:type="spellStart"/>
-      <w:r>
-        <w:rPr>
-          <w:rFonts w:ascii="Courier New" w:hAnsi="Courier New" w:cs="Courier New"/>
-          <w:color w:val="000000"/>
-          <w:shd w:val="clear" w:color="auto" w:fill="FFFFFF"/>
-        </w:rPr>
-        <w:t>DairyCows</w:t>
-      </w:r>
-      <w:proofErr w:type="spellEnd"/>
-      <w:r>
-        <w:rPr>
-          <w:rFonts w:ascii="Courier New" w:hAnsi="Courier New" w:cs="Courier New"/>
-          <w:color w:val="000000"/>
-          <w:shd w:val="clear" w:color="auto" w:fill="FFFFFF"/>
-        </w:rPr>
-        <w:t xml:space="preserve"> + </w:t>
-      </w:r>
-      <w:proofErr w:type="spellStart"/>
-      <w:r>
-        <w:rPr>
-          <w:rFonts w:ascii="Courier New" w:hAnsi="Courier New" w:cs="Courier New"/>
-          <w:color w:val="000000"/>
-          <w:shd w:val="clear" w:color="auto" w:fill="FFFFFF"/>
-        </w:rPr>
-        <w:t>BeefCows</w:t>
-      </w:r>
-      <w:proofErr w:type="spellEnd"/>
-      <w:r>
-        <w:rPr>
-          <w:rFonts w:ascii="Courier New" w:hAnsi="Courier New" w:cs="Courier New"/>
-          <w:color w:val="000000"/>
-          <w:shd w:val="clear" w:color="auto" w:fill="FFFFFF"/>
-        </w:rPr>
-        <w:t xml:space="preserve"> + Ewes – 1</w:t>
+        <w:t>type + tenure + barley_hct + oats_hct + pota_hct + wheat_hct + rent_area + tot_area + DairyCows + BeefCows + Ewes – 1</w:t>
       </w:r>
     </w:p>
     <w:p/>
@@ -2151,16 +1527,11 @@
         <w:t>run twice</w:t>
       </w:r>
       <w:r>
-        <w:t xml:space="preserve">, once for the </w:t>
-      </w:r>
-      <w:proofErr w:type="gramStart"/>
-      <w:r>
-        <w:t xml:space="preserve">new </w:t>
+        <w:t xml:space="preserve">, once for the new </w:t>
       </w:r>
       <w:r>
         <w:t>year’s</w:t>
       </w:r>
-      <w:proofErr w:type="gramEnd"/>
       <w:r>
         <w:t xml:space="preserve"> data and once for the previous years revised data.</w:t>
       </w:r>
@@ -2211,39 +1582,7 @@
         <w:t>.</w:t>
       </w:r>
       <w:r>
-        <w:t xml:space="preserve"> The file the census team create is called FBS </w:t>
-      </w:r>
-      <w:proofErr w:type="spellStart"/>
-      <w:r>
-        <w:t>YYYY</w:t>
-      </w:r>
-      <w:proofErr w:type="spellEnd"/>
-      <w:r>
-        <w:t xml:space="preserve"> Census Data – Weighting backdating. </w:t>
-      </w:r>
-      <w:proofErr w:type="spellStart"/>
-      <w:r>
-        <w:t>YYYY</w:t>
-      </w:r>
-      <w:proofErr w:type="spellEnd"/>
-      <w:r>
-        <w:t xml:space="preserve"> here is the census year, and is one less than the FBS </w:t>
-      </w:r>
-      <w:proofErr w:type="spellStart"/>
-      <w:r>
-        <w:t>sampyear</w:t>
-      </w:r>
-      <w:proofErr w:type="spellEnd"/>
-      <w:r>
-        <w:t xml:space="preserve">. So for </w:t>
-      </w:r>
-      <w:proofErr w:type="spellStart"/>
-      <w:r>
-        <w:t>FBS2022</w:t>
-      </w:r>
-      <w:proofErr w:type="spellEnd"/>
-      <w:r>
-        <w:t>, we use census year 2021. Save a copy in the Step 1 folder.</w:t>
+        <w:t xml:space="preserve"> The file the census team create is called FBS YYYY Census Data – Weighting backdating. YYYY here is the census year, and is one less than the FBS sampyear. So for FBS2022, we use census year 2021. Save a copy in the Step 1 folder.</w:t>
       </w:r>
     </w:p>
     <w:p/>
@@ -2256,50 +1595,10 @@
         </w:numPr>
       </w:pPr>
       <w:r>
-        <w:t xml:space="preserve">Step 2: Copy the relevant year of the file from the census team into the Census Data tab of the </w:t>
-      </w:r>
-      <w:proofErr w:type="spellStart"/>
-      <w:r>
-        <w:t>FBSYYYY</w:t>
-      </w:r>
-      <w:proofErr w:type="spellEnd"/>
-      <w:r>
-        <w:t xml:space="preserve"> weights – workings file in the Step 2 folder. The Total Link and Farm Census Link tabs will automatically update. Copy and paste the data from these into the </w:t>
-      </w:r>
-      <w:proofErr w:type="spellStart"/>
-      <w:r>
-        <w:t>farmcensusYYYY</w:t>
-      </w:r>
-      <w:proofErr w:type="spellEnd"/>
-      <w:r>
-        <w:t xml:space="preserve"> and </w:t>
-      </w:r>
-      <w:proofErr w:type="spellStart"/>
-      <w:r>
-        <w:t>CensusTotalsYYYY</w:t>
-      </w:r>
-      <w:proofErr w:type="spellEnd"/>
-      <w:r>
-        <w:t xml:space="preserve"> tabs (update the year in their names), and export these as csv files</w:t>
-      </w:r>
-      <w:r>
-        <w:t xml:space="preserve"> (into the relevant “</w:t>
-      </w:r>
-      <w:proofErr w:type="spellStart"/>
-      <w:r>
-        <w:t>FBSYYYY</w:t>
-      </w:r>
-      <w:proofErr w:type="spellEnd"/>
-      <w:r>
-        <w:t xml:space="preserve"> Sample Year </w:t>
-      </w:r>
-      <w:proofErr w:type="spellStart"/>
-      <w:r>
-        <w:t>YYYY</w:t>
-      </w:r>
-      <w:proofErr w:type="spellEnd"/>
-      <w:r>
-        <w:t>” folder)</w:t>
+        <w:t>Step 2: Copy the relevant year of the file from the census team into the Census Data tab of the FBSYYYY weights – workings file in the Step 2 folder. The Total Link and Farm Census Link tabs will automatically update. Copy and paste the data from these into the farmcensusYYYY and CensusTotalsYYYY tabs (update the year in their names), and export these as csv files</w:t>
+      </w:r>
+      <w:r>
+        <w:t xml:space="preserve"> (into the relevant “FBSYYYY Sample Year YYYY” folder)</w:t>
       </w:r>
       <w:r>
         <w:t>.</w:t>
@@ -2342,39 +1641,7 @@
         <w:t>.</w:t>
       </w:r>
       <w:r>
-        <w:t xml:space="preserve"> Open the Weighting Calibration SAS project file in the Step 3 folder. Update the </w:t>
-      </w:r>
-      <w:proofErr w:type="spellStart"/>
-      <w:r>
-        <w:t>datayear</w:t>
-      </w:r>
-      <w:proofErr w:type="spellEnd"/>
-      <w:r>
-        <w:t xml:space="preserve"> and </w:t>
-      </w:r>
-      <w:proofErr w:type="spellStart"/>
-      <w:r>
-        <w:t>sampyear</w:t>
-      </w:r>
-      <w:proofErr w:type="spellEnd"/>
-      <w:r>
-        <w:t xml:space="preserve"> in </w:t>
-      </w:r>
-      <w:proofErr w:type="spellStart"/>
-      <w:r>
-        <w:t>Prog</w:t>
-      </w:r>
-      <w:proofErr w:type="spellEnd"/>
-      <w:r>
-        <w:t xml:space="preserve">. 0 and run </w:t>
-      </w:r>
-      <w:proofErr w:type="spellStart"/>
-      <w:r>
-        <w:t>Progs</w:t>
-      </w:r>
-      <w:proofErr w:type="spellEnd"/>
-      <w:r>
-        <w:t xml:space="preserve">. 0-2 (no need to run the branches). Copy and paste </w:t>
+        <w:t xml:space="preserve"> Open the Weighting Calibration SAS project file in the Step 3 folder. Update the datayear and sampyear in Prog. 0 and run Progs. 0-2 (no need to run the branches). Copy and paste </w:t>
       </w:r>
       <w:r>
         <w:t>Table 6</w:t>
@@ -2395,13 +1662,8 @@
         <w:t>Save as</w:t>
       </w:r>
       <w:r>
-        <w:t xml:space="preserve"> and remember to change the </w:t>
-      </w:r>
-      <w:proofErr w:type="spellStart"/>
-      <w:r>
-        <w:t>YYYY</w:t>
-      </w:r>
-      <w:proofErr w:type="spellEnd"/>
+        <w:t xml:space="preserve"> and remember to change the YYYY</w:t>
+      </w:r>
       <w:r>
         <w:t xml:space="preserve"> </w:t>
       </w:r>
@@ -2412,23 +1674,7 @@
         <w:t xml:space="preserve">save in </w:t>
       </w:r>
       <w:r>
-        <w:t>the relevant “</w:t>
-      </w:r>
-      <w:proofErr w:type="spellStart"/>
-      <w:r>
-        <w:t>FBSYYYY</w:t>
-      </w:r>
-      <w:proofErr w:type="spellEnd"/>
-      <w:r>
-        <w:t xml:space="preserve"> Sample Year </w:t>
-      </w:r>
-      <w:proofErr w:type="spellStart"/>
-      <w:r>
-        <w:t>YYYY</w:t>
-      </w:r>
-      <w:proofErr w:type="spellEnd"/>
-      <w:r>
-        <w:t>” folder)</w:t>
+        <w:t>the relevant “FBSYYYY Sample Year YYYY” folder)</w:t>
       </w:r>
       <w:r>
         <w:t>.</w:t>
@@ -2462,34 +1708,10 @@
         <w:t xml:space="preserve"> </w:t>
       </w:r>
       <w:r>
-        <w:t xml:space="preserve">Totals </w:t>
-      </w:r>
-      <w:proofErr w:type="spellStart"/>
-      <w:r>
-        <w:t>YYYY-YY</w:t>
-      </w:r>
-      <w:proofErr w:type="spellEnd"/>
-      <w:r>
-        <w:t xml:space="preserve">” </w:t>
-      </w:r>
-      <w:r>
-        <w:t>(in the relevant “</w:t>
-      </w:r>
-      <w:proofErr w:type="spellStart"/>
-      <w:r>
-        <w:t>FBSYYYY</w:t>
-      </w:r>
-      <w:proofErr w:type="spellEnd"/>
-      <w:r>
-        <w:t xml:space="preserve"> Sample Year </w:t>
-      </w:r>
-      <w:proofErr w:type="spellStart"/>
-      <w:r>
-        <w:t>YYYY</w:t>
-      </w:r>
-      <w:proofErr w:type="spellEnd"/>
-      <w:r>
-        <w:t>” folder)</w:t>
+        <w:t xml:space="preserve">Totals YYYY-YY” </w:t>
+      </w:r>
+      <w:r>
+        <w:t>(in the relevant “FBSYYYY Sample Year YYYY” folder)</w:t>
       </w:r>
       <w:r>
         <w:t>.</w:t>
@@ -2508,21 +1730,8 @@
         <w:t>Set a new file path</w:t>
       </w:r>
       <w:r>
-        <w:t xml:space="preserve"> and update the </w:t>
-      </w:r>
-      <w:proofErr w:type="spellStart"/>
-      <w:r>
-        <w:t>datayear</w:t>
-      </w:r>
-      <w:proofErr w:type="spellEnd"/>
-      <w:r>
-        <w:t xml:space="preserve"> and </w:t>
-      </w:r>
-      <w:proofErr w:type="spellStart"/>
-      <w:r>
-        <w:t>sampyear</w:t>
-      </w:r>
-      <w:proofErr w:type="spellEnd"/>
+        <w:t xml:space="preserve"> and update the datayear and sampyear</w:t>
+      </w:r>
       <w:r>
         <w:t xml:space="preserve"> in the </w:t>
       </w:r>
@@ -2567,13 +1776,8 @@
         </w:rPr>
         <w:t xml:space="preserve"> </w:t>
       </w:r>
-      <w:proofErr w:type="spellStart"/>
-      <w:r>
-        <w:t>programme</w:t>
-      </w:r>
-      <w:proofErr w:type="spellEnd"/>
-      <w:r>
-        <w:t>.</w:t>
+      <w:r>
+        <w:t>programme.</w:t>
       </w:r>
     </w:p>
     <w:p/>
@@ -2597,13 +1801,8 @@
       <w:r>
         <w:t xml:space="preserve"> </w:t>
       </w:r>
-      <w:proofErr w:type="spellStart"/>
-      <w:r>
-        <w:t>programme</w:t>
-      </w:r>
-      <w:proofErr w:type="spellEnd"/>
-      <w:r>
-        <w:t>.</w:t>
+      <w:r>
+        <w:t>programme.</w:t>
       </w:r>
     </w:p>
     <w:p/>
@@ -2630,19 +1829,11 @@
       <w:r>
         <w:t xml:space="preserve">. </w:t>
       </w:r>
-      <w:proofErr w:type="spellStart"/>
       <w:r>
         <w:rPr>
           <w:strike/>
         </w:rPr>
-        <w:t>Cali4</w:t>
-      </w:r>
-      <w:proofErr w:type="spellEnd"/>
-      <w:r>
-        <w:rPr>
-          <w:strike/>
-        </w:rPr>
-        <w:t xml:space="preserve"> is the output from this that is required later on.</w:t>
+        <w:t>Cali4 is the output from this that is required later on.</w:t>
       </w:r>
     </w:p>
     <w:p/>
@@ -2661,21 +1852,7 @@
         <w:rPr>
           <w:b/>
         </w:rPr>
-        <w:t xml:space="preserve">Macro </w:t>
-      </w:r>
-      <w:proofErr w:type="spellStart"/>
-      <w:r>
-        <w:rPr>
-          <w:b/>
-        </w:rPr>
-        <w:t>calSet</w:t>
-      </w:r>
-      <w:proofErr w:type="spellEnd"/>
-      <w:r>
-        <w:rPr>
-          <w:b/>
-        </w:rPr>
-        <w:t xml:space="preserve"> programme</w:t>
+        <w:t>Macro calSet programme</w:t>
       </w:r>
       <w:r>
         <w:t>.</w:t>
@@ -2711,14 +1888,12 @@
       <w:r>
         <w:t xml:space="preserve"> step. Set this to 1 first and RUN. This will generate the </w:t>
       </w:r>
-      <w:proofErr w:type="spellStart"/>
       <w:r>
         <w:rPr>
           <w:b/>
         </w:rPr>
         <w:t>FBSWTpoptemp.R</w:t>
       </w:r>
-      <w:proofErr w:type="spellEnd"/>
       <w:r>
         <w:t xml:space="preserve"> file.</w:t>
       </w:r>
@@ -2742,7 +1917,6 @@
       <w:r>
         <w:t xml:space="preserve"> the </w:t>
       </w:r>
-      <w:proofErr w:type="spellStart"/>
       <w:r>
         <w:rPr>
           <w:b/>
@@ -2753,39 +1927,16 @@
         <w:rPr>
           <w:b/>
         </w:rPr>
-        <w:t>genesees.R</w:t>
-      </w:r>
-      <w:proofErr w:type="spellEnd"/>
-      <w:r>
-        <w:rPr>
-          <w:b/>
-        </w:rPr>
-        <w:t xml:space="preserve"> </w:t>
+        <w:t xml:space="preserve">genesees.R </w:t>
       </w:r>
       <w:r>
         <w:t>file</w:t>
       </w:r>
       <w:r>
-        <w:t xml:space="preserve"> to install the </w:t>
-      </w:r>
-      <w:proofErr w:type="spellStart"/>
-      <w:r>
-        <w:t>ReGenesees</w:t>
-      </w:r>
-      <w:proofErr w:type="spellEnd"/>
-      <w:r>
-        <w:t xml:space="preserve"> package.</w:t>
-      </w:r>
-      <w:r>
-        <w:t xml:space="preserve"> If the </w:t>
-      </w:r>
-      <w:proofErr w:type="spellStart"/>
-      <w:r>
-        <w:t>Regenesees</w:t>
-      </w:r>
-      <w:proofErr w:type="spellEnd"/>
-      <w:r>
-        <w:t xml:space="preserve"> package is not available, contact the person listed at the “</w:t>
+        <w:t xml:space="preserve"> to install the ReGenesees package.</w:t>
+      </w:r>
+      <w:r>
+        <w:t xml:space="preserve"> If the Regenesees package is not available, contact the person listed at the “</w:t>
       </w:r>
       <w:r>
         <w:t>Request R packages that haven't been validated</w:t>
@@ -2817,14 +1968,12 @@
       <w:r>
         <w:t xml:space="preserve">In R studio, RUN the </w:t>
       </w:r>
-      <w:proofErr w:type="spellStart"/>
       <w:r>
         <w:rPr>
           <w:b/>
         </w:rPr>
         <w:t>FBSWTpoptemp.R</w:t>
       </w:r>
-      <w:proofErr w:type="spellEnd"/>
       <w:r>
         <w:t xml:space="preserve"> file to produce the calibration target template. This will produce a file called </w:t>
       </w:r>
@@ -2863,21 +2012,7 @@
         <w:rPr>
           <w:strike/>
         </w:rPr>
-        <w:t xml:space="preserve">Open Poptemplate.csv and fill in the template using the data produced from </w:t>
-      </w:r>
-      <w:proofErr w:type="spellStart"/>
-      <w:r>
-        <w:rPr>
-          <w:strike/>
-        </w:rPr>
-        <w:t>Cali4</w:t>
-      </w:r>
-      <w:proofErr w:type="spellEnd"/>
-      <w:r>
-        <w:rPr>
-          <w:strike/>
-        </w:rPr>
-        <w:t xml:space="preserve">. Save the file as </w:t>
+        <w:t xml:space="preserve">Open Poptemplate.csv and fill in the template using the data produced from Cali4. Save the file as </w:t>
       </w:r>
       <w:r>
         <w:rPr>
@@ -2914,7 +2049,6 @@
       <w:r>
         <w:t xml:space="preserve"> and RUN. This will generate </w:t>
       </w:r>
-      <w:proofErr w:type="spellStart"/>
       <w:r>
         <w:rPr>
           <w:b/>
@@ -2933,7 +2067,6 @@
         </w:rPr>
         <w:t>.R</w:t>
       </w:r>
-      <w:proofErr w:type="spellEnd"/>
       <w:r>
         <w:t xml:space="preserve"> file.</w:t>
       </w:r>
@@ -2953,7 +2086,6 @@
       <w:r>
         <w:t xml:space="preserve">In R studio, RUN the </w:t>
       </w:r>
-      <w:proofErr w:type="spellStart"/>
       <w:r>
         <w:rPr>
           <w:b/>
@@ -2972,7 +2104,6 @@
         </w:rPr>
         <w:t>.R</w:t>
       </w:r>
-      <w:proofErr w:type="spellEnd"/>
       <w:r>
         <w:rPr>
           <w:b/>
@@ -3038,14 +2169,12 @@
       <w:r>
         <w:t xml:space="preserve">In FBSWTYYYY.csv, the variable </w:t>
       </w:r>
-      <w:proofErr w:type="spellStart"/>
       <w:r>
         <w:rPr>
           <w:b/>
         </w:rPr>
         <w:t>fbswt</w:t>
       </w:r>
-      <w:proofErr w:type="spellEnd"/>
       <w:r>
         <w:t xml:space="preserve"> are the individual weights assigned to each farm.</w:t>
       </w:r>
@@ -3086,25 +2215,21 @@
       <w:r>
         <w:t xml:space="preserve">Add the </w:t>
       </w:r>
-      <w:proofErr w:type="spellStart"/>
       <w:r>
         <w:rPr>
           <w:b/>
         </w:rPr>
         <w:t>fa_id</w:t>
       </w:r>
-      <w:proofErr w:type="spellEnd"/>
       <w:r>
         <w:t xml:space="preserve"> and </w:t>
       </w:r>
-      <w:proofErr w:type="spellStart"/>
       <w:r>
         <w:rPr>
           <w:b/>
         </w:rPr>
         <w:t>fbswt</w:t>
       </w:r>
-      <w:proofErr w:type="spellEnd"/>
       <w:r>
         <w:t xml:space="preserve"> variables into the </w:t>
       </w:r>
@@ -3114,14 +2239,12 @@
         </w:rPr>
         <w:t>Weight file 2010-</w:t>
       </w:r>
-      <w:proofErr w:type="spellStart"/>
       <w:r>
         <w:rPr>
           <w:b/>
         </w:rPr>
         <w:t>YYYY</w:t>
       </w:r>
-      <w:proofErr w:type="spellEnd"/>
       <w:r>
         <w:t xml:space="preserve"> spreadsheet and save as an updated year.</w:t>
       </w:r>
@@ -3150,14 +2273,12 @@
         </w:rPr>
         <w:t>Load new weights 2010-</w:t>
       </w:r>
-      <w:proofErr w:type="spellStart"/>
       <w:r>
         <w:rPr>
           <w:b/>
         </w:rPr>
         <w:t>YYYY</w:t>
       </w:r>
-      <w:proofErr w:type="spellEnd"/>
       <w:r>
         <w:rPr>
           <w:b/>
@@ -3177,16 +2298,8 @@
         <w:rPr>
           <w:b/>
         </w:rPr>
-        <w:t xml:space="preserve">%let </w:t>
-      </w:r>
-      <w:proofErr w:type="spellStart"/>
-      <w:r>
-        <w:rPr>
-          <w:b/>
-        </w:rPr>
-        <w:t>datapath</w:t>
-      </w:r>
-      <w:proofErr w:type="spellEnd"/>
+        <w:t>%let datapath</w:t>
+      </w:r>
       <w:r>
         <w:t xml:space="preserve"> and </w:t>
       </w:r>
@@ -3194,16 +2307,8 @@
         <w:rPr>
           <w:b/>
         </w:rPr>
-        <w:t>&amp;</w:t>
-      </w:r>
-      <w:proofErr w:type="spellStart"/>
-      <w:r>
-        <w:rPr>
-          <w:b/>
-        </w:rPr>
-        <w:t>datapath</w:t>
-      </w:r>
-      <w:proofErr w:type="spellEnd"/>
+        <w:t>&amp;datapath</w:t>
+      </w:r>
       <w:r>
         <w:t xml:space="preserve"> steps will need updated.</w:t>
       </w:r>
@@ -3392,17 +2497,8 @@
                 <w:b/>
                 <w:color w:val="FFFFFF" w:themeColor="background1"/>
               </w:rPr>
-              <w:t xml:space="preserve"> - FBS </w:t>
-            </w:r>
-            <w:proofErr w:type="spellStart"/>
-            <w:r>
-              <w:rPr>
-                <w:b/>
-                <w:color w:val="FFFFFF" w:themeColor="background1"/>
-              </w:rPr>
-              <w:t>Calibration.egp</w:t>
-            </w:r>
-            <w:proofErr w:type="spellEnd"/>
+              <w:t xml:space="preserve"> - FBS Calibration.egp</w:t>
+            </w:r>
           </w:p>
         </w:tc>
         <w:tc>
@@ -3468,16 +2564,8 @@
               <w:rPr>
                 <w:b/>
               </w:rPr>
-              <w:t xml:space="preserve">Setup Work </w:t>
-            </w:r>
-            <w:proofErr w:type="spellStart"/>
-            <w:r>
-              <w:rPr>
-                <w:b/>
-              </w:rPr>
-              <w:t>Area.sas</w:t>
-            </w:r>
-            <w:proofErr w:type="spellEnd"/>
+              <w:t>Setup Work Area.sas</w:t>
+            </w:r>
           </w:p>
           <w:p>
             <w:pPr>
@@ -3529,27 +2617,7 @@
                 <w:szCs w:val="24"/>
                 <w:shd w:val="clear" w:color="auto" w:fill="FFFFFF"/>
               </w:rPr>
-              <w:t>&amp;</w:t>
-            </w:r>
-            <w:proofErr w:type="spellStart"/>
-            <w:r>
-              <w:rPr>
-                <w:rFonts w:ascii="Courier New" w:hAnsi="Courier New" w:cs="Courier New"/>
-                <w:color w:val="800080"/>
-                <w:szCs w:val="24"/>
-                <w:shd w:val="clear" w:color="auto" w:fill="FFFFFF"/>
-              </w:rPr>
-              <w:t>datapath</w:t>
-            </w:r>
-            <w:proofErr w:type="spellEnd"/>
-            <w:r>
-              <w:rPr>
-                <w:rFonts w:ascii="Courier New" w:hAnsi="Courier New" w:cs="Courier New"/>
-                <w:color w:val="800080"/>
-                <w:szCs w:val="24"/>
-                <w:shd w:val="clear" w:color="auto" w:fill="FFFFFF"/>
-              </w:rPr>
-              <w:t>.</w:t>
+              <w:t>&amp;datapath.</w:t>
             </w:r>
           </w:p>
         </w:tc>
@@ -3607,16 +2675,8 @@
               <w:rPr>
                 <w:b/>
               </w:rPr>
-              <w:t xml:space="preserve">Census </w:t>
-            </w:r>
-            <w:proofErr w:type="spellStart"/>
-            <w:r>
-              <w:rPr>
-                <w:b/>
-              </w:rPr>
-              <w:t>Data.sas</w:t>
-            </w:r>
-            <w:proofErr w:type="spellEnd"/>
+              <w:t>Census Data.sas</w:t>
+            </w:r>
           </w:p>
           <w:p>
             <w:r>
@@ -3645,7 +2705,6 @@
                 <w:rFonts w:ascii="Courier New" w:hAnsi="Courier New" w:cs="Courier New"/>
               </w:rPr>
             </w:pPr>
-            <w:proofErr w:type="spellStart"/>
             <w:r>
               <w:rPr>
                 <w:rFonts w:ascii="Courier New" w:hAnsi="Courier New" w:cs="Courier New"/>
@@ -3653,7 +2712,6 @@
               </w:rPr>
               <w:t>work.census</w:t>
             </w:r>
-            <w:proofErr w:type="spellEnd"/>
           </w:p>
           <w:p>
             <w:pPr>
@@ -3706,16 +2764,8 @@
               <w:rPr>
                 <w:b/>
               </w:rPr>
-              <w:t xml:space="preserve">Survey </w:t>
-            </w:r>
-            <w:proofErr w:type="spellStart"/>
-            <w:r>
-              <w:rPr>
-                <w:b/>
-              </w:rPr>
-              <w:t>Data.sas</w:t>
-            </w:r>
-            <w:proofErr w:type="spellEnd"/>
+              <w:t>Survey Data.sas</w:t>
+            </w:r>
           </w:p>
           <w:p>
             <w:r>
@@ -3754,14 +2804,12 @@
             <w:r>
               <w:t>Group categorical variables (</w:t>
             </w:r>
-            <w:proofErr w:type="spellStart"/>
             <w:r>
               <w:rPr>
                 <w:rFonts w:ascii="Courier New" w:hAnsi="Courier New" w:cs="Courier New"/>
               </w:rPr>
               <w:t>typetenure</w:t>
             </w:r>
-            <w:proofErr w:type="spellEnd"/>
             <w:r>
               <w:t>)</w:t>
             </w:r>
@@ -3783,7 +2831,6 @@
                 <w:rFonts w:ascii="Courier New" w:hAnsi="Courier New" w:cs="Courier New"/>
               </w:rPr>
             </w:pPr>
-            <w:proofErr w:type="spellStart"/>
             <w:r>
               <w:rPr>
                 <w:rFonts w:ascii="Courier New" w:hAnsi="Courier New" w:cs="Courier New"/>
@@ -3791,7 +2838,6 @@
               </w:rPr>
               <w:t>work.survey1</w:t>
             </w:r>
-            <w:proofErr w:type="spellEnd"/>
           </w:p>
           <w:p>
             <w:pPr>
@@ -3821,14 +2867,12 @@
                 <w:rFonts w:ascii="Courier New" w:hAnsi="Courier New" w:cs="Courier New"/>
               </w:rPr>
             </w:pPr>
-            <w:proofErr w:type="spellStart"/>
             <w:r>
               <w:rPr>
                 <w:rFonts w:ascii="Courier New" w:hAnsi="Courier New" w:cs="Courier New"/>
               </w:rPr>
               <w:t>work.census</w:t>
             </w:r>
-            <w:proofErr w:type="spellEnd"/>
           </w:p>
           <w:p>
             <w:pPr>
@@ -3837,14 +2881,12 @@
                 <w:b/>
               </w:rPr>
             </w:pPr>
-            <w:proofErr w:type="spellStart"/>
             <w:r>
               <w:rPr>
                 <w:rFonts w:ascii="Courier New" w:hAnsi="Courier New" w:cs="Courier New"/>
               </w:rPr>
               <w:t>work.survey1</w:t>
             </w:r>
-            <w:proofErr w:type="spellEnd"/>
           </w:p>
         </w:tc>
         <w:tc>
@@ -3863,16 +2905,8 @@
               <w:rPr>
                 <w:b/>
               </w:rPr>
-              <w:t xml:space="preserve">Calibration </w:t>
-            </w:r>
-            <w:proofErr w:type="spellStart"/>
-            <w:r>
-              <w:rPr>
-                <w:b/>
-              </w:rPr>
-              <w:t>Totals.sas</w:t>
-            </w:r>
-            <w:proofErr w:type="spellEnd"/>
+              <w:t>Calibration Totals.sas</w:t>
+            </w:r>
           </w:p>
           <w:p>
             <w:r>
@@ -3898,7 +2932,6 @@
                 <w:b/>
               </w:rPr>
             </w:pPr>
-            <w:proofErr w:type="spellStart"/>
             <w:r>
               <w:rPr>
                 <w:rFonts w:ascii="Courier New" w:hAnsi="Courier New" w:cs="Courier New"/>
@@ -3906,7 +2939,6 @@
               </w:rPr>
               <w:t>work.cali4</w:t>
             </w:r>
-            <w:proofErr w:type="spellEnd"/>
           </w:p>
         </w:tc>
       </w:tr>
@@ -3949,16 +2981,8 @@
               <w:rPr>
                 <w:b/>
               </w:rPr>
-              <w:t xml:space="preserve">MACRO </w:t>
-            </w:r>
-            <w:proofErr w:type="spellStart"/>
-            <w:r>
-              <w:rPr>
-                <w:b/>
-              </w:rPr>
-              <w:t>calSet.sas</w:t>
-            </w:r>
-            <w:proofErr w:type="spellEnd"/>
+              <w:t>MACRO calSet.sas</w:t>
+            </w:r>
           </w:p>
           <w:p>
             <w:r>
@@ -3996,23 +3020,7 @@
                 <w:rFonts w:ascii="Courier New" w:hAnsi="Courier New" w:cs="Courier New"/>
                 <w:b/>
               </w:rPr>
-              <w:t>%</w:t>
-            </w:r>
-            <w:proofErr w:type="spellStart"/>
-            <w:r>
-              <w:rPr>
-                <w:rFonts w:ascii="Courier New" w:hAnsi="Courier New" w:cs="Courier New"/>
-                <w:b/>
-              </w:rPr>
-              <w:t>calSet</w:t>
-            </w:r>
-            <w:proofErr w:type="spellEnd"/>
-            <w:r>
-              <w:rPr>
-                <w:rFonts w:ascii="Courier New" w:hAnsi="Courier New" w:cs="Courier New"/>
-                <w:b/>
-              </w:rPr>
-              <w:t>;</w:t>
+              <w:t>%calSet;</w:t>
             </w:r>
           </w:p>
         </w:tc>
@@ -4035,14 +3043,12 @@
                 <w:rFonts w:ascii="Courier New" w:hAnsi="Courier New" w:cs="Courier New"/>
               </w:rPr>
             </w:pPr>
-            <w:proofErr w:type="spellStart"/>
             <w:r>
               <w:rPr>
                 <w:rFonts w:ascii="Courier New" w:hAnsi="Courier New" w:cs="Courier New"/>
               </w:rPr>
               <w:t>work.census</w:t>
             </w:r>
-            <w:proofErr w:type="spellEnd"/>
           </w:p>
           <w:p>
             <w:pPr>
@@ -4050,14 +3056,12 @@
                 <w:rFonts w:ascii="Courier New" w:hAnsi="Courier New" w:cs="Courier New"/>
               </w:rPr>
             </w:pPr>
-            <w:proofErr w:type="spellStart"/>
             <w:r>
               <w:rPr>
                 <w:rFonts w:ascii="Courier New" w:hAnsi="Courier New" w:cs="Courier New"/>
               </w:rPr>
               <w:t>work.survey1</w:t>
             </w:r>
-            <w:proofErr w:type="spellEnd"/>
           </w:p>
         </w:tc>
         <w:tc>
@@ -4081,26 +3085,13 @@
               <w:rPr>
                 <w:b/>
               </w:rPr>
-              <w:t xml:space="preserve">Calibration </w:t>
-            </w:r>
-            <w:proofErr w:type="spellStart"/>
-            <w:r>
-              <w:rPr>
-                <w:b/>
-              </w:rPr>
-              <w:t>Setup.sas</w:t>
-            </w:r>
-            <w:proofErr w:type="spellEnd"/>
-          </w:p>
-          <w:p>
-            <w:r>
-              <w:t xml:space="preserve">Calculates </w:t>
-            </w:r>
-            <w:proofErr w:type="spellStart"/>
-            <w:r>
-              <w:t>preweights</w:t>
-            </w:r>
-            <w:proofErr w:type="spellEnd"/>
+              <w:t>Calibration Setup.sas</w:t>
+            </w:r>
+          </w:p>
+          <w:p>
+            <w:r>
+              <w:t>Calculates preweights</w:t>
+            </w:r>
           </w:p>
           <w:p>
             <w:r>
@@ -4109,15 +3100,7 @@
           </w:p>
           <w:p>
             <w:r>
-              <w:t>Runs the %</w:t>
-            </w:r>
-            <w:proofErr w:type="spellStart"/>
-            <w:r>
-              <w:t>calSet</w:t>
-            </w:r>
-            <w:proofErr w:type="spellEnd"/>
-            <w:r>
-              <w:t xml:space="preserve"> macro to either:</w:t>
+              <w:t>Runs the %calSet macro to either:</w:t>
             </w:r>
           </w:p>
           <w:p>
@@ -4188,11 +3171,9 @@
                 <w:numId w:val="11"/>
               </w:numPr>
             </w:pPr>
-            <w:proofErr w:type="spellStart"/>
             <w:r>
               <w:t>FBSWT.R</w:t>
             </w:r>
-            <w:proofErr w:type="spellEnd"/>
           </w:p>
           <w:p>
             <w:pPr>
@@ -4202,11 +3183,9 @@
                 <w:numId w:val="11"/>
               </w:numPr>
             </w:pPr>
-            <w:proofErr w:type="spellStart"/>
             <w:r>
               <w:t>FBSWTpoptemp.R</w:t>
             </w:r>
-            <w:proofErr w:type="spellEnd"/>
           </w:p>
           <w:p>
             <w:pPr>
@@ -4318,11 +3297,9 @@
                 <w:numId w:val="12"/>
               </w:numPr>
             </w:pPr>
-            <w:proofErr w:type="spellStart"/>
             <w:r>
               <w:t>Regenesees.R</w:t>
             </w:r>
-            <w:proofErr w:type="spellEnd"/>
           </w:p>
           <w:p>
             <w:pPr>
@@ -4332,11 +3309,9 @@
                 <w:numId w:val="12"/>
               </w:numPr>
             </w:pPr>
-            <w:proofErr w:type="spellStart"/>
             <w:r>
               <w:t>FBSWTpoptemp.R</w:t>
             </w:r>
-            <w:proofErr w:type="spellEnd"/>
           </w:p>
           <w:p>
             <w:pPr>
@@ -4371,15 +3346,7 @@
               </w:numPr>
             </w:pPr>
             <w:r>
-              <w:t xml:space="preserve">Installs the </w:t>
-            </w:r>
-            <w:proofErr w:type="spellStart"/>
-            <w:r>
-              <w:t>ReGenesees</w:t>
-            </w:r>
-            <w:proofErr w:type="spellEnd"/>
-            <w:r>
-              <w:t xml:space="preserve"> package</w:t>
+              <w:t>Installs the ReGenesees package</w:t>
             </w:r>
           </w:p>
           <w:p>
@@ -4475,14 +3442,12 @@
                 <w:b/>
               </w:rPr>
             </w:pPr>
-            <w:proofErr w:type="spellStart"/>
             <w:r>
               <w:rPr>
                 <w:rFonts w:ascii="Courier New" w:hAnsi="Courier New" w:cs="Courier New"/>
               </w:rPr>
               <w:t>work.cali4</w:t>
             </w:r>
-            <w:proofErr w:type="spellEnd"/>
           </w:p>
         </w:tc>
         <w:tc>
@@ -4558,11 +3523,9 @@
                 <w:numId w:val="14"/>
               </w:numPr>
             </w:pPr>
-            <w:proofErr w:type="spellStart"/>
             <w:r>
               <w:t>Regenesees.R</w:t>
             </w:r>
-            <w:proofErr w:type="spellEnd"/>
           </w:p>
           <w:p>
             <w:pPr>
@@ -4572,11 +3535,9 @@
                 <w:numId w:val="14"/>
               </w:numPr>
             </w:pPr>
-            <w:proofErr w:type="spellStart"/>
             <w:r>
               <w:t>FBSWT.R</w:t>
             </w:r>
-            <w:proofErr w:type="spellEnd"/>
           </w:p>
           <w:p>
             <w:pPr>
@@ -4622,15 +3583,7 @@
               </w:numPr>
             </w:pPr>
             <w:r>
-              <w:t xml:space="preserve">Installs the </w:t>
-            </w:r>
-            <w:proofErr w:type="spellStart"/>
-            <w:r>
-              <w:t>ReGenesees</w:t>
-            </w:r>
-            <w:proofErr w:type="spellEnd"/>
-            <w:r>
-              <w:t xml:space="preserve"> package</w:t>
+              <w:t>Installs the ReGenesees package</w:t>
             </w:r>
           </w:p>
           <w:p>
@@ -4718,27 +3671,23 @@
             <w:r>
               <w:t xml:space="preserve">The variable </w:t>
             </w:r>
-            <w:proofErr w:type="spellStart"/>
             <w:r>
               <w:rPr>
                 <w:rFonts w:ascii="Courier New" w:hAnsi="Courier New" w:cs="Courier New"/>
               </w:rPr>
               <w:t>fbswt</w:t>
             </w:r>
-            <w:proofErr w:type="spellEnd"/>
             <w:r>
               <w:t xml:space="preserve"> sums to the total number of holdings in the census.</w:t>
             </w:r>
           </w:p>
           <w:p>
-            <w:proofErr w:type="spellStart"/>
             <w:r>
               <w:rPr>
                 <w:rFonts w:ascii="Courier New" w:hAnsi="Courier New" w:cs="Courier New"/>
               </w:rPr>
               <w:t>fbswt_scale</w:t>
             </w:r>
-            <w:proofErr w:type="spellEnd"/>
             <w:r>
               <w:t xml:space="preserve"> will sum to the sample size</w:t>
             </w:r>
@@ -4771,7 +3720,7 @@
 </file>
 
 <file path=word/numbering.xml><?xml version="1.0" encoding="utf-8"?>
-<w:numbering xmlns:wpc="http://schemas.microsoft.com/office/word/2010/wordprocessingCanvas" xmlns:cx="http://schemas.microsoft.com/office/drawing/2014/chartex" xmlns:cx1="http://schemas.microsoft.com/office/drawing/2015/9/8/chartex" xmlns:mc="http://schemas.openxmlformats.org/markup-compatibility/2006" xmlns:o="urn:schemas-microsoft-com:office:office" xmlns:r="http://schemas.openxmlformats.org/officeDocument/2006/relationships" xmlns:m="http://schemas.openxmlformats.org/officeDocument/2006/math" xmlns:v="urn:schemas-microsoft-com:vml" xmlns:wp14="http://schemas.microsoft.com/office/word/2010/wordprocessingDrawing" xmlns:wp="http://schemas.openxmlformats.org/drawingml/2006/wordprocessingDrawing" xmlns:w10="urn:schemas-microsoft-com:office:word" xmlns:w="http://schemas.openxmlformats.org/wordprocessingml/2006/main" xmlns:w14="http://schemas.microsoft.com/office/word/2010/wordml" xmlns:w15="http://schemas.microsoft.com/office/word/2012/wordml" xmlns:w16se="http://schemas.microsoft.com/office/word/2015/wordml/symex" xmlns:wpg="http://schemas.microsoft.com/office/word/2010/wordprocessingGroup" xmlns:wpi="http://schemas.microsoft.com/office/word/2010/wordprocessingInk" xmlns:wne="http://schemas.microsoft.com/office/word/2006/wordml" xmlns:wps="http://schemas.microsoft.com/office/word/2010/wordprocessingShape" mc:Ignorable="w14 w15 w16se wp14">
+<w:numbering xmlns:wpc="http://schemas.microsoft.com/office/word/2010/wordprocessingCanvas" xmlns:cx="http://schemas.microsoft.com/office/drawing/2014/chartex" xmlns:cx1="http://schemas.microsoft.com/office/drawing/2015/9/8/chartex" xmlns:cx2="http://schemas.microsoft.com/office/drawing/2015/10/21/chartex" xmlns:cx3="http://schemas.microsoft.com/office/drawing/2016/5/9/chartex" xmlns:cx4="http://schemas.microsoft.com/office/drawing/2016/5/10/chartex" xmlns:cx5="http://schemas.microsoft.com/office/drawing/2016/5/11/chartex" xmlns:cx6="http://schemas.microsoft.com/office/drawing/2016/5/12/chartex" xmlns:cx7="http://schemas.microsoft.com/office/drawing/2016/5/13/chartex" xmlns:cx8="http://schemas.microsoft.com/office/drawing/2016/5/14/chartex" xmlns:mc="http://schemas.openxmlformats.org/markup-compatibility/2006" xmlns:aink="http://schemas.microsoft.com/office/drawing/2016/ink" xmlns:am3d="http://schemas.microsoft.com/office/drawing/2017/model3d" xmlns:o="urn:schemas-microsoft-com:office:office" xmlns:oel="http://schemas.microsoft.com/office/2019/extlst" xmlns:r="http://schemas.openxmlformats.org/officeDocument/2006/relationships" xmlns:m="http://schemas.openxmlformats.org/officeDocument/2006/math" xmlns:v="urn:schemas-microsoft-com:vml" xmlns:wp14="http://schemas.microsoft.com/office/word/2010/wordprocessingDrawing" xmlns:wp="http://schemas.openxmlformats.org/drawingml/2006/wordprocessingDrawing" xmlns:w10="urn:schemas-microsoft-com:office:word" xmlns:w="http://schemas.openxmlformats.org/wordprocessingml/2006/main" xmlns:w14="http://schemas.microsoft.com/office/word/2010/wordml" xmlns:w15="http://schemas.microsoft.com/office/word/2012/wordml" xmlns:w16cex="http://schemas.microsoft.com/office/word/2018/wordml/cex" xmlns:w16cid="http://schemas.microsoft.com/office/word/2016/wordml/cid" xmlns:w16="http://schemas.microsoft.com/office/word/2018/wordml" xmlns:w16sdtdh="http://schemas.microsoft.com/office/word/2020/wordml/sdtdatahash" xmlns:w16se="http://schemas.microsoft.com/office/word/2015/wordml/symex" xmlns:wpg="http://schemas.microsoft.com/office/word/2010/wordprocessingGroup" xmlns:wpi="http://schemas.microsoft.com/office/word/2010/wordprocessingInk" xmlns:wne="http://schemas.microsoft.com/office/word/2006/wordml" xmlns:wps="http://schemas.microsoft.com/office/word/2010/wordprocessingShape" mc:Ignorable="w14 w15 w16se w16cid w16 w16cex w16sdtdh wp14">
   <w:abstractNum w:abstractNumId="0" w15:restartNumberingAfterBreak="0">
     <w:nsid w:val="FFFFFFFB"/>
     <w:multiLevelType w:val="multilevel"/>
@@ -5603,8 +4552,8 @@
   <w:abstractNum w:abstractNumId="8" w15:restartNumberingAfterBreak="0">
     <w:nsid w:val="40681ED5"/>
     <w:multiLevelType w:val="hybridMultilevel"/>
-    <w:tmpl w:val="2BD6F44A"/>
-    <w:lvl w:ilvl="0" w:tplc="08090001">
+    <w:tmpl w:val="AE7EAEBE"/>
+    <w:lvl w:ilvl="0" w:tplc="4A04FC86">
       <w:start w:val="1"/>
       <w:numFmt w:val="bullet"/>
       <w:lvlText w:val=""/>
@@ -5614,6 +4563,8 @@
       </w:pPr>
       <w:rPr>
         <w:rFonts w:ascii="Symbol" w:hAnsi="Symbol" w:hint="default"/>
+        <w:sz w:val="24"/>
+        <w:szCs w:val="24"/>
       </w:rPr>
     </w:lvl>
     <w:lvl w:ilvl="1" w:tplc="08090003" w:tentative="1">
@@ -6354,34 +5305,34 @@
       </w:rPr>
     </w:lvl>
   </w:abstractNum>
-  <w:num w:numId="1">
+  <w:num w:numId="1" w16cid:durableId="154421060">
     <w:abstractNumId w:val="11"/>
   </w:num>
-  <w:num w:numId="2">
+  <w:num w:numId="2" w16cid:durableId="1396733389">
     <w:abstractNumId w:val="0"/>
   </w:num>
-  <w:num w:numId="3">
+  <w:num w:numId="3" w16cid:durableId="1233009066">
     <w:abstractNumId w:val="0"/>
   </w:num>
-  <w:num w:numId="4">
+  <w:num w:numId="4" w16cid:durableId="374039372">
     <w:abstractNumId w:val="0"/>
   </w:num>
-  <w:num w:numId="5">
+  <w:num w:numId="5" w16cid:durableId="1647587072">
     <w:abstractNumId w:val="11"/>
   </w:num>
-  <w:num w:numId="6">
+  <w:num w:numId="6" w16cid:durableId="1795714937">
     <w:abstractNumId w:val="0"/>
   </w:num>
-  <w:num w:numId="7">
+  <w:num w:numId="7" w16cid:durableId="701588007">
     <w:abstractNumId w:val="14"/>
   </w:num>
-  <w:num w:numId="8">
+  <w:num w:numId="8" w16cid:durableId="1115756807">
     <w:abstractNumId w:val="12"/>
   </w:num>
-  <w:num w:numId="9">
+  <w:num w:numId="9" w16cid:durableId="105926523">
     <w:abstractNumId w:val="5"/>
   </w:num>
-  <w:num w:numId="10">
+  <w:num w:numId="10" w16cid:durableId="473259381">
     <w:abstractNumId w:val="1"/>
     <w:lvlOverride w:ilvl="0"/>
     <w:lvlOverride w:ilvl="1">
@@ -6409,7 +5360,7 @@
       <w:startOverride w:val="1"/>
     </w:lvlOverride>
   </w:num>
-  <w:num w:numId="11">
+  <w:num w:numId="11" w16cid:durableId="132334394">
     <w:abstractNumId w:val="10"/>
     <w:lvlOverride w:ilvl="0"/>
     <w:lvlOverride w:ilvl="1">
@@ -6437,7 +5388,7 @@
       <w:startOverride w:val="1"/>
     </w:lvlOverride>
   </w:num>
-  <w:num w:numId="12">
+  <w:num w:numId="12" w16cid:durableId="1059397014">
     <w:abstractNumId w:val="2"/>
     <w:lvlOverride w:ilvl="0">
       <w:startOverride w:val="1"/>
@@ -6451,7 +5402,7 @@
     <w:lvlOverride w:ilvl="7"/>
     <w:lvlOverride w:ilvl="8"/>
   </w:num>
-  <w:num w:numId="13">
+  <w:num w:numId="13" w16cid:durableId="1264413137">
     <w:abstractNumId w:val="9"/>
     <w:lvlOverride w:ilvl="0">
       <w:startOverride w:val="1"/>
@@ -6481,7 +5432,7 @@
       <w:startOverride w:val="1"/>
     </w:lvlOverride>
   </w:num>
-  <w:num w:numId="14">
+  <w:num w:numId="14" w16cid:durableId="2102018417">
     <w:abstractNumId w:val="13"/>
     <w:lvlOverride w:ilvl="0">
       <w:startOverride w:val="1"/>
@@ -6495,7 +5446,7 @@
     <w:lvlOverride w:ilvl="7"/>
     <w:lvlOverride w:ilvl="8"/>
   </w:num>
-  <w:num w:numId="15">
+  <w:num w:numId="15" w16cid:durableId="1903565042">
     <w:abstractNumId w:val="3"/>
     <w:lvlOverride w:ilvl="0">
       <w:startOverride w:val="1"/>
@@ -6509,32 +5460,32 @@
     <w:lvlOverride w:ilvl="7"/>
     <w:lvlOverride w:ilvl="8"/>
   </w:num>
-  <w:num w:numId="16">
+  <w:num w:numId="16" w16cid:durableId="1712223960">
     <w:abstractNumId w:val="2"/>
   </w:num>
-  <w:num w:numId="17">
+  <w:num w:numId="17" w16cid:durableId="1595212595">
     <w:abstractNumId w:val="1"/>
   </w:num>
-  <w:num w:numId="18">
+  <w:num w:numId="18" w16cid:durableId="1734114519">
     <w:abstractNumId w:val="7"/>
   </w:num>
-  <w:num w:numId="19">
+  <w:num w:numId="19" w16cid:durableId="1057704612">
     <w:abstractNumId w:val="15"/>
   </w:num>
-  <w:num w:numId="20">
+  <w:num w:numId="20" w16cid:durableId="1672442245">
     <w:abstractNumId w:val="4"/>
   </w:num>
-  <w:num w:numId="21">
+  <w:num w:numId="21" w16cid:durableId="1530995295">
     <w:abstractNumId w:val="8"/>
   </w:num>
-  <w:num w:numId="22">
+  <w:num w:numId="22" w16cid:durableId="1992711631">
     <w:abstractNumId w:val="6"/>
   </w:num>
 </w:numbering>
 </file>
 
 <file path=word/styles.xml><?xml version="1.0" encoding="utf-8"?>
-<w:styles xmlns:mc="http://schemas.openxmlformats.org/markup-compatibility/2006" xmlns:r="http://schemas.openxmlformats.org/officeDocument/2006/relationships" xmlns:w="http://schemas.openxmlformats.org/wordprocessingml/2006/main" xmlns:w14="http://schemas.microsoft.com/office/word/2010/wordml" xmlns:w15="http://schemas.microsoft.com/office/word/2012/wordml" xmlns:w16se="http://schemas.microsoft.com/office/word/2015/wordml/symex" mc:Ignorable="w14 w15 w16se">
+<w:styles xmlns:mc="http://schemas.openxmlformats.org/markup-compatibility/2006" xmlns:r="http://schemas.openxmlformats.org/officeDocument/2006/relationships" xmlns:w="http://schemas.openxmlformats.org/wordprocessingml/2006/main" xmlns:w14="http://schemas.microsoft.com/office/word/2010/wordml" xmlns:w15="http://schemas.microsoft.com/office/word/2012/wordml" xmlns:w16cex="http://schemas.microsoft.com/office/word/2018/wordml/cex" xmlns:w16cid="http://schemas.microsoft.com/office/word/2016/wordml/cid" xmlns:w16="http://schemas.microsoft.com/office/word/2018/wordml" xmlns:w16sdtdh="http://schemas.microsoft.com/office/word/2020/wordml/sdtdatahash" xmlns:w16se="http://schemas.microsoft.com/office/word/2015/wordml/symex" mc:Ignorable="w14 w15 w16se w16cid w16 w16cex w16sdtdh">
   <w:docDefaults>
     <w:rPrDefault>
       <w:rPr>
@@ -6546,7 +5497,7 @@
     </w:rPrDefault>
     <w:pPrDefault/>
   </w:docDefaults>
-  <w:latentStyles w:defLockedState="0" w:defUIPriority="99" w:defSemiHidden="0" w:defUnhideWhenUsed="0" w:defQFormat="0" w:count="371">
+  <w:latentStyles w:defLockedState="0" w:defUIPriority="99" w:defSemiHidden="0" w:defUnhideWhenUsed="0" w:defQFormat="0" w:count="376">
     <w:lsdException w:name="Normal" w:uiPriority="0" w:qFormat="1"/>
     <w:lsdException w:name="heading 1" w:uiPriority="0" w:qFormat="1"/>
     <w:lsdException w:name="heading 2" w:semiHidden="1" w:uiPriority="0" w:unhideWhenUsed="1" w:qFormat="1"/>
@@ -6918,6 +5869,11 @@
     <w:lsdException w:name="List Table 5 Dark Accent 6" w:uiPriority="50"/>
     <w:lsdException w:name="List Table 6 Colorful Accent 6" w:uiPriority="51"/>
     <w:lsdException w:name="List Table 7 Colorful Accent 6" w:uiPriority="52"/>
+    <w:lsdException w:name="Mention" w:semiHidden="1" w:unhideWhenUsed="1"/>
+    <w:lsdException w:name="Smart Hyperlink" w:semiHidden="1" w:unhideWhenUsed="1"/>
+    <w:lsdException w:name="Hashtag" w:semiHidden="1" w:unhideWhenUsed="1"/>
+    <w:lsdException w:name="Unresolved Mention" w:semiHidden="1" w:unhideWhenUsed="1"/>
+    <w:lsdException w:name="Smart Link" w:semiHidden="1" w:unhideWhenUsed="1"/>
   </w:latentStyles>
   <w:style w:type="paragraph" w:default="1" w:styleId="Normal">
     <w:name w:val="Normal"/>

</xml_diff>